<commit_message>
Updated relazione basi with up to Ristrutturazione ER
</commit_message>
<xml_diff>
--- a/my-gdx-game-desktop/SchemaER/relazione basi.docx
+++ b/my-gdx-game-desktop/SchemaER/relazione basi.docx
@@ -255,7 +255,6 @@
         </w:p>
         <w:p>
           <w:r>
-            <w:lastRenderedPageBreak/>
             <w:br w:type="page"/>
           </w:r>
         </w:p>
@@ -681,11 +680,8 @@
         </w:p>
         <w:p>
           <w:r>
-            <w:lastRenderedPageBreak/>
             <w:t>-+</w:t>
           </w:r>
-          <w:bookmarkStart w:id="0" w:name="_GoBack"/>
-          <w:bookmarkEnd w:id="0"/>
         </w:p>
         <w:p/>
       </w:sdtContent>
@@ -694,7 +690,7 @@
       <w:pPr>
         <w:pStyle w:val="Heading1"/>
       </w:pPr>
-      <w:bookmarkStart w:id="1" w:name="_Toc413485139"/>
+      <w:bookmarkStart w:id="0" w:name="_Toc413485139"/>
       <w:r>
         <w:t>1</w:t>
       </w:r>
@@ -704,7 +700,7 @@
       <w:r>
         <w:t>Descrizione del progetto</w:t>
       </w:r>
-      <w:bookmarkEnd w:id="1"/>
+      <w:bookmarkEnd w:id="0"/>
     </w:p>
     <w:p/>
     <w:tbl>
@@ -932,7 +928,7 @@
       <w:pPr>
         <w:pStyle w:val="Heading2"/>
       </w:pPr>
-      <w:bookmarkStart w:id="2" w:name="_Toc413485140"/>
+      <w:bookmarkStart w:id="1" w:name="_Toc413485140"/>
       <w:r>
         <w:t>1.1</w:t>
       </w:r>
@@ -940,7 +936,7 @@
         <w:tab/>
         <w:t>Requisiti strutturati</w:t>
       </w:r>
-      <w:bookmarkEnd w:id="2"/>
+      <w:bookmarkEnd w:id="1"/>
     </w:p>
     <w:p>
       <w:pPr>
@@ -1073,11 +1069,7 @@
         <w:t xml:space="preserve">  Ogni classe permette al personaggio che la assume di equipaggiare certi tipi di oggetto e di utilizzare delle tecniche. </w:t>
       </w:r>
       <w:r>
-        <w:t xml:space="preserve">Alcune classi per essere assunte hanno come </w:t>
-      </w:r>
-      <w:r>
-        <w:lastRenderedPageBreak/>
-        <w:t>requisito che il personaggio abbia raggiunto il l</w:t>
+        <w:t>Alcune classi per essere assunte hanno come requisito che il personaggio abbia raggiunto il l</w:t>
       </w:r>
       <w:r>
         <w:t>ivello massimo in un’altra classe.</w:t>
@@ -1180,13 +1172,37 @@
       <w:r>
         <w:t>Per ogni oggetto, identificato univocamente da un codice ID, rappresentiamo il nome e una descrizione. Un oggetto può essere equipaggiabile, e causare modifiche alle statistiche del personaggio che lo equipaggia, chiave o consumabile. Gli effetti dell’oggetto vengono esplicitati dalla tecnica che utilizzano. Un oggetto può modificare lo stato di un personaggio. Un oggetto equipaggiabile può essere un’arma, un equipaggiamento per il corpo o per la testa.</w:t>
       </w:r>
+      <w:r>
+        <w:t xml:space="preserve"> Un personaggio può equipaggiare solo due armi, un equipaggiamento per il corpo e un </w:t>
+      </w:r>
+      <w:proofErr w:type="spellStart"/>
+      <w:r>
+        <w:t>equip</w:t>
+      </w:r>
+      <w:proofErr w:type="spellEnd"/>
+      <w:r>
+        <w:t xml:space="preserve"> per la testa.</w:t>
+      </w:r>
     </w:p>
     <w:p/>
     <w:p>
       <w:pPr>
+        <w:rPr>
+          <w:rFonts w:asciiTheme="majorHAnsi" w:eastAsiaTheme="majorEastAsia" w:hAnsiTheme="majorHAnsi" w:cstheme="majorBidi"/>
+          <w:color w:val="2E74B5" w:themeColor="accent1" w:themeShade="BF"/>
+          <w:sz w:val="26"/>
+          <w:szCs w:val="26"/>
+        </w:rPr>
+      </w:pPr>
+      <w:bookmarkStart w:id="2" w:name="_Toc413485141"/>
+      <w:r>
+        <w:br w:type="page"/>
+      </w:r>
+    </w:p>
+    <w:p>
+      <w:pPr>
         <w:pStyle w:val="Heading2"/>
       </w:pPr>
-      <w:bookmarkStart w:id="3" w:name="_Toc413485141"/>
       <w:r>
         <w:t>1</w:t>
       </w:r>
@@ -1197,7 +1213,7 @@
         <w:tab/>
         <w:t>Operazioni sulla base di dati</w:t>
       </w:r>
-      <w:bookmarkEnd w:id="3"/>
+      <w:bookmarkEnd w:id="2"/>
     </w:p>
     <w:p>
       <w:r>
@@ -1239,7 +1255,16 @@
             <w:tcW w:w="3209" w:type="dxa"/>
           </w:tcPr>
           <w:p>
-            <w:r>
+            <w:pPr>
+              <w:jc w:val="center"/>
+              <w:rPr>
+                <w:b/>
+              </w:rPr>
+            </w:pPr>
+            <w:r>
+              <w:rPr>
+                <w:b/>
+              </w:rPr>
               <w:t>Operazione</w:t>
             </w:r>
           </w:p>
@@ -1249,7 +1274,16 @@
             <w:tcW w:w="3209" w:type="dxa"/>
           </w:tcPr>
           <w:p>
-            <w:r>
+            <w:pPr>
+              <w:jc w:val="center"/>
+              <w:rPr>
+                <w:b/>
+              </w:rPr>
+            </w:pPr>
+            <w:r>
+              <w:rPr>
+                <w:b/>
+              </w:rPr>
               <w:t>Tipo</w:t>
             </w:r>
           </w:p>
@@ -1259,7 +1293,16 @@
             <w:tcW w:w="3210" w:type="dxa"/>
           </w:tcPr>
           <w:p>
-            <w:r>
+            <w:pPr>
+              <w:jc w:val="center"/>
+              <w:rPr>
+                <w:b/>
+              </w:rPr>
+            </w:pPr>
+            <w:r>
+              <w:rPr>
+                <w:b/>
+              </w:rPr>
               <w:t>Frequenza</w:t>
             </w:r>
           </w:p>
@@ -1404,7 +1447,6 @@
           </w:tcPr>
           <w:p>
             <w:r>
-              <w:lastRenderedPageBreak/>
               <w:t>Lista delle tecniche utilizzabili da una determinata istanza personaggio</w:t>
             </w:r>
           </w:p>
@@ -1790,9 +1832,22 @@
     <w:p/>
     <w:p>
       <w:pPr>
+        <w:rPr>
+          <w:rFonts w:asciiTheme="majorHAnsi" w:eastAsiaTheme="majorEastAsia" w:hAnsiTheme="majorHAnsi" w:cstheme="majorBidi"/>
+          <w:color w:val="2E74B5" w:themeColor="accent1" w:themeShade="BF"/>
+          <w:sz w:val="26"/>
+          <w:szCs w:val="26"/>
+        </w:rPr>
+      </w:pPr>
+      <w:bookmarkStart w:id="3" w:name="_Toc413485142"/>
+      <w:r>
+        <w:br w:type="page"/>
+      </w:r>
+    </w:p>
+    <w:p>
+      <w:pPr>
         <w:pStyle w:val="Heading2"/>
       </w:pPr>
-      <w:bookmarkStart w:id="4" w:name="_Toc413485142"/>
       <w:r>
         <w:t xml:space="preserve">1.3 </w:t>
       </w:r>
@@ -1800,7 +1855,7 @@
         <w:tab/>
         <w:t>Glossario</w:t>
       </w:r>
-      <w:bookmarkEnd w:id="4"/>
+      <w:bookmarkEnd w:id="3"/>
     </w:p>
     <w:tbl>
       <w:tblPr>
@@ -1809,48 +1864,84 @@
         <w:tblLook w:val="04A0" w:firstRow="1" w:lastRow="0" w:firstColumn="1" w:lastColumn="0" w:noHBand="0" w:noVBand="1"/>
       </w:tblPr>
       <w:tblGrid>
-        <w:gridCol w:w="2407"/>
-        <w:gridCol w:w="2975"/>
+        <w:gridCol w:w="2263"/>
+        <w:gridCol w:w="3119"/>
         <w:gridCol w:w="1839"/>
         <w:gridCol w:w="2407"/>
       </w:tblGrid>
       <w:tr>
         <w:tc>
           <w:tcPr>
+            <w:tcW w:w="2263" w:type="dxa"/>
+          </w:tcPr>
+          <w:p>
+            <w:pPr>
+              <w:jc w:val="center"/>
+              <w:rPr>
+                <w:b/>
+              </w:rPr>
+            </w:pPr>
+            <w:r>
+              <w:rPr>
+                <w:b/>
+              </w:rPr>
+              <w:t>Termine</w:t>
+            </w:r>
+          </w:p>
+        </w:tc>
+        <w:tc>
+          <w:tcPr>
+            <w:tcW w:w="3119" w:type="dxa"/>
+          </w:tcPr>
+          <w:p>
+            <w:pPr>
+              <w:jc w:val="center"/>
+              <w:rPr>
+                <w:b/>
+              </w:rPr>
+            </w:pPr>
+            <w:r>
+              <w:rPr>
+                <w:b/>
+              </w:rPr>
+              <w:t>Descrizione</w:t>
+            </w:r>
+          </w:p>
+        </w:tc>
+        <w:tc>
+          <w:tcPr>
+            <w:tcW w:w="1839" w:type="dxa"/>
+          </w:tcPr>
+          <w:p>
+            <w:pPr>
+              <w:jc w:val="center"/>
+              <w:rPr>
+                <w:b/>
+              </w:rPr>
+            </w:pPr>
+            <w:r>
+              <w:rPr>
+                <w:b/>
+              </w:rPr>
+              <w:t>Sinonimi</w:t>
+            </w:r>
+          </w:p>
+        </w:tc>
+        <w:tc>
+          <w:tcPr>
             <w:tcW w:w="2407" w:type="dxa"/>
           </w:tcPr>
           <w:p>
-            <w:r>
-              <w:t>Termine</w:t>
-            </w:r>
-          </w:p>
-        </w:tc>
-        <w:tc>
-          <w:tcPr>
-            <w:tcW w:w="2975" w:type="dxa"/>
-          </w:tcPr>
-          <w:p>
-            <w:r>
-              <w:t>Descrizione</w:t>
-            </w:r>
-          </w:p>
-        </w:tc>
-        <w:tc>
-          <w:tcPr>
-            <w:tcW w:w="1839" w:type="dxa"/>
-          </w:tcPr>
-          <w:p>
-            <w:r>
-              <w:t>Sinonimi</w:t>
-            </w:r>
-          </w:p>
-        </w:tc>
-        <w:tc>
-          <w:tcPr>
-            <w:tcW w:w="2407" w:type="dxa"/>
-          </w:tcPr>
-          <w:p>
-            <w:r>
+            <w:pPr>
+              <w:jc w:val="center"/>
+              <w:rPr>
+                <w:b/>
+              </w:rPr>
+            </w:pPr>
+            <w:r>
+              <w:rPr>
+                <w:b/>
+              </w:rPr>
               <w:t>Collegamenti</w:t>
             </w:r>
           </w:p>
@@ -1859,7 +1950,7 @@
       <w:tr>
         <w:tc>
           <w:tcPr>
-            <w:tcW w:w="2407" w:type="dxa"/>
+            <w:tcW w:w="2263" w:type="dxa"/>
           </w:tcPr>
           <w:p>
             <w:r>
@@ -1869,7 +1960,7 @@
         </w:tc>
         <w:tc>
           <w:tcPr>
-            <w:tcW w:w="2975" w:type="dxa"/>
+            <w:tcW w:w="3119" w:type="dxa"/>
           </w:tcPr>
           <w:p>
             <w:r>
@@ -1897,7 +1988,7 @@
       <w:tr>
         <w:tc>
           <w:tcPr>
-            <w:tcW w:w="2407" w:type="dxa"/>
+            <w:tcW w:w="2263" w:type="dxa"/>
           </w:tcPr>
           <w:p>
             <w:r>
@@ -1907,7 +1998,7 @@
         </w:tc>
         <w:tc>
           <w:tcPr>
-            <w:tcW w:w="2975" w:type="dxa"/>
+            <w:tcW w:w="3119" w:type="dxa"/>
           </w:tcPr>
           <w:p>
             <w:r>
@@ -1935,7 +2026,7 @@
       <w:tr>
         <w:tc>
           <w:tcPr>
-            <w:tcW w:w="2407" w:type="dxa"/>
+            <w:tcW w:w="2263" w:type="dxa"/>
           </w:tcPr>
           <w:p>
             <w:r>
@@ -1945,7 +2036,7 @@
         </w:tc>
         <w:tc>
           <w:tcPr>
-            <w:tcW w:w="2975" w:type="dxa"/>
+            <w:tcW w:w="3119" w:type="dxa"/>
           </w:tcPr>
           <w:p>
             <w:r>
@@ -1980,7 +2071,7 @@
       <w:tr>
         <w:tc>
           <w:tcPr>
-            <w:tcW w:w="2407" w:type="dxa"/>
+            <w:tcW w:w="2263" w:type="dxa"/>
           </w:tcPr>
           <w:p>
             <w:r>
@@ -1990,7 +2081,7 @@
         </w:tc>
         <w:tc>
           <w:tcPr>
-            <w:tcW w:w="2975" w:type="dxa"/>
+            <w:tcW w:w="3119" w:type="dxa"/>
           </w:tcPr>
           <w:p>
             <w:r>
@@ -2031,7 +2122,7 @@
       <w:tr>
         <w:tc>
           <w:tcPr>
-            <w:tcW w:w="2407" w:type="dxa"/>
+            <w:tcW w:w="2263" w:type="dxa"/>
           </w:tcPr>
           <w:p>
             <w:r>
@@ -2041,7 +2132,7 @@
         </w:tc>
         <w:tc>
           <w:tcPr>
-            <w:tcW w:w="2975" w:type="dxa"/>
+            <w:tcW w:w="3119" w:type="dxa"/>
           </w:tcPr>
           <w:p>
             <w:r>
@@ -2073,7 +2164,7 @@
       <w:tr>
         <w:tc>
           <w:tcPr>
-            <w:tcW w:w="2407" w:type="dxa"/>
+            <w:tcW w:w="2263" w:type="dxa"/>
           </w:tcPr>
           <w:p>
             <w:r>
@@ -2083,7 +2174,7 @@
         </w:tc>
         <w:tc>
           <w:tcPr>
-            <w:tcW w:w="2975" w:type="dxa"/>
+            <w:tcW w:w="3119" w:type="dxa"/>
           </w:tcPr>
           <w:p>
             <w:r>
@@ -2118,7 +2209,7 @@
       <w:tr>
         <w:tc>
           <w:tcPr>
-            <w:tcW w:w="2407" w:type="dxa"/>
+            <w:tcW w:w="2263" w:type="dxa"/>
           </w:tcPr>
           <w:p>
             <w:r>
@@ -2128,7 +2219,7 @@
         </w:tc>
         <w:tc>
           <w:tcPr>
-            <w:tcW w:w="2975" w:type="dxa"/>
+            <w:tcW w:w="3119" w:type="dxa"/>
           </w:tcPr>
           <w:p>
             <w:r>
@@ -2160,7 +2251,7 @@
       <w:tr>
         <w:tc>
           <w:tcPr>
-            <w:tcW w:w="2407" w:type="dxa"/>
+            <w:tcW w:w="2263" w:type="dxa"/>
           </w:tcPr>
           <w:p>
             <w:r>
@@ -2170,15 +2261,11 @@
         </w:tc>
         <w:tc>
           <w:tcPr>
-            <w:tcW w:w="2975" w:type="dxa"/>
-          </w:tcPr>
-          <w:p>
-            <w:r>
-              <w:t xml:space="preserve">Punto di accesso alle modifiche effettuate ai </w:t>
-            </w:r>
-            <w:r>
-              <w:lastRenderedPageBreak/>
-              <w:t>personaggi e all’inventario di ogni partita</w:t>
+            <w:tcW w:w="3119" w:type="dxa"/>
+          </w:tcPr>
+          <w:p>
+            <w:r>
+              <w:t>Punto di accesso alle modifiche effettuate ai personaggi e all’inventario di ogni partita</w:t>
             </w:r>
           </w:p>
         </w:tc>
@@ -2201,7 +2288,1550 @@
       </w:tr>
     </w:tbl>
     <w:p/>
+    <w:p>
+      <w:r>
+        <w:br w:type="page"/>
+      </w:r>
+    </w:p>
+    <w:p>
+      <w:pPr>
+        <w:pStyle w:val="Heading1"/>
+      </w:pPr>
+      <w:r>
+        <w:t>2</w:t>
+      </w:r>
+      <w:r>
+        <w:tab/>
+        <w:t>Progettazione concettuale</w:t>
+      </w:r>
+    </w:p>
+    <w:p>
+      <w:pPr>
+        <w:pStyle w:val="Heading2"/>
+      </w:pPr>
+      <w:r>
+        <w:t xml:space="preserve">2.1 </w:t>
+      </w:r>
+      <w:r>
+        <w:tab/>
+        <w:t>Modello Concettuale: Entità</w:t>
+      </w:r>
+      <w:r>
+        <w:t>-Associazione (E-R)</w:t>
+      </w:r>
+    </w:p>
+    <w:p>
+      <w:r>
+        <w:t xml:space="preserve">Di seguito lo schema concettuale prodotto per </w:t>
+      </w:r>
+      <w:r>
+        <w:t>la rappresentazione della realtà</w:t>
+      </w:r>
+      <w:r>
+        <w:t xml:space="preserve"> di interesse:</w:t>
+      </w:r>
+    </w:p>
+    <w:p>
+      <w:r>
+        <w:rPr>
+          <w:noProof/>
+          <w:lang w:val="en-US"/>
+        </w:rPr>
+        <w:drawing>
+          <wp:inline distT="0" distB="0" distL="0" distR="0" wp14:anchorId="5B40F8C7" wp14:editId="3B6E368C">
+            <wp:extent cx="8162380" cy="5772150"/>
+            <wp:effectExtent l="0" t="5080" r="5080" b="5080"/>
+            <wp:docPr id="3" name="Picture 3" descr="C:\Users\Andrea\git\basididati\my-gdx-game-desktop\SchemaER\CONTENT.png"/>
+            <wp:cNvGraphicFramePr>
+              <a:graphicFrameLocks xmlns:a="http://schemas.openxmlformats.org/drawingml/2006/main" noChangeAspect="1"/>
+            </wp:cNvGraphicFramePr>
+            <a:graphic xmlns:a="http://schemas.openxmlformats.org/drawingml/2006/main">
+              <a:graphicData uri="http://schemas.openxmlformats.org/drawingml/2006/picture">
+                <pic:pic xmlns:pic="http://schemas.openxmlformats.org/drawingml/2006/picture">
+                  <pic:nvPicPr>
+                    <pic:cNvPr id="0" name="Picture 3" descr="C:\Users\Andrea\git\basididati\my-gdx-game-desktop\SchemaER\CONTENT.png"/>
+                    <pic:cNvPicPr>
+                      <a:picLocks noChangeAspect="1" noChangeArrowheads="1"/>
+                    </pic:cNvPicPr>
+                  </pic:nvPicPr>
+                  <pic:blipFill>
+                    <a:blip r:embed="rId6" cstate="print">
+                      <a:extLst>
+                        <a:ext uri="{28A0092B-C50C-407E-A947-70E740481C1C}">
+                          <a14:useLocalDpi xmlns:a14="http://schemas.microsoft.com/office/drawing/2010/main" val="0"/>
+                        </a:ext>
+                      </a:extLst>
+                    </a:blip>
+                    <a:srcRect/>
+                    <a:stretch>
+                      <a:fillRect/>
+                    </a:stretch>
+                  </pic:blipFill>
+                  <pic:spPr bwMode="auto">
+                    <a:xfrm rot="16200000">
+                      <a:off x="0" y="0"/>
+                      <a:ext cx="8167121" cy="5775503"/>
+                    </a:xfrm>
+                    <a:prstGeom prst="rect">
+                      <a:avLst/>
+                    </a:prstGeom>
+                    <a:noFill/>
+                    <a:ln>
+                      <a:noFill/>
+                    </a:ln>
+                  </pic:spPr>
+                </pic:pic>
+              </a:graphicData>
+            </a:graphic>
+          </wp:inline>
+        </w:drawing>
+      </w:r>
+    </w:p>
+    <w:p>
+      <w:pPr>
+        <w:pStyle w:val="Heading2"/>
+      </w:pPr>
+      <w:r>
+        <w:t xml:space="preserve">2.2 </w:t>
+      </w:r>
+      <w:r>
+        <w:tab/>
+        <w:t>Dizionario dei dati</w:t>
+      </w:r>
+    </w:p>
+    <w:p>
+      <w:pPr>
+        <w:pStyle w:val="Heading3"/>
+      </w:pPr>
+      <w:r>
+        <w:t>2.2.1</w:t>
+      </w:r>
+      <w:r>
+        <w:tab/>
+        <w:t>Entità</w:t>
+      </w:r>
+    </w:p>
+    <w:tbl>
+      <w:tblPr>
+        <w:tblStyle w:val="TableGrid"/>
+        <w:tblW w:w="0" w:type="auto"/>
+        <w:tblLook w:val="04A0" w:firstRow="1" w:lastRow="0" w:firstColumn="1" w:lastColumn="0" w:noHBand="0" w:noVBand="1"/>
+      </w:tblPr>
+      <w:tblGrid>
+        <w:gridCol w:w="2101"/>
+        <w:gridCol w:w="2227"/>
+        <w:gridCol w:w="3182"/>
+        <w:gridCol w:w="2118"/>
+      </w:tblGrid>
+      <w:tr>
+        <w:tc>
+          <w:tcPr>
+            <w:tcW w:w="2101" w:type="dxa"/>
+          </w:tcPr>
+          <w:p>
+            <w:r>
+              <w:t>Entità</w:t>
+            </w:r>
+          </w:p>
+        </w:tc>
+        <w:tc>
+          <w:tcPr>
+            <w:tcW w:w="2227" w:type="dxa"/>
+          </w:tcPr>
+          <w:p>
+            <w:r>
+              <w:t>Descrizione</w:t>
+            </w:r>
+          </w:p>
+        </w:tc>
+        <w:tc>
+          <w:tcPr>
+            <w:tcW w:w="3182" w:type="dxa"/>
+          </w:tcPr>
+          <w:p>
+            <w:r>
+              <w:t>Attributi</w:t>
+            </w:r>
+          </w:p>
+        </w:tc>
+        <w:tc>
+          <w:tcPr>
+            <w:tcW w:w="2118" w:type="dxa"/>
+          </w:tcPr>
+          <w:p>
+            <w:r>
+              <w:t>Identificatore</w:t>
+            </w:r>
+          </w:p>
+        </w:tc>
+      </w:tr>
+      <w:tr>
+        <w:tc>
+          <w:tcPr>
+            <w:tcW w:w="2101" w:type="dxa"/>
+          </w:tcPr>
+          <w:p>
+            <w:r>
+              <w:t>Personaggio</w:t>
+            </w:r>
+          </w:p>
+        </w:tc>
+        <w:tc>
+          <w:tcPr>
+            <w:tcW w:w="2227" w:type="dxa"/>
+          </w:tcPr>
+          <w:p>
+            <w:r>
+              <w:t>Svolge un ruolo nel gioco</w:t>
+            </w:r>
+          </w:p>
+        </w:tc>
+        <w:tc>
+          <w:tcPr>
+            <w:tcW w:w="3182" w:type="dxa"/>
+          </w:tcPr>
+          <w:p>
+            <w:pPr>
+              <w:rPr>
+                <w:lang w:val="en-US"/>
+              </w:rPr>
+            </w:pPr>
+            <w:r>
+              <w:t>ID, Nome, Statistiche Base (</w:t>
+            </w:r>
+            <w:proofErr w:type="gramStart"/>
+            <w:r>
+              <w:t>HP,MP</w:t>
+            </w:r>
+            <w:proofErr w:type="gramEnd"/>
+            <w:r>
+              <w:t>,INT,AGI,DEF</w:t>
+            </w:r>
+            <w:r>
+              <w:rPr>
+                <w:lang w:val="en-US"/>
+              </w:rPr>
+              <w:t>,ATK), Sprite</w:t>
+            </w:r>
+          </w:p>
+        </w:tc>
+        <w:tc>
+          <w:tcPr>
+            <w:tcW w:w="2118" w:type="dxa"/>
+          </w:tcPr>
+          <w:p>
+            <w:pPr>
+              <w:rPr>
+                <w:lang w:val="en-US"/>
+              </w:rPr>
+            </w:pPr>
+            <w:r>
+              <w:rPr>
+                <w:lang w:val="en-US"/>
+              </w:rPr>
+              <w:t>ID</w:t>
+            </w:r>
+          </w:p>
+        </w:tc>
+      </w:tr>
+      <w:tr>
+        <w:tc>
+          <w:tcPr>
+            <w:tcW w:w="2101" w:type="dxa"/>
+          </w:tcPr>
+          <w:p>
+            <w:r>
+              <w:t>Istanza personaggio</w:t>
+            </w:r>
+          </w:p>
+        </w:tc>
+        <w:tc>
+          <w:tcPr>
+            <w:tcW w:w="2227" w:type="dxa"/>
+          </w:tcPr>
+          <w:p>
+            <w:r>
+              <w:t>Personalizzazione di un personaggio dal giocatore</w:t>
+            </w:r>
+          </w:p>
+        </w:tc>
+        <w:tc>
+          <w:tcPr>
+            <w:tcW w:w="3182" w:type="dxa"/>
+          </w:tcPr>
+          <w:p>
+            <w:pPr>
+              <w:rPr>
+                <w:lang w:val="en-US"/>
+              </w:rPr>
+            </w:pPr>
+            <w:r>
+              <w:rPr>
+                <w:lang w:val="en-US"/>
+              </w:rPr>
+              <w:t xml:space="preserve">ID, Nome, </w:t>
+            </w:r>
+            <w:proofErr w:type="spellStart"/>
+            <w:r>
+              <w:rPr>
+                <w:lang w:val="en-US"/>
+              </w:rPr>
+              <w:t>Statistiche</w:t>
+            </w:r>
+            <w:proofErr w:type="spellEnd"/>
+            <w:r>
+              <w:rPr>
+                <w:lang w:val="en-US"/>
+              </w:rPr>
+              <w:t xml:space="preserve"> (HP,MP,INT,AGI,DEF,ATK)</w:t>
+            </w:r>
+            <w:r>
+              <w:rPr>
+                <w:lang w:val="en-US"/>
+              </w:rPr>
+              <w:t>, Sprite</w:t>
+            </w:r>
+          </w:p>
+        </w:tc>
+        <w:tc>
+          <w:tcPr>
+            <w:tcW w:w="2118" w:type="dxa"/>
+          </w:tcPr>
+          <w:p>
+            <w:pPr>
+              <w:rPr>
+                <w:lang w:val="en-US"/>
+              </w:rPr>
+            </w:pPr>
+            <w:proofErr w:type="spellStart"/>
+            <w:r>
+              <w:rPr>
+                <w:lang w:val="en-US"/>
+              </w:rPr>
+              <w:t>Personaggio</w:t>
+            </w:r>
+            <w:proofErr w:type="spellEnd"/>
+            <w:r>
+              <w:rPr>
+                <w:lang w:val="en-US"/>
+              </w:rPr>
+              <w:t xml:space="preserve">, </w:t>
+            </w:r>
+            <w:proofErr w:type="spellStart"/>
+            <w:r>
+              <w:rPr>
+                <w:lang w:val="en-US"/>
+              </w:rPr>
+              <w:t>Salvataggio</w:t>
+            </w:r>
+            <w:proofErr w:type="spellEnd"/>
+            <w:r>
+              <w:rPr>
+                <w:lang w:val="en-US"/>
+              </w:rPr>
+              <w:t xml:space="preserve"> </w:t>
+            </w:r>
+            <w:proofErr w:type="spellStart"/>
+            <w:r>
+              <w:rPr>
+                <w:lang w:val="en-US"/>
+              </w:rPr>
+              <w:t>Giocatore</w:t>
+            </w:r>
+            <w:proofErr w:type="spellEnd"/>
+          </w:p>
+        </w:tc>
+      </w:tr>
+      <w:tr>
+        <w:tc>
+          <w:tcPr>
+            <w:tcW w:w="2101" w:type="dxa"/>
+          </w:tcPr>
+          <w:p>
+            <w:r>
+              <w:t>Oggetto</w:t>
+            </w:r>
+          </w:p>
+        </w:tc>
+        <w:tc>
+          <w:tcPr>
+            <w:tcW w:w="2227" w:type="dxa"/>
+          </w:tcPr>
+          <w:p>
+            <w:r>
+              <w:t>Usati dai personaggi nel gioco</w:t>
+            </w:r>
+          </w:p>
+        </w:tc>
+        <w:tc>
+          <w:tcPr>
+            <w:tcW w:w="3182" w:type="dxa"/>
+          </w:tcPr>
+          <w:p>
+            <w:r>
+              <w:t>ID, Nome, Sprite, Descrizione</w:t>
+            </w:r>
+          </w:p>
+        </w:tc>
+        <w:tc>
+          <w:tcPr>
+            <w:tcW w:w="2118" w:type="dxa"/>
+          </w:tcPr>
+          <w:p>
+            <w:r>
+              <w:t>ID</w:t>
+            </w:r>
+          </w:p>
+        </w:tc>
+      </w:tr>
+      <w:tr>
+        <w:tc>
+          <w:tcPr>
+            <w:tcW w:w="2101" w:type="dxa"/>
+          </w:tcPr>
+          <w:p>
+            <w:proofErr w:type="spellStart"/>
+            <w:r>
+              <w:t>Equip</w:t>
+            </w:r>
+            <w:proofErr w:type="spellEnd"/>
+          </w:p>
+        </w:tc>
+        <w:tc>
+          <w:tcPr>
+            <w:tcW w:w="2227" w:type="dxa"/>
+          </w:tcPr>
+          <w:p>
+            <w:r>
+              <w:t>Oggetto equipaggiabile dai personaggi</w:t>
+            </w:r>
+          </w:p>
+        </w:tc>
+        <w:tc>
+          <w:tcPr>
+            <w:tcW w:w="3182" w:type="dxa"/>
+          </w:tcPr>
+          <w:p>
+            <w:r>
+              <w:t>ATK, DEF, AGI, INT</w:t>
+            </w:r>
+          </w:p>
+        </w:tc>
+        <w:tc>
+          <w:tcPr>
+            <w:tcW w:w="2118" w:type="dxa"/>
+          </w:tcPr>
+          <w:p>
+            <w:r>
+              <w:t>ID</w:t>
+            </w:r>
+          </w:p>
+        </w:tc>
+      </w:tr>
+      <w:tr>
+        <w:tc>
+          <w:tcPr>
+            <w:tcW w:w="2101" w:type="dxa"/>
+          </w:tcPr>
+          <w:p>
+            <w:r>
+              <w:t>Arma</w:t>
+            </w:r>
+          </w:p>
+        </w:tc>
+        <w:tc>
+          <w:tcPr>
+            <w:tcW w:w="2227" w:type="dxa"/>
+          </w:tcPr>
+          <w:p>
+            <w:r>
+              <w:t>Usato per attaccare</w:t>
+            </w:r>
+          </w:p>
+        </w:tc>
+        <w:tc>
+          <w:tcPr>
+            <w:tcW w:w="3182" w:type="dxa"/>
+          </w:tcPr>
+          <w:p/>
+        </w:tc>
+        <w:tc>
+          <w:tcPr>
+            <w:tcW w:w="2118" w:type="dxa"/>
+          </w:tcPr>
+          <w:p>
+            <w:r>
+              <w:t>ID</w:t>
+            </w:r>
+          </w:p>
+        </w:tc>
+      </w:tr>
+      <w:tr>
+        <w:tc>
+          <w:tcPr>
+            <w:tcW w:w="2101" w:type="dxa"/>
+          </w:tcPr>
+          <w:p>
+            <w:r>
+              <w:t>Testa</w:t>
+            </w:r>
+          </w:p>
+        </w:tc>
+        <w:tc>
+          <w:tcPr>
+            <w:tcW w:w="2227" w:type="dxa"/>
+          </w:tcPr>
+          <w:p>
+            <w:r>
+              <w:t>Usato per proteggere la testa</w:t>
+            </w:r>
+          </w:p>
+        </w:tc>
+        <w:tc>
+          <w:tcPr>
+            <w:tcW w:w="3182" w:type="dxa"/>
+          </w:tcPr>
+          <w:p/>
+        </w:tc>
+        <w:tc>
+          <w:tcPr>
+            <w:tcW w:w="2118" w:type="dxa"/>
+          </w:tcPr>
+          <w:p>
+            <w:r>
+              <w:t>ID</w:t>
+            </w:r>
+          </w:p>
+        </w:tc>
+      </w:tr>
+      <w:tr>
+        <w:tc>
+          <w:tcPr>
+            <w:tcW w:w="2101" w:type="dxa"/>
+          </w:tcPr>
+          <w:p>
+            <w:r>
+              <w:t>Corpo</w:t>
+            </w:r>
+          </w:p>
+        </w:tc>
+        <w:tc>
+          <w:tcPr>
+            <w:tcW w:w="2227" w:type="dxa"/>
+          </w:tcPr>
+          <w:p>
+            <w:r>
+              <w:t>Usato per proteggere il corpo</w:t>
+            </w:r>
+          </w:p>
+        </w:tc>
+        <w:tc>
+          <w:tcPr>
+            <w:tcW w:w="3182" w:type="dxa"/>
+          </w:tcPr>
+          <w:p/>
+        </w:tc>
+        <w:tc>
+          <w:tcPr>
+            <w:tcW w:w="2118" w:type="dxa"/>
+          </w:tcPr>
+          <w:p>
+            <w:r>
+              <w:t>ID</w:t>
+            </w:r>
+          </w:p>
+        </w:tc>
+      </w:tr>
+      <w:tr>
+        <w:tc>
+          <w:tcPr>
+            <w:tcW w:w="2101" w:type="dxa"/>
+          </w:tcPr>
+          <w:p>
+            <w:r>
+              <w:t>Chiave</w:t>
+            </w:r>
+          </w:p>
+        </w:tc>
+        <w:tc>
+          <w:tcPr>
+            <w:tcW w:w="2227" w:type="dxa"/>
+          </w:tcPr>
+          <w:p>
+            <w:r>
+              <w:t>Oggetto importante per la storia</w:t>
+            </w:r>
+          </w:p>
+        </w:tc>
+        <w:tc>
+          <w:tcPr>
+            <w:tcW w:w="3182" w:type="dxa"/>
+          </w:tcPr>
+          <w:p/>
+        </w:tc>
+        <w:tc>
+          <w:tcPr>
+            <w:tcW w:w="2118" w:type="dxa"/>
+          </w:tcPr>
+          <w:p>
+            <w:r>
+              <w:t>ID</w:t>
+            </w:r>
+          </w:p>
+        </w:tc>
+      </w:tr>
+      <w:tr>
+        <w:tc>
+          <w:tcPr>
+            <w:tcW w:w="2101" w:type="dxa"/>
+          </w:tcPr>
+          <w:p>
+            <w:r>
+              <w:t>Consumabile</w:t>
+            </w:r>
+          </w:p>
+        </w:tc>
+        <w:tc>
+          <w:tcPr>
+            <w:tcW w:w="2227" w:type="dxa"/>
+          </w:tcPr>
+          <w:p>
+            <w:r>
+              <w:t>Oggetto utilizzabile dai personaggi in battaglia e non</w:t>
+            </w:r>
+          </w:p>
+        </w:tc>
+        <w:tc>
+          <w:tcPr>
+            <w:tcW w:w="3182" w:type="dxa"/>
+          </w:tcPr>
+          <w:p/>
+        </w:tc>
+        <w:tc>
+          <w:tcPr>
+            <w:tcW w:w="2118" w:type="dxa"/>
+          </w:tcPr>
+          <w:p>
+            <w:r>
+              <w:t>ID</w:t>
+            </w:r>
+          </w:p>
+        </w:tc>
+      </w:tr>
+      <w:tr>
+        <w:tc>
+          <w:tcPr>
+            <w:tcW w:w="2101" w:type="dxa"/>
+          </w:tcPr>
+          <w:p>
+            <w:r>
+              <w:t>Classe</w:t>
+            </w:r>
+          </w:p>
+        </w:tc>
+        <w:tc>
+          <w:tcPr>
+            <w:tcW w:w="2227" w:type="dxa"/>
+          </w:tcPr>
+          <w:p>
+            <w:r>
+              <w:t>Lavoro impersonato dal personaggio del giocatore</w:t>
+            </w:r>
+          </w:p>
+        </w:tc>
+        <w:tc>
+          <w:tcPr>
+            <w:tcW w:w="3182" w:type="dxa"/>
+          </w:tcPr>
+          <w:p>
+            <w:r>
+              <w:t>ID, Nome, Modificatore s</w:t>
+            </w:r>
+            <w:r>
+              <w:t>tatistiche (</w:t>
+            </w:r>
+            <w:proofErr w:type="gramStart"/>
+            <w:r>
+              <w:t>HP,MP</w:t>
+            </w:r>
+            <w:proofErr w:type="gramEnd"/>
+            <w:r>
+              <w:t>,INT,AGI,DEF,ATK)</w:t>
+            </w:r>
+            <w:r>
+              <w:t xml:space="preserve">, </w:t>
+            </w:r>
+            <w:proofErr w:type="spellStart"/>
+            <w:r>
+              <w:t>LivelloMax</w:t>
+            </w:r>
+            <w:proofErr w:type="spellEnd"/>
+          </w:p>
+        </w:tc>
+        <w:tc>
+          <w:tcPr>
+            <w:tcW w:w="2118" w:type="dxa"/>
+          </w:tcPr>
+          <w:p>
+            <w:r>
+              <w:t>ID</w:t>
+            </w:r>
+          </w:p>
+        </w:tc>
+      </w:tr>
+      <w:tr>
+        <w:tc>
+          <w:tcPr>
+            <w:tcW w:w="2101" w:type="dxa"/>
+          </w:tcPr>
+          <w:p>
+            <w:r>
+              <w:t>Tecnica</w:t>
+            </w:r>
+          </w:p>
+        </w:tc>
+        <w:tc>
+          <w:tcPr>
+            <w:tcW w:w="2227" w:type="dxa"/>
+          </w:tcPr>
+          <w:p>
+            <w:r>
+              <w:t>Mossa usata in battaglia</w:t>
+            </w:r>
+          </w:p>
+        </w:tc>
+        <w:tc>
+          <w:tcPr>
+            <w:tcW w:w="3182" w:type="dxa"/>
+          </w:tcPr>
+          <w:p>
+            <w:r>
+              <w:t>ID, Nome, Descrizione, Costo, Danno</w:t>
+            </w:r>
+          </w:p>
+        </w:tc>
+        <w:tc>
+          <w:tcPr>
+            <w:tcW w:w="2118" w:type="dxa"/>
+          </w:tcPr>
+          <w:p>
+            <w:r>
+              <w:t>ID</w:t>
+            </w:r>
+          </w:p>
+        </w:tc>
+      </w:tr>
+      <w:tr>
+        <w:tc>
+          <w:tcPr>
+            <w:tcW w:w="2101" w:type="dxa"/>
+          </w:tcPr>
+          <w:p>
+            <w:r>
+              <w:t>Nemico</w:t>
+            </w:r>
+          </w:p>
+        </w:tc>
+        <w:tc>
+          <w:tcPr>
+            <w:tcW w:w="2227" w:type="dxa"/>
+          </w:tcPr>
+          <w:p>
+            <w:r>
+              <w:t>Si oppone ai personaggi in battaglia</w:t>
+            </w:r>
+          </w:p>
+        </w:tc>
+        <w:tc>
+          <w:tcPr>
+            <w:tcW w:w="3182" w:type="dxa"/>
+          </w:tcPr>
+          <w:p>
+            <w:r>
+              <w:t xml:space="preserve">Nome, Famiglia, Descrizione, </w:t>
+            </w:r>
+            <w:r>
+              <w:t xml:space="preserve">Statistiche </w:t>
+            </w:r>
+            <w:r>
+              <w:t>Nemico</w:t>
+            </w:r>
+            <w:r>
+              <w:t>(</w:t>
+            </w:r>
+            <w:proofErr w:type="gramStart"/>
+            <w:r>
+              <w:t>HP,MP</w:t>
+            </w:r>
+            <w:proofErr w:type="gramEnd"/>
+            <w:r>
+              <w:t>,INT,AGI,DEF,ATK)</w:t>
+            </w:r>
+          </w:p>
+        </w:tc>
+        <w:tc>
+          <w:tcPr>
+            <w:tcW w:w="2118" w:type="dxa"/>
+          </w:tcPr>
+          <w:p>
+            <w:r>
+              <w:t>Nome</w:t>
+            </w:r>
+          </w:p>
+        </w:tc>
+      </w:tr>
+      <w:tr>
+        <w:tc>
+          <w:tcPr>
+            <w:tcW w:w="2101" w:type="dxa"/>
+          </w:tcPr>
+          <w:p>
+            <w:r>
+              <w:t>Stato</w:t>
+            </w:r>
+          </w:p>
+        </w:tc>
+        <w:tc>
+          <w:tcPr>
+            <w:tcW w:w="2227" w:type="dxa"/>
+          </w:tcPr>
+          <w:p>
+            <w:r>
+              <w:t>Affligge personaggi e nemici</w:t>
+            </w:r>
+          </w:p>
+        </w:tc>
+        <w:tc>
+          <w:tcPr>
+            <w:tcW w:w="3182" w:type="dxa"/>
+          </w:tcPr>
+          <w:p>
+            <w:r>
+              <w:t>Sigla, Nome, Descrizione</w:t>
+            </w:r>
+          </w:p>
+        </w:tc>
+        <w:tc>
+          <w:tcPr>
+            <w:tcW w:w="2118" w:type="dxa"/>
+          </w:tcPr>
+          <w:p>
+            <w:r>
+              <w:t>Sigla</w:t>
+            </w:r>
+          </w:p>
+        </w:tc>
+      </w:tr>
+      <w:tr>
+        <w:tc>
+          <w:tcPr>
+            <w:tcW w:w="2101" w:type="dxa"/>
+          </w:tcPr>
+          <w:p>
+            <w:r>
+              <w:t>Salvataggio giocatore</w:t>
+            </w:r>
+          </w:p>
+        </w:tc>
+        <w:tc>
+          <w:tcPr>
+            <w:tcW w:w="2227" w:type="dxa"/>
+          </w:tcPr>
+          <w:p>
+            <w:r>
+              <w:t>Mantiene lo stato dei personaggi e oggetti posseduti dal giocatore</w:t>
+            </w:r>
+          </w:p>
+        </w:tc>
+        <w:tc>
+          <w:tcPr>
+            <w:tcW w:w="3182" w:type="dxa"/>
+          </w:tcPr>
+          <w:p>
+            <w:r>
+              <w:t>Nome, Data creazione, Tempo giocato, Data ultimo salvataggio</w:t>
+            </w:r>
+          </w:p>
+        </w:tc>
+        <w:tc>
+          <w:tcPr>
+            <w:tcW w:w="2118" w:type="dxa"/>
+          </w:tcPr>
+          <w:p>
+            <w:r>
+              <w:t>Data creazione</w:t>
+            </w:r>
+          </w:p>
+        </w:tc>
+      </w:tr>
+    </w:tbl>
+    <w:p>
+      <w:pPr>
+        <w:pStyle w:val="Heading3"/>
+      </w:pPr>
+      <w:r>
+        <w:t xml:space="preserve">2.2.2 </w:t>
+      </w:r>
+      <w:r>
+        <w:tab/>
+      </w:r>
+      <w:r>
+        <w:t>Associazioni</w:t>
+      </w:r>
+    </w:p>
+    <w:tbl>
+      <w:tblPr>
+        <w:tblStyle w:val="TableGrid"/>
+        <w:tblW w:w="0" w:type="auto"/>
+        <w:tblLook w:val="04A0" w:firstRow="1" w:lastRow="0" w:firstColumn="1" w:lastColumn="0" w:noHBand="0" w:noVBand="1"/>
+      </w:tblPr>
+      <w:tblGrid>
+        <w:gridCol w:w="3209"/>
+        <w:gridCol w:w="3209"/>
+        <w:gridCol w:w="3210"/>
+      </w:tblGrid>
+      <w:tr>
+        <w:tc>
+          <w:tcPr>
+            <w:tcW w:w="3209" w:type="dxa"/>
+          </w:tcPr>
+          <w:p>
+            <w:r>
+              <w:t>Associazione</w:t>
+            </w:r>
+          </w:p>
+        </w:tc>
+        <w:tc>
+          <w:tcPr>
+            <w:tcW w:w="3209" w:type="dxa"/>
+          </w:tcPr>
+          <w:p>
+            <w:r>
+              <w:t>Attributi</w:t>
+            </w:r>
+          </w:p>
+        </w:tc>
+        <w:tc>
+          <w:tcPr>
+            <w:tcW w:w="3210" w:type="dxa"/>
+          </w:tcPr>
+          <w:p>
+            <w:r>
+              <w:t>Entità Collegate</w:t>
+            </w:r>
+          </w:p>
+        </w:tc>
+      </w:tr>
+      <w:tr>
+        <w:tc>
+          <w:tcPr>
+            <w:tcW w:w="3209" w:type="dxa"/>
+          </w:tcPr>
+          <w:p>
+            <w:r>
+              <w:t>Usa</w:t>
+            </w:r>
+          </w:p>
+        </w:tc>
+        <w:tc>
+          <w:tcPr>
+            <w:tcW w:w="3209" w:type="dxa"/>
+          </w:tcPr>
+          <w:p/>
+        </w:tc>
+        <w:tc>
+          <w:tcPr>
+            <w:tcW w:w="3210" w:type="dxa"/>
+          </w:tcPr>
+          <w:p>
+            <w:r>
+              <w:t>Istanza Personaggio, Personaggio</w:t>
+            </w:r>
+          </w:p>
+        </w:tc>
+      </w:tr>
+      <w:tr>
+        <w:tc>
+          <w:tcPr>
+            <w:tcW w:w="3209" w:type="dxa"/>
+          </w:tcPr>
+          <w:p>
+            <w:r>
+              <w:t>Gioca</w:t>
+            </w:r>
+          </w:p>
+        </w:tc>
+        <w:tc>
+          <w:tcPr>
+            <w:tcW w:w="3209" w:type="dxa"/>
+          </w:tcPr>
+          <w:p/>
+        </w:tc>
+        <w:tc>
+          <w:tcPr>
+            <w:tcW w:w="3210" w:type="dxa"/>
+          </w:tcPr>
+          <w:p>
+            <w:r>
+              <w:t>Salvataggio Giocatore, Istanza Personaggio</w:t>
+            </w:r>
+          </w:p>
+        </w:tc>
+      </w:tr>
+      <w:tr>
+        <w:tc>
+          <w:tcPr>
+            <w:tcW w:w="3209" w:type="dxa"/>
+          </w:tcPr>
+          <w:p>
+            <w:r>
+              <w:t>Promuove</w:t>
+            </w:r>
+          </w:p>
+        </w:tc>
+        <w:tc>
+          <w:tcPr>
+            <w:tcW w:w="3209" w:type="dxa"/>
+          </w:tcPr>
+          <w:p/>
+        </w:tc>
+        <w:tc>
+          <w:tcPr>
+            <w:tcW w:w="3210" w:type="dxa"/>
+          </w:tcPr>
+          <w:p>
+            <w:r>
+              <w:t>Classe, Classe</w:t>
+            </w:r>
+          </w:p>
+        </w:tc>
+      </w:tr>
+      <w:tr>
+        <w:tc>
+          <w:tcPr>
+            <w:tcW w:w="3209" w:type="dxa"/>
+          </w:tcPr>
+          <w:p>
+            <w:r>
+              <w:t>Appartiene</w:t>
+            </w:r>
+          </w:p>
+        </w:tc>
+        <w:tc>
+          <w:tcPr>
+            <w:tcW w:w="3209" w:type="dxa"/>
+          </w:tcPr>
+          <w:p>
+            <w:r>
+              <w:t>In uso, EXP, Livello classe</w:t>
+            </w:r>
+          </w:p>
+        </w:tc>
+        <w:tc>
+          <w:tcPr>
+            <w:tcW w:w="3210" w:type="dxa"/>
+          </w:tcPr>
+          <w:p>
+            <w:r>
+              <w:t>Istanza Personaggio, Classe</w:t>
+            </w:r>
+          </w:p>
+        </w:tc>
+      </w:tr>
+      <w:tr>
+        <w:tc>
+          <w:tcPr>
+            <w:tcW w:w="3209" w:type="dxa"/>
+          </w:tcPr>
+          <w:p>
+            <w:r>
+              <w:t>Equipaggia</w:t>
+            </w:r>
+          </w:p>
+        </w:tc>
+        <w:tc>
+          <w:tcPr>
+            <w:tcW w:w="3209" w:type="dxa"/>
+          </w:tcPr>
+          <w:p/>
+        </w:tc>
+        <w:tc>
+          <w:tcPr>
+            <w:tcW w:w="3210" w:type="dxa"/>
+          </w:tcPr>
+          <w:p>
+            <w:r>
+              <w:t xml:space="preserve">Istanza Personaggio, </w:t>
+            </w:r>
+            <w:proofErr w:type="spellStart"/>
+            <w:r>
+              <w:t>Equip</w:t>
+            </w:r>
+            <w:proofErr w:type="spellEnd"/>
+          </w:p>
+        </w:tc>
+      </w:tr>
+      <w:tr>
+        <w:tc>
+          <w:tcPr>
+            <w:tcW w:w="3209" w:type="dxa"/>
+          </w:tcPr>
+          <w:p>
+            <w:r>
+              <w:t>Possiede</w:t>
+            </w:r>
+          </w:p>
+        </w:tc>
+        <w:tc>
+          <w:tcPr>
+            <w:tcW w:w="3209" w:type="dxa"/>
+          </w:tcPr>
+          <w:p>
+            <w:r>
+              <w:t>Quantità</w:t>
+            </w:r>
+          </w:p>
+        </w:tc>
+        <w:tc>
+          <w:tcPr>
+            <w:tcW w:w="3210" w:type="dxa"/>
+          </w:tcPr>
+          <w:p>
+            <w:r>
+              <w:t>Salvataggio Giocatore, Oggetto</w:t>
+            </w:r>
+          </w:p>
+        </w:tc>
+      </w:tr>
+      <w:tr>
+        <w:tc>
+          <w:tcPr>
+            <w:tcW w:w="3209" w:type="dxa"/>
+          </w:tcPr>
+          <w:p>
+            <w:r>
+              <w:t>Impara</w:t>
+            </w:r>
+          </w:p>
+        </w:tc>
+        <w:tc>
+          <w:tcPr>
+            <w:tcW w:w="3209" w:type="dxa"/>
+          </w:tcPr>
+          <w:p>
+            <w:r>
+              <w:t>Livello Richiesto</w:t>
+            </w:r>
+          </w:p>
+        </w:tc>
+        <w:tc>
+          <w:tcPr>
+            <w:tcW w:w="3210" w:type="dxa"/>
+          </w:tcPr>
+          <w:p>
+            <w:r>
+              <w:t>Classe, Tecnica</w:t>
+            </w:r>
+          </w:p>
+        </w:tc>
+      </w:tr>
+      <w:tr>
+        <w:tc>
+          <w:tcPr>
+            <w:tcW w:w="3209" w:type="dxa"/>
+          </w:tcPr>
+          <w:p>
+            <w:r>
+              <w:t>Utilizza</w:t>
+            </w:r>
+          </w:p>
+        </w:tc>
+        <w:tc>
+          <w:tcPr>
+            <w:tcW w:w="3209" w:type="dxa"/>
+          </w:tcPr>
+          <w:p/>
+        </w:tc>
+        <w:tc>
+          <w:tcPr>
+            <w:tcW w:w="3210" w:type="dxa"/>
+          </w:tcPr>
+          <w:p>
+            <w:r>
+              <w:t>Nemico, Tecnica</w:t>
+            </w:r>
+          </w:p>
+        </w:tc>
+      </w:tr>
+      <w:tr>
+        <w:tc>
+          <w:tcPr>
+            <w:tcW w:w="3209" w:type="dxa"/>
+          </w:tcPr>
+          <w:p>
+            <w:proofErr w:type="spellStart"/>
+            <w:r>
+              <w:t>Modifica_T</w:t>
+            </w:r>
+            <w:proofErr w:type="spellEnd"/>
+          </w:p>
+        </w:tc>
+        <w:tc>
+          <w:tcPr>
+            <w:tcW w:w="3209" w:type="dxa"/>
+          </w:tcPr>
+          <w:p>
+            <w:r>
+              <w:t>Percentuale Successo</w:t>
+            </w:r>
+          </w:p>
+        </w:tc>
+        <w:tc>
+          <w:tcPr>
+            <w:tcW w:w="3210" w:type="dxa"/>
+          </w:tcPr>
+          <w:p>
+            <w:r>
+              <w:t>Tecnica, Stato</w:t>
+            </w:r>
+          </w:p>
+        </w:tc>
+      </w:tr>
+      <w:tr>
+        <w:tc>
+          <w:tcPr>
+            <w:tcW w:w="3209" w:type="dxa"/>
+          </w:tcPr>
+          <w:p>
+            <w:proofErr w:type="spellStart"/>
+            <w:r>
+              <w:t>Modifica_O</w:t>
+            </w:r>
+            <w:proofErr w:type="spellEnd"/>
+          </w:p>
+        </w:tc>
+        <w:tc>
+          <w:tcPr>
+            <w:tcW w:w="3209" w:type="dxa"/>
+          </w:tcPr>
+          <w:p>
+            <w:r>
+              <w:t>Percentuale Successo</w:t>
+            </w:r>
+          </w:p>
+        </w:tc>
+        <w:tc>
+          <w:tcPr>
+            <w:tcW w:w="3210" w:type="dxa"/>
+          </w:tcPr>
+          <w:p>
+            <w:r>
+              <w:t>Oggetto, Stato</w:t>
+            </w:r>
+          </w:p>
+        </w:tc>
+      </w:tr>
+      <w:tr>
+        <w:tc>
+          <w:tcPr>
+            <w:tcW w:w="3209" w:type="dxa"/>
+          </w:tcPr>
+          <w:p>
+            <w:r>
+              <w:t>Equipaggiabile</w:t>
+            </w:r>
+          </w:p>
+        </w:tc>
+        <w:tc>
+          <w:tcPr>
+            <w:tcW w:w="3209" w:type="dxa"/>
+          </w:tcPr>
+          <w:p/>
+        </w:tc>
+        <w:tc>
+          <w:tcPr>
+            <w:tcW w:w="3210" w:type="dxa"/>
+          </w:tcPr>
+          <w:p>
+            <w:proofErr w:type="spellStart"/>
+            <w:r>
+              <w:t>Equip</w:t>
+            </w:r>
+            <w:proofErr w:type="spellEnd"/>
+            <w:r>
+              <w:t>, Classe</w:t>
+            </w:r>
+          </w:p>
+        </w:tc>
+      </w:tr>
+      <w:tr>
+        <w:tc>
+          <w:tcPr>
+            <w:tcW w:w="3209" w:type="dxa"/>
+          </w:tcPr>
+          <w:p>
+            <w:r>
+              <w:t>Richiede</w:t>
+            </w:r>
+          </w:p>
+        </w:tc>
+        <w:tc>
+          <w:tcPr>
+            <w:tcW w:w="3209" w:type="dxa"/>
+          </w:tcPr>
+          <w:p>
+            <w:r>
+              <w:t>Quantità</w:t>
+            </w:r>
+          </w:p>
+        </w:tc>
+        <w:tc>
+          <w:tcPr>
+            <w:tcW w:w="3210" w:type="dxa"/>
+          </w:tcPr>
+          <w:p>
+            <w:r>
+              <w:t>Tecnica, Oggetto</w:t>
+            </w:r>
+          </w:p>
+        </w:tc>
+      </w:tr>
+      <w:tr>
+        <w:tc>
+          <w:tcPr>
+            <w:tcW w:w="3209" w:type="dxa"/>
+          </w:tcPr>
+          <w:p>
+            <w:r>
+              <w:t>Cede</w:t>
+            </w:r>
+          </w:p>
+        </w:tc>
+        <w:tc>
+          <w:tcPr>
+            <w:tcW w:w="3209" w:type="dxa"/>
+          </w:tcPr>
+          <w:p>
+            <w:r>
+              <w:t>Quantità</w:t>
+            </w:r>
+          </w:p>
+        </w:tc>
+        <w:tc>
+          <w:tcPr>
+            <w:tcW w:w="3210" w:type="dxa"/>
+          </w:tcPr>
+          <w:p>
+            <w:r>
+              <w:t>Nemico, Oggetto</w:t>
+            </w:r>
+          </w:p>
+        </w:tc>
+      </w:tr>
+    </w:tbl>
     <w:p/>
+    <w:p>
+      <w:pPr>
+        <w:pStyle w:val="Heading2"/>
+      </w:pPr>
+      <w:r>
+        <w:t xml:space="preserve">2.3 </w:t>
+      </w:r>
+      <w:r>
+        <w:tab/>
+      </w:r>
+      <w:r>
+        <w:t xml:space="preserve">Schema Concettuale, Regole di vincolo </w:t>
+      </w:r>
+    </w:p>
+    <w:p>
+      <w:r>
+        <w:t>Per rispettare la rapp</w:t>
+      </w:r>
+      <w:r>
+        <w:t>resentazione fedele della realtà</w:t>
+      </w:r>
+      <w:r>
+        <w:t xml:space="preserve"> di inter</w:t>
+      </w:r>
+      <w:r>
+        <w:t>esse descritta in sezione 1.1 è</w:t>
+      </w:r>
+      <w:r>
+        <w:t xml:space="preserve"> necessario definire delle regole di vincolo per concetti altrimenti non esprimibili utilizzando </w:t>
+      </w:r>
+      <w:r>
+        <w:t xml:space="preserve">il modello E.R. </w:t>
+      </w:r>
+    </w:p>
+    <w:p>
+      <w:pPr>
+        <w:pStyle w:val="ListParagraph"/>
+        <w:numPr>
+          <w:ilvl w:val="0"/>
+          <w:numId w:val="4"/>
+        </w:numPr>
+      </w:pPr>
+      <w:r>
+        <w:t xml:space="preserve">Regola di Vincolo 1: </w:t>
+      </w:r>
+      <w:r>
+        <w:br/>
+        <w:t xml:space="preserve">Un Istanza Personaggio non può equipaggiare più di due armi, un </w:t>
+      </w:r>
+      <w:proofErr w:type="spellStart"/>
+      <w:r>
+        <w:t>equip</w:t>
+      </w:r>
+      <w:proofErr w:type="spellEnd"/>
+      <w:r>
+        <w:t xml:space="preserve"> per il corpo e un </w:t>
+      </w:r>
+      <w:proofErr w:type="spellStart"/>
+      <w:r>
+        <w:t>equip</w:t>
+      </w:r>
+      <w:proofErr w:type="spellEnd"/>
+      <w:r>
+        <w:t xml:space="preserve"> per la testa.</w:t>
+      </w:r>
+    </w:p>
+    <w:p>
+      <w:pPr>
+        <w:pStyle w:val="ListParagraph"/>
+        <w:numPr>
+          <w:ilvl w:val="0"/>
+          <w:numId w:val="4"/>
+        </w:numPr>
+      </w:pPr>
+      <w:r>
+        <w:t xml:space="preserve">Regola di Vincolo 2: </w:t>
+      </w:r>
+      <w:r>
+        <w:br/>
+        <w:t xml:space="preserve">Un Istanza Personaggio non può equipaggiare </w:t>
+      </w:r>
+      <w:proofErr w:type="spellStart"/>
+      <w:r>
+        <w:t>equip</w:t>
+      </w:r>
+      <w:proofErr w:type="spellEnd"/>
+      <w:r>
+        <w:t xml:space="preserve"> che non siano equipaggiabili dalla classe in uso.</w:t>
+      </w:r>
+    </w:p>
+    <w:p>
+      <w:r>
+        <w:br w:type="page"/>
+      </w:r>
+    </w:p>
+    <w:p>
+      <w:pPr>
+        <w:pStyle w:val="Heading1"/>
+      </w:pPr>
+      <w:r>
+        <w:t xml:space="preserve">3 </w:t>
+      </w:r>
+      <w:r>
+        <w:tab/>
+      </w:r>
+      <w:r>
+        <w:t>Progettazione Logica</w:t>
+      </w:r>
+    </w:p>
+    <w:p>
+      <w:pPr>
+        <w:pStyle w:val="Heading2"/>
+      </w:pPr>
+      <w:r>
+        <w:t xml:space="preserve"> 3.1 </w:t>
+      </w:r>
+      <w:r>
+        <w:tab/>
+      </w:r>
+      <w:r>
+        <w:t>Ristrutturazione schema E.R</w:t>
+      </w:r>
+      <w:bookmarkStart w:id="4" w:name="_GoBack"/>
+      <w:bookmarkEnd w:id="4"/>
+    </w:p>
+    <w:p>
+      <w:r>
+        <w:t>Di seguito in figura 2 è</w:t>
+      </w:r>
+      <w:r>
+        <w:t xml:space="preserve"> rappresentato lo schema E</w:t>
+      </w:r>
+      <w:r>
+        <w:t>.R. concettuale ristrutturato, sono state eliminate due</w:t>
+      </w:r>
+      <w:r>
+        <w:t xml:space="preserve"> generalizzazione, seguendo un’analisi formale qualitativa, scegliendo un accorpamento </w:t>
+      </w:r>
+      <w:r>
+        <w:t>dei figli nel genitore in entrambi i casi. Si sono anche eliminati gli attributi composti, accorpandoli all’entità a cui appartengono.</w:t>
+      </w:r>
+      <w:r>
+        <w:rPr>
+          <w:noProof/>
+        </w:rPr>
+        <w:t xml:space="preserve"> </w:t>
+      </w:r>
+      <w:r>
+        <w:rPr>
+          <w:noProof/>
+          <w:lang w:val="en-US"/>
+        </w:rPr>
+        <w:drawing>
+          <wp:inline distT="0" distB="0" distL="0" distR="0" wp14:anchorId="0768B148" wp14:editId="4F2CD277">
+            <wp:extent cx="7946871" cy="5619750"/>
+            <wp:effectExtent l="1270" t="0" r="0" b="0"/>
+            <wp:docPr id="4" name="Picture 4" descr="C:\Users\Andrea\git\basididati\my-gdx-game-desktop\SchemaER\ER_Xu_DeAgnoi_Ristrutturato.png"/>
+            <wp:cNvGraphicFramePr>
+              <a:graphicFrameLocks xmlns:a="http://schemas.openxmlformats.org/drawingml/2006/main" noChangeAspect="1"/>
+            </wp:cNvGraphicFramePr>
+            <a:graphic xmlns:a="http://schemas.openxmlformats.org/drawingml/2006/main">
+              <a:graphicData uri="http://schemas.openxmlformats.org/drawingml/2006/picture">
+                <pic:pic xmlns:pic="http://schemas.openxmlformats.org/drawingml/2006/picture">
+                  <pic:nvPicPr>
+                    <pic:cNvPr id="0" name="Picture 4" descr="C:\Users\Andrea\git\basididati\my-gdx-game-desktop\SchemaER\ER_Xu_DeAgnoi_Ristrutturato.png"/>
+                    <pic:cNvPicPr>
+                      <a:picLocks noChangeAspect="1" noChangeArrowheads="1"/>
+                    </pic:cNvPicPr>
+                  </pic:nvPicPr>
+                  <pic:blipFill>
+                    <a:blip r:embed="rId7" cstate="print">
+                      <a:extLst>
+                        <a:ext uri="{28A0092B-C50C-407E-A947-70E740481C1C}">
+                          <a14:useLocalDpi xmlns:a14="http://schemas.microsoft.com/office/drawing/2010/main" val="0"/>
+                        </a:ext>
+                      </a:extLst>
+                    </a:blip>
+                    <a:srcRect/>
+                    <a:stretch>
+                      <a:fillRect/>
+                    </a:stretch>
+                  </pic:blipFill>
+                  <pic:spPr bwMode="auto">
+                    <a:xfrm rot="16200000">
+                      <a:off x="0" y="0"/>
+                      <a:ext cx="7949110" cy="5621333"/>
+                    </a:xfrm>
+                    <a:prstGeom prst="rect">
+                      <a:avLst/>
+                    </a:prstGeom>
+                    <a:noFill/>
+                    <a:ln>
+                      <a:noFill/>
+                    </a:ln>
+                  </pic:spPr>
+                </pic:pic>
+              </a:graphicData>
+            </a:graphic>
+          </wp:inline>
+        </w:drawing>
+      </w:r>
+    </w:p>
     <w:sectPr>
       <w:pgSz w:w="11906" w:h="16838"/>
       <w:pgMar w:top="1417" w:right="1134" w:bottom="1134" w:left="1134" w:header="708" w:footer="708" w:gutter="0"/>
@@ -2338,6 +3968,119 @@
     </w:lvl>
   </w:abstractNum>
   <w:abstractNum w:abstractNumId="1">
+    <w:nsid w:val="352C2811"/>
+    <w:multiLevelType w:val="hybridMultilevel"/>
+    <w:tmpl w:val="52225F4E"/>
+    <w:lvl w:ilvl="0" w:tplc="04090001">
+      <w:start w:val="1"/>
+      <w:numFmt w:val="bullet"/>
+      <w:lvlText w:val=""/>
+      <w:lvlJc w:val="left"/>
+      <w:pPr>
+        <w:ind w:left="720" w:hanging="360"/>
+      </w:pPr>
+      <w:rPr>
+        <w:rFonts w:ascii="Symbol" w:hAnsi="Symbol" w:hint="default"/>
+      </w:rPr>
+    </w:lvl>
+    <w:lvl w:ilvl="1" w:tplc="04090003" w:tentative="1">
+      <w:start w:val="1"/>
+      <w:numFmt w:val="bullet"/>
+      <w:lvlText w:val="o"/>
+      <w:lvlJc w:val="left"/>
+      <w:pPr>
+        <w:ind w:left="1440" w:hanging="360"/>
+      </w:pPr>
+      <w:rPr>
+        <w:rFonts w:ascii="Courier New" w:hAnsi="Courier New" w:cs="Courier New" w:hint="default"/>
+      </w:rPr>
+    </w:lvl>
+    <w:lvl w:ilvl="2" w:tplc="04090005" w:tentative="1">
+      <w:start w:val="1"/>
+      <w:numFmt w:val="bullet"/>
+      <w:lvlText w:val=""/>
+      <w:lvlJc w:val="left"/>
+      <w:pPr>
+        <w:ind w:left="2160" w:hanging="360"/>
+      </w:pPr>
+      <w:rPr>
+        <w:rFonts w:ascii="Wingdings" w:hAnsi="Wingdings" w:hint="default"/>
+      </w:rPr>
+    </w:lvl>
+    <w:lvl w:ilvl="3" w:tplc="04090001" w:tentative="1">
+      <w:start w:val="1"/>
+      <w:numFmt w:val="bullet"/>
+      <w:lvlText w:val=""/>
+      <w:lvlJc w:val="left"/>
+      <w:pPr>
+        <w:ind w:left="2880" w:hanging="360"/>
+      </w:pPr>
+      <w:rPr>
+        <w:rFonts w:ascii="Symbol" w:hAnsi="Symbol" w:hint="default"/>
+      </w:rPr>
+    </w:lvl>
+    <w:lvl w:ilvl="4" w:tplc="04090003" w:tentative="1">
+      <w:start w:val="1"/>
+      <w:numFmt w:val="bullet"/>
+      <w:lvlText w:val="o"/>
+      <w:lvlJc w:val="left"/>
+      <w:pPr>
+        <w:ind w:left="3600" w:hanging="360"/>
+      </w:pPr>
+      <w:rPr>
+        <w:rFonts w:ascii="Courier New" w:hAnsi="Courier New" w:cs="Courier New" w:hint="default"/>
+      </w:rPr>
+    </w:lvl>
+    <w:lvl w:ilvl="5" w:tplc="04090005" w:tentative="1">
+      <w:start w:val="1"/>
+      <w:numFmt w:val="bullet"/>
+      <w:lvlText w:val=""/>
+      <w:lvlJc w:val="left"/>
+      <w:pPr>
+        <w:ind w:left="4320" w:hanging="360"/>
+      </w:pPr>
+      <w:rPr>
+        <w:rFonts w:ascii="Wingdings" w:hAnsi="Wingdings" w:hint="default"/>
+      </w:rPr>
+    </w:lvl>
+    <w:lvl w:ilvl="6" w:tplc="04090001" w:tentative="1">
+      <w:start w:val="1"/>
+      <w:numFmt w:val="bullet"/>
+      <w:lvlText w:val=""/>
+      <w:lvlJc w:val="left"/>
+      <w:pPr>
+        <w:ind w:left="5040" w:hanging="360"/>
+      </w:pPr>
+      <w:rPr>
+        <w:rFonts w:ascii="Symbol" w:hAnsi="Symbol" w:hint="default"/>
+      </w:rPr>
+    </w:lvl>
+    <w:lvl w:ilvl="7" w:tplc="04090003" w:tentative="1">
+      <w:start w:val="1"/>
+      <w:numFmt w:val="bullet"/>
+      <w:lvlText w:val="o"/>
+      <w:lvlJc w:val="left"/>
+      <w:pPr>
+        <w:ind w:left="5760" w:hanging="360"/>
+      </w:pPr>
+      <w:rPr>
+        <w:rFonts w:ascii="Courier New" w:hAnsi="Courier New" w:cs="Courier New" w:hint="default"/>
+      </w:rPr>
+    </w:lvl>
+    <w:lvl w:ilvl="8" w:tplc="04090005" w:tentative="1">
+      <w:start w:val="1"/>
+      <w:numFmt w:val="bullet"/>
+      <w:lvlText w:val=""/>
+      <w:lvlJc w:val="left"/>
+      <w:pPr>
+        <w:ind w:left="6480" w:hanging="360"/>
+      </w:pPr>
+      <w:rPr>
+        <w:rFonts w:ascii="Wingdings" w:hAnsi="Wingdings" w:hint="default"/>
+      </w:rPr>
+    </w:lvl>
+  </w:abstractNum>
+  <w:abstractNum w:abstractNumId="2">
     <w:nsid w:val="54A50543"/>
     <w:multiLevelType w:val="hybridMultilevel"/>
     <w:tmpl w:val="FDA8BF36"/>
@@ -2426,7 +4169,7 @@
       </w:pPr>
     </w:lvl>
   </w:abstractNum>
-  <w:abstractNum w:abstractNumId="2">
+  <w:abstractNum w:abstractNumId="3">
     <w:nsid w:val="72E33B96"/>
     <w:multiLevelType w:val="multilevel"/>
     <w:tmpl w:val="1C624F6E"/>
@@ -2548,13 +4291,16 @@
     </w:lvl>
   </w:abstractNum>
   <w:num w:numId="1">
-    <w:abstractNumId w:val="1"/>
+    <w:abstractNumId w:val="2"/>
   </w:num>
   <w:num w:numId="2">
     <w:abstractNumId w:val="0"/>
   </w:num>
   <w:num w:numId="3">
-    <w:abstractNumId w:val="2"/>
+    <w:abstractNumId w:val="3"/>
+  </w:num>
+  <w:num w:numId="4">
+    <w:abstractNumId w:val="1"/>
   </w:num>
 </w:numbering>
 </file>
@@ -2996,6 +4742,28 @@
       <w:szCs w:val="26"/>
     </w:rPr>
   </w:style>
+  <w:style w:type="paragraph" w:styleId="Heading3">
+    <w:name w:val="heading 3"/>
+    <w:basedOn w:val="Normal"/>
+    <w:next w:val="Normal"/>
+    <w:link w:val="Heading3Char"/>
+    <w:uiPriority w:val="9"/>
+    <w:unhideWhenUsed/>
+    <w:qFormat/>
+    <w:rsid w:val="00FA55A9"/>
+    <w:pPr>
+      <w:keepNext/>
+      <w:keepLines/>
+      <w:spacing w:before="40" w:after="0"/>
+      <w:outlineLvl w:val="2"/>
+    </w:pPr>
+    <w:rPr>
+      <w:rFonts w:asciiTheme="majorHAnsi" w:eastAsiaTheme="majorEastAsia" w:hAnsiTheme="majorHAnsi" w:cstheme="majorBidi"/>
+      <w:color w:val="1F4D78" w:themeColor="accent1" w:themeShade="7F"/>
+      <w:sz w:val="24"/>
+      <w:szCs w:val="24"/>
+    </w:rPr>
+  </w:style>
   <w:style w:type="character" w:default="1" w:styleId="DefaultParagraphFont">
     <w:name w:val="Default Paragraph Font"/>
     <w:uiPriority w:val="1"/>
@@ -3202,6 +4970,19 @@
       <w:u w:val="single"/>
     </w:rPr>
   </w:style>
+  <w:style w:type="character" w:customStyle="1" w:styleId="Heading3Char">
+    <w:name w:val="Heading 3 Char"/>
+    <w:basedOn w:val="DefaultParagraphFont"/>
+    <w:link w:val="Heading3"/>
+    <w:uiPriority w:val="9"/>
+    <w:rsid w:val="00FA55A9"/>
+    <w:rPr>
+      <w:rFonts w:asciiTheme="majorHAnsi" w:eastAsiaTheme="majorEastAsia" w:hAnsiTheme="majorHAnsi" w:cstheme="majorBidi"/>
+      <w:color w:val="1F4D78" w:themeColor="accent1" w:themeShade="7F"/>
+      <w:sz w:val="24"/>
+      <w:szCs w:val="24"/>
+    </w:rPr>
+  </w:style>
 </w:styles>
 </file>
 
@@ -3315,6 +5096,27 @@
     <w:pitch w:val="variable"/>
     <w:sig w:usb0="E0002EFF" w:usb1="C0007843" w:usb2="00000009" w:usb3="00000000" w:csb0="000001FF" w:csb1="00000000"/>
   </w:font>
+  <w:font w:name="Symbol">
+    <w:panose1 w:val="05050102010706020507"/>
+    <w:charset w:val="02"/>
+    <w:family w:val="roman"/>
+    <w:pitch w:val="variable"/>
+    <w:sig w:usb0="00000000" w:usb1="10000000" w:usb2="00000000" w:usb3="00000000" w:csb0="80000000" w:csb1="00000000"/>
+  </w:font>
+  <w:font w:name="Courier New">
+    <w:panose1 w:val="02070309020205020404"/>
+    <w:charset w:val="00"/>
+    <w:family w:val="modern"/>
+    <w:pitch w:val="fixed"/>
+    <w:sig w:usb0="E0002AFF" w:usb1="C0007843" w:usb2="00000009" w:usb3="00000000" w:csb0="000001FF" w:csb1="00000000"/>
+  </w:font>
+  <w:font w:name="Wingdings">
+    <w:panose1 w:val="05000000000000000000"/>
+    <w:charset w:val="02"/>
+    <w:family w:val="auto"/>
+    <w:pitch w:val="variable"/>
+    <w:sig w:usb0="00000000" w:usb1="10000000" w:usb2="00000000" w:usb3="00000000" w:csb0="80000000" w:csb1="00000000"/>
+  </w:font>
   <w:font w:name="Calibri">
     <w:panose1 w:val="020F0502020204030204"/>
     <w:charset w:val="00"/>
@@ -3366,6 +5168,7 @@
     <w:rsidRoot w:val="007E7EDA"/>
     <w:rsid w:val="0000757E"/>
     <w:rsid w:val="007E7EDA"/>
+    <w:rsid w:val="00B72A97"/>
     <w:rsid w:val="00F40F57"/>
   </w:rsids>
   <m:mathPr>
@@ -4106,7 +5909,7 @@
 </file>
 
 <file path=customXml/itemProps1.xml><?xml version="1.0" encoding="utf-8"?>
-<ds:datastoreItem xmlns:ds="http://schemas.openxmlformats.org/officeDocument/2006/customXml" ds:itemID="{9D8F3370-0A5D-4E56-B4BA-784BAAAC7CFF}">
+<ds:datastoreItem xmlns:ds="http://schemas.openxmlformats.org/officeDocument/2006/customXml" ds:itemID="{55492C17-F475-4D20-9357-EFBABB87DECF}">
   <ds:schemaRefs>
     <ds:schemaRef ds:uri="http://schemas.openxmlformats.org/officeDocument/2006/bibliography"/>
   </ds:schemaRefs>

</xml_diff>

<commit_message>
Updated png ERs and relazione basi
</commit_message>
<xml_diff>
--- a/my-gdx-game-desktop/SchemaER/relazione basi.docx
+++ b/my-gdx-game-desktop/SchemaER/relazione basi.docx
@@ -344,7 +344,7 @@
               <w:r>
                 <w:fldChar w:fldCharType="separate"/>
               </w:r>
-              <w:hyperlink w:anchor="_Toc413485139" w:history="1">
+              <w:hyperlink w:anchor="_Toc413763966" w:history="1">
                 <w:r>
                   <w:rPr>
                     <w:rStyle w:val="Hyperlink"/>
@@ -384,7 +384,7 @@
                     <w:noProof/>
                     <w:webHidden/>
                   </w:rPr>
-                  <w:instrText xml:space="preserve"> PAGEREF _Toc413485139 \h </w:instrText>
+                  <w:instrText xml:space="preserve"> PAGEREF _Toc413763966 \h </w:instrText>
                 </w:r>
                 <w:r>
                   <w:rPr>
@@ -426,7 +426,7 @@
                   <w:noProof/>
                 </w:rPr>
               </w:pPr>
-              <w:hyperlink w:anchor="_Toc413485140" w:history="1">
+              <w:hyperlink w:anchor="_Toc413763967" w:history="1">
                 <w:r>
                   <w:rPr>
                     <w:rStyle w:val="Hyperlink"/>
@@ -466,7 +466,7 @@
                     <w:noProof/>
                     <w:webHidden/>
                   </w:rPr>
-                  <w:instrText xml:space="preserve"> PAGEREF _Toc413485140 \h </w:instrText>
+                  <w:instrText xml:space="preserve"> PAGEREF _Toc413763967 \h </w:instrText>
                 </w:r>
                 <w:r>
                   <w:rPr>
@@ -508,7 +508,7 @@
                   <w:noProof/>
                 </w:rPr>
               </w:pPr>
-              <w:hyperlink w:anchor="_Toc413485141" w:history="1">
+              <w:hyperlink w:anchor="_Toc413763968" w:history="1">
                 <w:r>
                   <w:rPr>
                     <w:rStyle w:val="Hyperlink"/>
@@ -548,7 +548,7 @@
                     <w:noProof/>
                     <w:webHidden/>
                   </w:rPr>
-                  <w:instrText xml:space="preserve"> PAGEREF _Toc413485141 \h </w:instrText>
+                  <w:instrText xml:space="preserve"> PAGEREF _Toc413763968 \h </w:instrText>
                 </w:r>
                 <w:r>
                   <w:rPr>
@@ -568,7 +568,7 @@
                     <w:noProof/>
                     <w:webHidden/>
                   </w:rPr>
-                  <w:t>4</w:t>
+                  <w:t>5</w:t>
                 </w:r>
                 <w:r>
                   <w:rPr>
@@ -590,7 +590,7 @@
                   <w:noProof/>
                 </w:rPr>
               </w:pPr>
-              <w:hyperlink w:anchor="_Toc413485142" w:history="1">
+              <w:hyperlink w:anchor="_Toc413763969" w:history="1">
                 <w:r>
                   <w:rPr>
                     <w:rStyle w:val="Hyperlink"/>
@@ -630,7 +630,7 @@
                     <w:noProof/>
                     <w:webHidden/>
                   </w:rPr>
-                  <w:instrText xml:space="preserve"> PAGEREF _Toc413485142 \h </w:instrText>
+                  <w:instrText xml:space="preserve"> PAGEREF _Toc413763969 \h </w:instrText>
                 </w:r>
                 <w:r>
                   <w:rPr>
@@ -650,7 +650,663 @@
                     <w:noProof/>
                     <w:webHidden/>
                   </w:rPr>
-                  <w:t>5</w:t>
+                  <w:t>6</w:t>
+                </w:r>
+                <w:r>
+                  <w:rPr>
+                    <w:noProof/>
+                    <w:webHidden/>
+                  </w:rPr>
+                  <w:fldChar w:fldCharType="end"/>
+                </w:r>
+              </w:hyperlink>
+            </w:p>
+            <w:p>
+              <w:pPr>
+                <w:pStyle w:val="TOC1"/>
+                <w:tabs>
+                  <w:tab w:val="left" w:pos="440"/>
+                  <w:tab w:val="right" w:leader="dot" w:pos="9628"/>
+                </w:tabs>
+                <w:rPr>
+                  <w:noProof/>
+                </w:rPr>
+              </w:pPr>
+              <w:hyperlink w:anchor="_Toc413763970" w:history="1">
+                <w:r>
+                  <w:rPr>
+                    <w:rStyle w:val="Hyperlink"/>
+                    <w:noProof/>
+                  </w:rPr>
+                  <w:t>2</w:t>
+                </w:r>
+                <w:r>
+                  <w:rPr>
+                    <w:noProof/>
+                  </w:rPr>
+                  <w:tab/>
+                </w:r>
+                <w:r>
+                  <w:rPr>
+                    <w:rStyle w:val="Hyperlink"/>
+                    <w:noProof/>
+                  </w:rPr>
+                  <w:t>Progettazione concettuale</w:t>
+                </w:r>
+                <w:r>
+                  <w:rPr>
+                    <w:noProof/>
+                    <w:webHidden/>
+                  </w:rPr>
+                  <w:tab/>
+                </w:r>
+                <w:r>
+                  <w:rPr>
+                    <w:noProof/>
+                    <w:webHidden/>
+                  </w:rPr>
+                  <w:fldChar w:fldCharType="begin"/>
+                </w:r>
+                <w:r>
+                  <w:rPr>
+                    <w:noProof/>
+                    <w:webHidden/>
+                  </w:rPr>
+                  <w:instrText xml:space="preserve"> PAGEREF _Toc413763970 \h </w:instrText>
+                </w:r>
+                <w:r>
+                  <w:rPr>
+                    <w:noProof/>
+                    <w:webHidden/>
+                  </w:rPr>
+                </w:r>
+                <w:r>
+                  <w:rPr>
+                    <w:noProof/>
+                    <w:webHidden/>
+                  </w:rPr>
+                  <w:fldChar w:fldCharType="separate"/>
+                </w:r>
+                <w:r>
+                  <w:rPr>
+                    <w:noProof/>
+                    <w:webHidden/>
+                  </w:rPr>
+                  <w:t>7</w:t>
+                </w:r>
+                <w:r>
+                  <w:rPr>
+                    <w:noProof/>
+                    <w:webHidden/>
+                  </w:rPr>
+                  <w:fldChar w:fldCharType="end"/>
+                </w:r>
+              </w:hyperlink>
+            </w:p>
+            <w:p>
+              <w:pPr>
+                <w:pStyle w:val="TOC2"/>
+                <w:tabs>
+                  <w:tab w:val="left" w:pos="880"/>
+                  <w:tab w:val="right" w:leader="dot" w:pos="9628"/>
+                </w:tabs>
+                <w:rPr>
+                  <w:noProof/>
+                </w:rPr>
+              </w:pPr>
+              <w:hyperlink w:anchor="_Toc413763971" w:history="1">
+                <w:r>
+                  <w:rPr>
+                    <w:rStyle w:val="Hyperlink"/>
+                    <w:noProof/>
+                  </w:rPr>
+                  <w:t xml:space="preserve">2.1 </w:t>
+                </w:r>
+                <w:r>
+                  <w:rPr>
+                    <w:noProof/>
+                  </w:rPr>
+                  <w:tab/>
+                </w:r>
+                <w:r>
+                  <w:rPr>
+                    <w:rStyle w:val="Hyperlink"/>
+                    <w:noProof/>
+                  </w:rPr>
+                  <w:t>Modello Concettuale: Entità-Associazione (E-R)</w:t>
+                </w:r>
+                <w:r>
+                  <w:rPr>
+                    <w:noProof/>
+                    <w:webHidden/>
+                  </w:rPr>
+                  <w:tab/>
+                </w:r>
+                <w:r>
+                  <w:rPr>
+                    <w:noProof/>
+                    <w:webHidden/>
+                  </w:rPr>
+                  <w:fldChar w:fldCharType="begin"/>
+                </w:r>
+                <w:r>
+                  <w:rPr>
+                    <w:noProof/>
+                    <w:webHidden/>
+                  </w:rPr>
+                  <w:instrText xml:space="preserve"> PAGEREF _Toc413763971 \h </w:instrText>
+                </w:r>
+                <w:r>
+                  <w:rPr>
+                    <w:noProof/>
+                    <w:webHidden/>
+                  </w:rPr>
+                </w:r>
+                <w:r>
+                  <w:rPr>
+                    <w:noProof/>
+                    <w:webHidden/>
+                  </w:rPr>
+                  <w:fldChar w:fldCharType="separate"/>
+                </w:r>
+                <w:r>
+                  <w:rPr>
+                    <w:noProof/>
+                    <w:webHidden/>
+                  </w:rPr>
+                  <w:t>7</w:t>
+                </w:r>
+                <w:r>
+                  <w:rPr>
+                    <w:noProof/>
+                    <w:webHidden/>
+                  </w:rPr>
+                  <w:fldChar w:fldCharType="end"/>
+                </w:r>
+              </w:hyperlink>
+            </w:p>
+            <w:p>
+              <w:pPr>
+                <w:pStyle w:val="TOC2"/>
+                <w:tabs>
+                  <w:tab w:val="left" w:pos="880"/>
+                  <w:tab w:val="right" w:leader="dot" w:pos="9628"/>
+                </w:tabs>
+                <w:rPr>
+                  <w:noProof/>
+                </w:rPr>
+              </w:pPr>
+              <w:hyperlink w:anchor="_Toc413763972" w:history="1">
+                <w:r>
+                  <w:rPr>
+                    <w:rStyle w:val="Hyperlink"/>
+                    <w:noProof/>
+                  </w:rPr>
+                  <w:t xml:space="preserve">2.2 </w:t>
+                </w:r>
+                <w:r>
+                  <w:rPr>
+                    <w:noProof/>
+                  </w:rPr>
+                  <w:tab/>
+                </w:r>
+                <w:r>
+                  <w:rPr>
+                    <w:rStyle w:val="Hyperlink"/>
+                    <w:noProof/>
+                  </w:rPr>
+                  <w:t>Dizionario dei dati</w:t>
+                </w:r>
+                <w:r>
+                  <w:rPr>
+                    <w:noProof/>
+                    <w:webHidden/>
+                  </w:rPr>
+                  <w:tab/>
+                </w:r>
+                <w:r>
+                  <w:rPr>
+                    <w:noProof/>
+                    <w:webHidden/>
+                  </w:rPr>
+                  <w:fldChar w:fldCharType="begin"/>
+                </w:r>
+                <w:r>
+                  <w:rPr>
+                    <w:noProof/>
+                    <w:webHidden/>
+                  </w:rPr>
+                  <w:instrText xml:space="preserve"> PAGEREF _Toc413763972 \h </w:instrText>
+                </w:r>
+                <w:r>
+                  <w:rPr>
+                    <w:noProof/>
+                    <w:webHidden/>
+                  </w:rPr>
+                </w:r>
+                <w:r>
+                  <w:rPr>
+                    <w:noProof/>
+                    <w:webHidden/>
+                  </w:rPr>
+                  <w:fldChar w:fldCharType="separate"/>
+                </w:r>
+                <w:r>
+                  <w:rPr>
+                    <w:noProof/>
+                    <w:webHidden/>
+                  </w:rPr>
+                  <w:t>8</w:t>
+                </w:r>
+                <w:r>
+                  <w:rPr>
+                    <w:noProof/>
+                    <w:webHidden/>
+                  </w:rPr>
+                  <w:fldChar w:fldCharType="end"/>
+                </w:r>
+              </w:hyperlink>
+            </w:p>
+            <w:p>
+              <w:pPr>
+                <w:pStyle w:val="TOC3"/>
+                <w:tabs>
+                  <w:tab w:val="left" w:pos="1320"/>
+                  <w:tab w:val="right" w:leader="dot" w:pos="9628"/>
+                </w:tabs>
+                <w:rPr>
+                  <w:noProof/>
+                </w:rPr>
+              </w:pPr>
+              <w:hyperlink w:anchor="_Toc413763973" w:history="1">
+                <w:r>
+                  <w:rPr>
+                    <w:rStyle w:val="Hyperlink"/>
+                    <w:noProof/>
+                  </w:rPr>
+                  <w:t>2.2.1</w:t>
+                </w:r>
+                <w:r>
+                  <w:rPr>
+                    <w:noProof/>
+                  </w:rPr>
+                  <w:tab/>
+                </w:r>
+                <w:r>
+                  <w:rPr>
+                    <w:rStyle w:val="Hyperlink"/>
+                    <w:noProof/>
+                  </w:rPr>
+                  <w:t>Entità</w:t>
+                </w:r>
+                <w:r>
+                  <w:rPr>
+                    <w:noProof/>
+                    <w:webHidden/>
+                  </w:rPr>
+                  <w:tab/>
+                </w:r>
+                <w:r>
+                  <w:rPr>
+                    <w:noProof/>
+                    <w:webHidden/>
+                  </w:rPr>
+                  <w:fldChar w:fldCharType="begin"/>
+                </w:r>
+                <w:r>
+                  <w:rPr>
+                    <w:noProof/>
+                    <w:webHidden/>
+                  </w:rPr>
+                  <w:instrText xml:space="preserve"> PAGEREF _Toc413763973 \h </w:instrText>
+                </w:r>
+                <w:r>
+                  <w:rPr>
+                    <w:noProof/>
+                    <w:webHidden/>
+                  </w:rPr>
+                </w:r>
+                <w:r>
+                  <w:rPr>
+                    <w:noProof/>
+                    <w:webHidden/>
+                  </w:rPr>
+                  <w:fldChar w:fldCharType="separate"/>
+                </w:r>
+                <w:r>
+                  <w:rPr>
+                    <w:noProof/>
+                    <w:webHidden/>
+                  </w:rPr>
+                  <w:t>8</w:t>
+                </w:r>
+                <w:r>
+                  <w:rPr>
+                    <w:noProof/>
+                    <w:webHidden/>
+                  </w:rPr>
+                  <w:fldChar w:fldCharType="end"/>
+                </w:r>
+              </w:hyperlink>
+            </w:p>
+            <w:p>
+              <w:pPr>
+                <w:pStyle w:val="TOC3"/>
+                <w:tabs>
+                  <w:tab w:val="left" w:pos="1320"/>
+                  <w:tab w:val="right" w:leader="dot" w:pos="9628"/>
+                </w:tabs>
+                <w:rPr>
+                  <w:noProof/>
+                </w:rPr>
+              </w:pPr>
+              <w:hyperlink w:anchor="_Toc413763974" w:history="1">
+                <w:r>
+                  <w:rPr>
+                    <w:rStyle w:val="Hyperlink"/>
+                    <w:noProof/>
+                  </w:rPr>
+                  <w:t xml:space="preserve">2.2.2 </w:t>
+                </w:r>
+                <w:r>
+                  <w:rPr>
+                    <w:noProof/>
+                  </w:rPr>
+                  <w:tab/>
+                </w:r>
+                <w:r>
+                  <w:rPr>
+                    <w:rStyle w:val="Hyperlink"/>
+                    <w:noProof/>
+                  </w:rPr>
+                  <w:t>Associazioni</w:t>
+                </w:r>
+                <w:r>
+                  <w:rPr>
+                    <w:noProof/>
+                    <w:webHidden/>
+                  </w:rPr>
+                  <w:tab/>
+                </w:r>
+                <w:r>
+                  <w:rPr>
+                    <w:noProof/>
+                    <w:webHidden/>
+                  </w:rPr>
+                  <w:fldChar w:fldCharType="begin"/>
+                </w:r>
+                <w:r>
+                  <w:rPr>
+                    <w:noProof/>
+                    <w:webHidden/>
+                  </w:rPr>
+                  <w:instrText xml:space="preserve"> PAGEREF _Toc413763974 \h </w:instrText>
+                </w:r>
+                <w:r>
+                  <w:rPr>
+                    <w:noProof/>
+                    <w:webHidden/>
+                  </w:rPr>
+                </w:r>
+                <w:r>
+                  <w:rPr>
+                    <w:noProof/>
+                    <w:webHidden/>
+                  </w:rPr>
+                  <w:fldChar w:fldCharType="separate"/>
+                </w:r>
+                <w:r>
+                  <w:rPr>
+                    <w:noProof/>
+                    <w:webHidden/>
+                  </w:rPr>
+                  <w:t>8</w:t>
+                </w:r>
+                <w:r>
+                  <w:rPr>
+                    <w:noProof/>
+                    <w:webHidden/>
+                  </w:rPr>
+                  <w:fldChar w:fldCharType="end"/>
+                </w:r>
+              </w:hyperlink>
+            </w:p>
+            <w:p>
+              <w:pPr>
+                <w:pStyle w:val="TOC2"/>
+                <w:tabs>
+                  <w:tab w:val="left" w:pos="880"/>
+                  <w:tab w:val="right" w:leader="dot" w:pos="9628"/>
+                </w:tabs>
+                <w:rPr>
+                  <w:noProof/>
+                </w:rPr>
+              </w:pPr>
+              <w:hyperlink w:anchor="_Toc413763975" w:history="1">
+                <w:r>
+                  <w:rPr>
+                    <w:rStyle w:val="Hyperlink"/>
+                    <w:noProof/>
+                  </w:rPr>
+                  <w:t xml:space="preserve">2.3 </w:t>
+                </w:r>
+                <w:r>
+                  <w:rPr>
+                    <w:noProof/>
+                  </w:rPr>
+                  <w:tab/>
+                </w:r>
+                <w:r>
+                  <w:rPr>
+                    <w:rStyle w:val="Hyperlink"/>
+                    <w:noProof/>
+                  </w:rPr>
+                  <w:t>Schema Concettuale, Regole di vincolo</w:t>
+                </w:r>
+                <w:r>
+                  <w:rPr>
+                    <w:noProof/>
+                    <w:webHidden/>
+                  </w:rPr>
+                  <w:tab/>
+                </w:r>
+                <w:r>
+                  <w:rPr>
+                    <w:noProof/>
+                    <w:webHidden/>
+                  </w:rPr>
+                  <w:fldChar w:fldCharType="begin"/>
+                </w:r>
+                <w:r>
+                  <w:rPr>
+                    <w:noProof/>
+                    <w:webHidden/>
+                  </w:rPr>
+                  <w:instrText xml:space="preserve"> PAGEREF _Toc413763975 \h </w:instrText>
+                </w:r>
+                <w:r>
+                  <w:rPr>
+                    <w:noProof/>
+                    <w:webHidden/>
+                  </w:rPr>
+                </w:r>
+                <w:r>
+                  <w:rPr>
+                    <w:noProof/>
+                    <w:webHidden/>
+                  </w:rPr>
+                  <w:fldChar w:fldCharType="separate"/>
+                </w:r>
+                <w:r>
+                  <w:rPr>
+                    <w:noProof/>
+                    <w:webHidden/>
+                  </w:rPr>
+                  <w:t>9</w:t>
+                </w:r>
+                <w:r>
+                  <w:rPr>
+                    <w:noProof/>
+                    <w:webHidden/>
+                  </w:rPr>
+                  <w:fldChar w:fldCharType="end"/>
+                </w:r>
+              </w:hyperlink>
+            </w:p>
+            <w:p>
+              <w:pPr>
+                <w:pStyle w:val="TOC1"/>
+                <w:tabs>
+                  <w:tab w:val="left" w:pos="440"/>
+                  <w:tab w:val="right" w:leader="dot" w:pos="9628"/>
+                </w:tabs>
+                <w:rPr>
+                  <w:noProof/>
+                </w:rPr>
+              </w:pPr>
+              <w:hyperlink w:anchor="_Toc413763976" w:history="1">
+                <w:r>
+                  <w:rPr>
+                    <w:rStyle w:val="Hyperlink"/>
+                    <w:noProof/>
+                  </w:rPr>
+                  <w:t xml:space="preserve">3 </w:t>
+                </w:r>
+                <w:r>
+                  <w:rPr>
+                    <w:noProof/>
+                  </w:rPr>
+                  <w:tab/>
+                </w:r>
+                <w:r>
+                  <w:rPr>
+                    <w:rStyle w:val="Hyperlink"/>
+                    <w:noProof/>
+                  </w:rPr>
+                  <w:t>Progettazione Logica</w:t>
+                </w:r>
+                <w:r>
+                  <w:rPr>
+                    <w:noProof/>
+                    <w:webHidden/>
+                  </w:rPr>
+                  <w:tab/>
+                </w:r>
+                <w:r>
+                  <w:rPr>
+                    <w:noProof/>
+                    <w:webHidden/>
+                  </w:rPr>
+                  <w:fldChar w:fldCharType="begin"/>
+                </w:r>
+                <w:r>
+                  <w:rPr>
+                    <w:noProof/>
+                    <w:webHidden/>
+                  </w:rPr>
+                  <w:instrText xml:space="preserve"> PAGEREF _Toc413763976 \h </w:instrText>
+                </w:r>
+                <w:r>
+                  <w:rPr>
+                    <w:noProof/>
+                    <w:webHidden/>
+                  </w:rPr>
+                </w:r>
+                <w:r>
+                  <w:rPr>
+                    <w:noProof/>
+                    <w:webHidden/>
+                  </w:rPr>
+                  <w:fldChar w:fldCharType="separate"/>
+                </w:r>
+                <w:r>
+                  <w:rPr>
+                    <w:noProof/>
+                    <w:webHidden/>
+                  </w:rPr>
+                  <w:t>10</w:t>
+                </w:r>
+                <w:r>
+                  <w:rPr>
+                    <w:noProof/>
+                    <w:webHidden/>
+                  </w:rPr>
+                  <w:fldChar w:fldCharType="end"/>
+                </w:r>
+              </w:hyperlink>
+            </w:p>
+            <w:p>
+              <w:pPr>
+                <w:pStyle w:val="TOC2"/>
+                <w:tabs>
+                  <w:tab w:val="left" w:pos="880"/>
+                  <w:tab w:val="right" w:leader="dot" w:pos="9628"/>
+                </w:tabs>
+                <w:rPr>
+                  <w:noProof/>
+                </w:rPr>
+              </w:pPr>
+              <w:hyperlink w:anchor="_Toc413763977" w:history="1">
+                <w:r>
+                  <w:rPr>
+                    <w:rStyle w:val="Hyperlink"/>
+                    <w:noProof/>
+                  </w:rPr>
+                  <w:t xml:space="preserve">3.1 </w:t>
+                </w:r>
+                <w:r>
+                  <w:rPr>
+                    <w:noProof/>
+                  </w:rPr>
+                  <w:tab/>
+                </w:r>
+                <w:r>
+                  <w:rPr>
+                    <w:rStyle w:val="Hyperlink"/>
+                    <w:noProof/>
+                  </w:rPr>
+                  <w:t>Ristrutturazione schema E.R</w:t>
+                </w:r>
+                <w:r>
+                  <w:rPr>
+                    <w:noProof/>
+                    <w:webHidden/>
+                  </w:rPr>
+                  <w:tab/>
+                </w:r>
+                <w:r>
+                  <w:rPr>
+                    <w:noProof/>
+                    <w:webHidden/>
+                  </w:rPr>
+                  <w:fldChar w:fldCharType="begin"/>
+                </w:r>
+                <w:r>
+                  <w:rPr>
+                    <w:noProof/>
+                    <w:webHidden/>
+                  </w:rPr>
+                  <w:instrText xml:space="preserve"> PAGEREF _Toc413763977 \h </w:instrText>
+                </w:r>
+                <w:r>
+                  <w:rPr>
+                    <w:noProof/>
+                    <w:webHidden/>
+                  </w:rPr>
+                </w:r>
+                <w:r>
+                  <w:rPr>
+                    <w:noProof/>
+                    <w:webHidden/>
+                  </w:rPr>
+                  <w:fldChar w:fldCharType="separate"/>
+                </w:r>
+                <w:r>
+                  <w:rPr>
+                    <w:noProof/>
+                    <w:webHidden/>
+                  </w:rPr>
+                  <w:t>10</w:t>
                 </w:r>
                 <w:r>
                   <w:rPr>
@@ -690,7 +1346,7 @@
       <w:pPr>
         <w:pStyle w:val="Heading1"/>
       </w:pPr>
-      <w:bookmarkStart w:id="0" w:name="_Toc413485139"/>
+      <w:bookmarkStart w:id="0" w:name="_Toc413763966"/>
       <w:r>
         <w:t>1</w:t>
       </w:r>
@@ -928,7 +1584,7 @@
       <w:pPr>
         <w:pStyle w:val="Heading2"/>
       </w:pPr>
-      <w:bookmarkStart w:id="1" w:name="_Toc413485140"/>
+      <w:bookmarkStart w:id="1" w:name="_Toc413763967"/>
       <w:r>
         <w:t>1.1</w:t>
       </w:r>
@@ -1194,7 +1850,6 @@
           <w:szCs w:val="26"/>
         </w:rPr>
       </w:pPr>
-      <w:bookmarkStart w:id="2" w:name="_Toc413485141"/>
       <w:r>
         <w:br w:type="page"/>
       </w:r>
@@ -1203,6 +1858,7 @@
       <w:pPr>
         <w:pStyle w:val="Heading2"/>
       </w:pPr>
+      <w:bookmarkStart w:id="2" w:name="_Toc413763968"/>
       <w:r>
         <w:t>1</w:t>
       </w:r>
@@ -1839,7 +2495,6 @@
           <w:szCs w:val="26"/>
         </w:rPr>
       </w:pPr>
-      <w:bookmarkStart w:id="3" w:name="_Toc413485142"/>
       <w:r>
         <w:br w:type="page"/>
       </w:r>
@@ -1848,6 +2503,7 @@
       <w:pPr>
         <w:pStyle w:val="Heading2"/>
       </w:pPr>
+      <w:bookmarkStart w:id="3" w:name="_Toc413763969"/>
       <w:r>
         <w:t xml:space="preserve">1.3 </w:t>
       </w:r>
@@ -2297,6 +2953,7 @@
       <w:pPr>
         <w:pStyle w:val="Heading1"/>
       </w:pPr>
+      <w:bookmarkStart w:id="4" w:name="_Toc413763970"/>
       <w:r>
         <w:t>2</w:t>
       </w:r>
@@ -2304,44 +2961,41 @@
         <w:tab/>
         <w:t>Progettazione concettuale</w:t>
       </w:r>
+      <w:bookmarkEnd w:id="4"/>
     </w:p>
     <w:p>
       <w:pPr>
         <w:pStyle w:val="Heading2"/>
       </w:pPr>
+      <w:bookmarkStart w:id="5" w:name="_Toc413763971"/>
       <w:r>
         <w:t xml:space="preserve">2.1 </w:t>
       </w:r>
       <w:r>
         <w:tab/>
-        <w:t>Modello Concettuale: Entità</w:t>
-      </w:r>
-      <w:r>
-        <w:t>-Associazione (E-R)</w:t>
-      </w:r>
+        <w:t>Modello Concettuale: Entità-Associazione (E-R)</w:t>
+      </w:r>
+      <w:bookmarkEnd w:id="5"/>
     </w:p>
     <w:p>
       <w:r>
-        <w:t xml:space="preserve">Di seguito lo schema concettuale prodotto per </w:t>
-      </w:r>
-      <w:r>
-        <w:t>la rappresentazione della realtà</w:t>
-      </w:r>
-      <w:r>
-        <w:t xml:space="preserve"> di interesse:</w:t>
-      </w:r>
-    </w:p>
-    <w:p>
+        <w:t>Di seguito lo schema concettuale prodotto per la rappresentazione della realtà di interesse:</w:t>
+      </w:r>
       <w:r>
         <w:rPr>
           <w:noProof/>
-          <w:lang w:val="en-US"/>
+        </w:rPr>
+        <w:t xml:space="preserve"> </w:t>
+      </w:r>
+      <w:r>
+        <w:rPr>
+          <w:noProof/>
         </w:rPr>
         <w:drawing>
-          <wp:inline distT="0" distB="0" distL="0" distR="0" wp14:anchorId="5B40F8C7" wp14:editId="3B6E368C">
-            <wp:extent cx="8162380" cy="5772150"/>
-            <wp:effectExtent l="0" t="5080" r="5080" b="5080"/>
-            <wp:docPr id="3" name="Picture 3" descr="C:\Users\Andrea\git\basididati\my-gdx-game-desktop\SchemaER\CONTENT.png"/>
+          <wp:inline distT="0" distB="0" distL="0" distR="0" wp14:anchorId="0A05CCE2" wp14:editId="1B91B06D">
+            <wp:extent cx="8377888" cy="5924550"/>
+            <wp:effectExtent l="7303" t="0" r="0" b="0"/>
+            <wp:docPr id="1" name="Picture 1" descr="C:\Users\Andrea\git\basididati\my-gdx-game-desktop\SchemaER\ER_Xu_DeAgnoi.png"/>
             <wp:cNvGraphicFramePr>
               <a:graphicFrameLocks xmlns:a="http://schemas.openxmlformats.org/drawingml/2006/main" noChangeAspect="1"/>
             </wp:cNvGraphicFramePr>
@@ -2349,7 +3003,7 @@
               <a:graphicData uri="http://schemas.openxmlformats.org/drawingml/2006/picture">
                 <pic:pic xmlns:pic="http://schemas.openxmlformats.org/drawingml/2006/picture">
                   <pic:nvPicPr>
-                    <pic:cNvPr id="0" name="Picture 3" descr="C:\Users\Andrea\git\basididati\my-gdx-game-desktop\SchemaER\CONTENT.png"/>
+                    <pic:cNvPr id="0" name="Picture 1" descr="C:\Users\Andrea\git\basididati\my-gdx-game-desktop\SchemaER\ER_Xu_DeAgnoi.png"/>
                     <pic:cNvPicPr>
                       <a:picLocks noChangeAspect="1" noChangeArrowheads="1"/>
                     </pic:cNvPicPr>
@@ -2370,7 +3024,7 @@
                   <pic:spPr bwMode="auto">
                     <a:xfrm rot="16200000">
                       <a:off x="0" y="0"/>
-                      <a:ext cx="8167121" cy="5775503"/>
+                      <a:ext cx="8380497" cy="5926395"/>
                     </a:xfrm>
                     <a:prstGeom prst="rect">
                       <a:avLst/>
@@ -2387,10 +3041,12 @@
         </w:drawing>
       </w:r>
     </w:p>
+    <w:p/>
     <w:p>
       <w:pPr>
         <w:pStyle w:val="Heading2"/>
       </w:pPr>
+      <w:bookmarkStart w:id="6" w:name="_Toc413763972"/>
       <w:r>
         <w:t xml:space="preserve">2.2 </w:t>
       </w:r>
@@ -2398,11 +3054,13 @@
         <w:tab/>
         <w:t>Dizionario dei dati</w:t>
       </w:r>
+      <w:bookmarkEnd w:id="6"/>
     </w:p>
     <w:p>
       <w:pPr>
         <w:pStyle w:val="Heading3"/>
       </w:pPr>
+      <w:bookmarkStart w:id="7" w:name="_Toc413763973"/>
       <w:r>
         <w:t>2.2.1</w:t>
       </w:r>
@@ -2410,6 +3068,7 @@
         <w:tab/>
         <w:t>Entità</w:t>
       </w:r>
+      <w:bookmarkEnd w:id="7"/>
     </w:p>
     <w:tbl>
       <w:tblPr>
@@ -2491,105 +3150,85 @@
             <w:tcW w:w="3182" w:type="dxa"/>
           </w:tcPr>
           <w:p>
+            <w:proofErr w:type="spellStart"/>
+            <w:r>
+              <w:t>ID</w:t>
+            </w:r>
+            <w:r>
+              <w:t>_Personaggio</w:t>
+            </w:r>
+            <w:proofErr w:type="spellEnd"/>
+            <w:r>
+              <w:t>, Nome, Statistiche Base (HP,MP,INT,AGI,DEF</w:t>
+            </w:r>
+            <w:r>
+              <w:t>,ATK), Sprite</w:t>
+            </w:r>
+          </w:p>
+        </w:tc>
+        <w:tc>
+          <w:tcPr>
+            <w:tcW w:w="2118" w:type="dxa"/>
+          </w:tcPr>
+          <w:p>
             <w:pPr>
               <w:rPr>
                 <w:lang w:val="en-US"/>
               </w:rPr>
             </w:pPr>
             <w:r>
-              <w:t>ID, Nome, Statistiche Base (</w:t>
-            </w:r>
-            <w:proofErr w:type="gramStart"/>
-            <w:r>
-              <w:t>HP,MP</w:t>
-            </w:r>
-            <w:proofErr w:type="gramEnd"/>
-            <w:r>
-              <w:t>,INT,AGI,DEF</w:t>
-            </w:r>
-            <w:r>
-              <w:rPr>
-                <w:lang w:val="en-US"/>
-              </w:rPr>
-              <w:t>,ATK), Sprite</w:t>
-            </w:r>
-          </w:p>
-        </w:tc>
-        <w:tc>
-          <w:tcPr>
-            <w:tcW w:w="2118" w:type="dxa"/>
-          </w:tcPr>
-          <w:p>
-            <w:pPr>
-              <w:rPr>
-                <w:lang w:val="en-US"/>
-              </w:rPr>
-            </w:pPr>
-            <w:r>
               <w:rPr>
                 <w:lang w:val="en-US"/>
               </w:rPr>
               <w:t>ID</w:t>
             </w:r>
-          </w:p>
-        </w:tc>
-      </w:tr>
-      <w:tr>
-        <w:tc>
-          <w:tcPr>
-            <w:tcW w:w="2101" w:type="dxa"/>
-          </w:tcPr>
-          <w:p>
-            <w:r>
-              <w:t>Istanza personaggio</w:t>
-            </w:r>
-          </w:p>
-        </w:tc>
-        <w:tc>
-          <w:tcPr>
-            <w:tcW w:w="2227" w:type="dxa"/>
-          </w:tcPr>
-          <w:p>
-            <w:r>
-              <w:t>Personalizzazione di un personaggio dal giocatore</w:t>
-            </w:r>
-          </w:p>
-        </w:tc>
-        <w:tc>
-          <w:tcPr>
-            <w:tcW w:w="3182" w:type="dxa"/>
-          </w:tcPr>
-          <w:p>
-            <w:pPr>
+            <w:r>
               <w:rPr>
                 <w:lang w:val="en-US"/>
               </w:rPr>
-            </w:pPr>
-            <w:r>
-              <w:rPr>
-                <w:lang w:val="en-US"/>
-              </w:rPr>
-              <w:t xml:space="preserve">ID, Nome, </w:t>
-            </w:r>
-            <w:proofErr w:type="spellStart"/>
-            <w:r>
-              <w:rPr>
-                <w:lang w:val="en-US"/>
-              </w:rPr>
-              <w:t>Statistiche</w:t>
-            </w:r>
-            <w:proofErr w:type="spellEnd"/>
-            <w:r>
-              <w:rPr>
-                <w:lang w:val="en-US"/>
-              </w:rPr>
-              <w:t xml:space="preserve"> (HP,MP,INT,AGI,DEF,ATK)</w:t>
-            </w:r>
-            <w:r>
-              <w:rPr>
-                <w:lang w:val="en-US"/>
-              </w:rPr>
-              <w:t>, Sprite</w:t>
+              <w:t>_Personaggio</w:t>
+            </w:r>
+            <w:bookmarkStart w:id="8" w:name="_GoBack"/>
+            <w:bookmarkEnd w:id="8"/>
+          </w:p>
+        </w:tc>
+      </w:tr>
+      <w:tr>
+        <w:tc>
+          <w:tcPr>
+            <w:tcW w:w="2101" w:type="dxa"/>
+          </w:tcPr>
+          <w:p>
+            <w:r>
+              <w:t>Istanza personaggio</w:t>
+            </w:r>
+          </w:p>
+        </w:tc>
+        <w:tc>
+          <w:tcPr>
+            <w:tcW w:w="2227" w:type="dxa"/>
+          </w:tcPr>
+          <w:p>
+            <w:r>
+              <w:t>Personalizzazione di un personaggio dal giocatore</w:t>
+            </w:r>
+          </w:p>
+        </w:tc>
+        <w:tc>
+          <w:tcPr>
+            <w:tcW w:w="3182" w:type="dxa"/>
+          </w:tcPr>
+          <w:p>
+            <w:r>
+              <w:t>Nome, Statistiche (</w:t>
+            </w:r>
+            <w:proofErr w:type="gramStart"/>
+            <w:r>
+              <w:t>HP,MP</w:t>
+            </w:r>
+            <w:proofErr w:type="gramEnd"/>
+            <w:r>
+              <w:t>,INT,AGI,DEF,ATK), Sprite</w:t>
             </w:r>
           </w:p>
         </w:tc>
@@ -2668,8 +3307,16 @@
             <w:tcW w:w="3182" w:type="dxa"/>
           </w:tcPr>
           <w:p>
-            <w:r>
-              <w:t>ID, Nome, Sprite, Descrizione</w:t>
+            <w:proofErr w:type="spellStart"/>
+            <w:r>
+              <w:t>ID</w:t>
+            </w:r>
+            <w:r>
+              <w:t>_Oggetto</w:t>
+            </w:r>
+            <w:proofErr w:type="spellEnd"/>
+            <w:r>
+              <w:t>, Nome, Sprite, Descrizione</w:t>
             </w:r>
           </w:p>
         </w:tc>
@@ -2678,9 +3325,14 @@
             <w:tcW w:w="2118" w:type="dxa"/>
           </w:tcPr>
           <w:p>
+            <w:proofErr w:type="spellStart"/>
             <w:r>
               <w:t>ID</w:t>
             </w:r>
+            <w:r>
+              <w:t>_Oggetto</w:t>
+            </w:r>
+            <w:proofErr w:type="spellEnd"/>
           </w:p>
         </w:tc>
       </w:tr>
@@ -2722,9 +3374,14 @@
             <w:tcW w:w="2118" w:type="dxa"/>
           </w:tcPr>
           <w:p>
+            <w:proofErr w:type="spellStart"/>
             <w:r>
               <w:t>ID</w:t>
             </w:r>
+            <w:r>
+              <w:t>_Oggetto</w:t>
+            </w:r>
+            <w:proofErr w:type="spellEnd"/>
           </w:p>
         </w:tc>
       </w:tr>
@@ -2760,9 +3417,14 @@
             <w:tcW w:w="2118" w:type="dxa"/>
           </w:tcPr>
           <w:p>
+            <w:proofErr w:type="spellStart"/>
             <w:r>
               <w:t>ID</w:t>
             </w:r>
+            <w:r>
+              <w:t>_Oggetto</w:t>
+            </w:r>
+            <w:proofErr w:type="spellEnd"/>
           </w:p>
         </w:tc>
       </w:tr>
@@ -2798,9 +3460,14 @@
             <w:tcW w:w="2118" w:type="dxa"/>
           </w:tcPr>
           <w:p>
+            <w:proofErr w:type="spellStart"/>
             <w:r>
               <w:t>ID</w:t>
             </w:r>
+            <w:r>
+              <w:t>_Oggetto</w:t>
+            </w:r>
+            <w:proofErr w:type="spellEnd"/>
           </w:p>
         </w:tc>
       </w:tr>
@@ -2836,9 +3503,14 @@
             <w:tcW w:w="2118" w:type="dxa"/>
           </w:tcPr>
           <w:p>
+            <w:proofErr w:type="spellStart"/>
             <w:r>
               <w:t>ID</w:t>
             </w:r>
+            <w:r>
+              <w:t>_Oggetto</w:t>
+            </w:r>
+            <w:proofErr w:type="spellEnd"/>
           </w:p>
         </w:tc>
       </w:tr>
@@ -2874,9 +3546,14 @@
             <w:tcW w:w="2118" w:type="dxa"/>
           </w:tcPr>
           <w:p>
+            <w:proofErr w:type="spellStart"/>
             <w:r>
               <w:t>ID</w:t>
             </w:r>
+            <w:r>
+              <w:t>_Oggetto</w:t>
+            </w:r>
+            <w:proofErr w:type="spellEnd"/>
           </w:p>
         </w:tc>
       </w:tr>
@@ -2912,9 +3589,14 @@
             <w:tcW w:w="2118" w:type="dxa"/>
           </w:tcPr>
           <w:p>
+            <w:proofErr w:type="spellStart"/>
             <w:r>
               <w:t>ID</w:t>
             </w:r>
+            <w:r>
+              <w:t>_Oggetto</w:t>
+            </w:r>
+            <w:proofErr w:type="spellEnd"/>
           </w:p>
         </w:tc>
       </w:tr>
@@ -2935,7 +3617,7 @@
           </w:tcPr>
           <w:p>
             <w:r>
-              <w:t>Lavoro impersonato dal personaggio del giocatore</w:t>
+              <w:t>Professione svolta da un’istanza personaggio</w:t>
             </w:r>
           </w:p>
         </w:tc>
@@ -2944,8 +3626,16 @@
             <w:tcW w:w="3182" w:type="dxa"/>
           </w:tcPr>
           <w:p>
-            <w:r>
-              <w:t>ID, Nome, Modificatore s</w:t>
+            <w:proofErr w:type="spellStart"/>
+            <w:r>
+              <w:t>ID</w:t>
+            </w:r>
+            <w:r>
+              <w:t>_Classe</w:t>
+            </w:r>
+            <w:proofErr w:type="spellEnd"/>
+            <w:r>
+              <w:t>, Nome, Modificatore s</w:t>
             </w:r>
             <w:r>
               <w:t>tatistiche (</w:t>
@@ -2973,9 +3663,14 @@
             <w:tcW w:w="2118" w:type="dxa"/>
           </w:tcPr>
           <w:p>
+            <w:proofErr w:type="spellStart"/>
             <w:r>
               <w:t>ID</w:t>
             </w:r>
+            <w:r>
+              <w:t>_Classe</w:t>
+            </w:r>
+            <w:proofErr w:type="spellEnd"/>
           </w:p>
         </w:tc>
       </w:tr>
@@ -3005,8 +3700,16 @@
             <w:tcW w:w="3182" w:type="dxa"/>
           </w:tcPr>
           <w:p>
-            <w:r>
-              <w:t>ID, Nome, Descrizione, Costo, Danno</w:t>
+            <w:proofErr w:type="spellStart"/>
+            <w:r>
+              <w:t>ID</w:t>
+            </w:r>
+            <w:r>
+              <w:t>_Tecnica</w:t>
+            </w:r>
+            <w:proofErr w:type="spellEnd"/>
+            <w:r>
+              <w:t>, Nome, Descrizione, Costo, Danno</w:t>
             </w:r>
           </w:p>
         </w:tc>
@@ -3015,9 +3718,16 @@
             <w:tcW w:w="2118" w:type="dxa"/>
           </w:tcPr>
           <w:p>
-            <w:r>
-              <w:t>ID</w:t>
-            </w:r>
+            <w:pPr>
+              <w:tabs>
+                <w:tab w:val="center" w:pos="951"/>
+              </w:tabs>
+            </w:pPr>
+            <w:proofErr w:type="spellStart"/>
+            <w:r>
+              <w:t>ID_Tecnica</w:t>
+            </w:r>
+            <w:proofErr w:type="spellEnd"/>
           </w:p>
         </w:tc>
       </w:tr>
@@ -3169,15 +3879,15 @@
       <w:pPr>
         <w:pStyle w:val="Heading3"/>
       </w:pPr>
+      <w:bookmarkStart w:id="9" w:name="_Toc413763974"/>
       <w:r>
         <w:t xml:space="preserve">2.2.2 </w:t>
       </w:r>
       <w:r>
         <w:tab/>
-      </w:r>
-      <w:r>
         <w:t>Associazioni</w:t>
       </w:r>
+      <w:bookmarkEnd w:id="9"/>
     </w:p>
     <w:tbl>
       <w:tblPr>
@@ -3634,34 +4344,22 @@
       <w:pPr>
         <w:pStyle w:val="Heading2"/>
       </w:pPr>
+      <w:bookmarkStart w:id="10" w:name="_Toc413763975"/>
       <w:r>
         <w:t xml:space="preserve">2.3 </w:t>
       </w:r>
       <w:r>
         <w:tab/>
-      </w:r>
-      <w:r>
-        <w:t xml:space="preserve">Schema Concettuale, Regole di vincolo </w:t>
+        <w:t>Schema Concettuale, Regole di vincolo</w:t>
+      </w:r>
+      <w:bookmarkEnd w:id="10"/>
+      <w:r>
+        <w:t xml:space="preserve"> </w:t>
       </w:r>
     </w:p>
     <w:p>
       <w:r>
-        <w:t>Per rispettare la rapp</w:t>
-      </w:r>
-      <w:r>
-        <w:t>resentazione fedele della realtà</w:t>
-      </w:r>
-      <w:r>
-        <w:t xml:space="preserve"> di inter</w:t>
-      </w:r>
-      <w:r>
-        <w:t>esse descritta in sezione 1.1 è</w:t>
-      </w:r>
-      <w:r>
-        <w:t xml:space="preserve"> necessario definire delle regole di vincolo per concetti altrimenti non esprimibili utilizzando </w:t>
-      </w:r>
-      <w:r>
-        <w:t xml:space="preserve">il modello E.R. </w:t>
+        <w:t xml:space="preserve">Per rispettare la rappresentazione fedele della realtà di interesse descritta in sezione 1.1 è necessario definire delle regole di vincolo per concetti altrimenti non esprimibili utilizzando il modello E.R. </w:t>
       </w:r>
     </w:p>
     <w:p>
@@ -3729,47 +4427,36 @@
       <w:pPr>
         <w:pStyle w:val="Heading1"/>
       </w:pPr>
+      <w:bookmarkStart w:id="11" w:name="_Toc413763976"/>
       <w:r>
         <w:t xml:space="preserve">3 </w:t>
       </w:r>
       <w:r>
         <w:tab/>
-      </w:r>
-      <w:r>
         <w:t>Progettazione Logica</w:t>
       </w:r>
+      <w:bookmarkEnd w:id="11"/>
     </w:p>
     <w:p>
       <w:pPr>
         <w:pStyle w:val="Heading2"/>
       </w:pPr>
       <w:r>
-        <w:t xml:space="preserve"> 3.1 </w:t>
+        <w:t xml:space="preserve"> </w:t>
+      </w:r>
+      <w:bookmarkStart w:id="12" w:name="_Toc413763977"/>
+      <w:r>
+        <w:t xml:space="preserve">3.1 </w:t>
       </w:r>
       <w:r>
         <w:tab/>
-      </w:r>
-      <w:r>
         <w:t>Ristrutturazione schema E.R</w:t>
       </w:r>
-      <w:bookmarkStart w:id="4" w:name="_GoBack"/>
-      <w:bookmarkEnd w:id="4"/>
+      <w:bookmarkEnd w:id="12"/>
     </w:p>
     <w:p>
       <w:r>
-        <w:t>Di seguito in figura 2 è</w:t>
-      </w:r>
-      <w:r>
-        <w:t xml:space="preserve"> rappresentato lo schema E</w:t>
-      </w:r>
-      <w:r>
-        <w:t>.R. concettuale ristrutturato, sono state eliminate due</w:t>
-      </w:r>
-      <w:r>
-        <w:t xml:space="preserve"> generalizzazione, seguendo un’analisi formale qualitativa, scegliendo un accorpamento </w:t>
-      </w:r>
-      <w:r>
-        <w:t>dei figli nel genitore in entrambi i casi. Si sono anche eliminati gli attributi composti, accorpandoli all’entità a cui appartengono.</w:t>
+        <w:t>Di seguito in figura 2 è rappresentato lo schema E.R. concettuale ristrutturato, sono state eliminate due generalizzazione, seguendo un’analisi formale qualitativa, scegliendo un accorpamento dei figli nel genitore in entrambi i casi. Si sono anche eliminati gli attributi composti, accorpandoli all’entità a cui appartengono.</w:t>
       </w:r>
       <w:r>
         <w:rPr>
@@ -3780,13 +4467,12 @@
       <w:r>
         <w:rPr>
           <w:noProof/>
-          <w:lang w:val="en-US"/>
         </w:rPr>
         <w:drawing>
-          <wp:inline distT="0" distB="0" distL="0" distR="0" wp14:anchorId="0768B148" wp14:editId="4F2CD277">
-            <wp:extent cx="7946871" cy="5619750"/>
-            <wp:effectExtent l="1270" t="0" r="0" b="0"/>
-            <wp:docPr id="4" name="Picture 4" descr="C:\Users\Andrea\git\basididati\my-gdx-game-desktop\SchemaER\ER_Xu_DeAgnoi_Ristrutturato.png"/>
+          <wp:inline distT="0" distB="0" distL="0" distR="0" wp14:anchorId="6D326D17" wp14:editId="428FFF58">
+            <wp:extent cx="8000748" cy="5657850"/>
+            <wp:effectExtent l="9208" t="0" r="0" b="0"/>
+            <wp:docPr id="2" name="Picture 2" descr="C:\Users\Andrea\git\basididati\my-gdx-game-desktop\SchemaER\ER_Xu_DeAgnoi_Ristrutturato.png"/>
             <wp:cNvGraphicFramePr>
               <a:graphicFrameLocks xmlns:a="http://schemas.openxmlformats.org/drawingml/2006/main" noChangeAspect="1"/>
             </wp:cNvGraphicFramePr>
@@ -3794,7 +4480,7 @@
               <a:graphicData uri="http://schemas.openxmlformats.org/drawingml/2006/picture">
                 <pic:pic xmlns:pic="http://schemas.openxmlformats.org/drawingml/2006/picture">
                   <pic:nvPicPr>
-                    <pic:cNvPr id="0" name="Picture 4" descr="C:\Users\Andrea\git\basididati\my-gdx-game-desktop\SchemaER\ER_Xu_DeAgnoi_Ristrutturato.png"/>
+                    <pic:cNvPr id="0" name="Picture 2" descr="C:\Users\Andrea\git\basididati\my-gdx-game-desktop\SchemaER\ER_Xu_DeAgnoi_Ristrutturato.png"/>
                     <pic:cNvPicPr>
                       <a:picLocks noChangeAspect="1" noChangeArrowheads="1"/>
                     </pic:cNvPicPr>
@@ -3815,7 +4501,7 @@
                   <pic:spPr bwMode="auto">
                     <a:xfrm rot="16200000">
                       <a:off x="0" y="0"/>
-                      <a:ext cx="7949110" cy="5621333"/>
+                      <a:ext cx="8003241" cy="5659613"/>
                     </a:xfrm>
                     <a:prstGeom prst="rect">
                       <a:avLst/>
@@ -3830,6 +4516,12 @@
             </a:graphic>
           </wp:inline>
         </w:drawing>
+      </w:r>
+      <w:r>
+        <w:rPr>
+          <w:noProof/>
+        </w:rPr>
+        <w:t xml:space="preserve"> </w:t>
       </w:r>
     </w:p>
     <w:sectPr>
@@ -4983,6 +5675,19 @@
       <w:szCs w:val="24"/>
     </w:rPr>
   </w:style>
+  <w:style w:type="paragraph" w:styleId="TOC3">
+    <w:name w:val="toc 3"/>
+    <w:basedOn w:val="Normal"/>
+    <w:next w:val="Normal"/>
+    <w:autoRedefine/>
+    <w:uiPriority w:val="39"/>
+    <w:unhideWhenUsed/>
+    <w:rsid w:val="00231192"/>
+    <w:pPr>
+      <w:spacing w:after="100"/>
+      <w:ind w:left="440"/>
+    </w:pPr>
+  </w:style>
 </w:styles>
 </file>
 
@@ -5167,6 +5872,8 @@
   <w:rsids>
     <w:rsidRoot w:val="007E7EDA"/>
     <w:rsid w:val="0000757E"/>
+    <w:rsid w:val="001F71DA"/>
+    <w:rsid w:val="00761E11"/>
     <w:rsid w:val="007E7EDA"/>
     <w:rsid w:val="00B72A97"/>
     <w:rsid w:val="00F40F57"/>
@@ -5909,7 +6616,7 @@
 </file>
 
 <file path=customXml/itemProps1.xml><?xml version="1.0" encoding="utf-8"?>
-<ds:datastoreItem xmlns:ds="http://schemas.openxmlformats.org/officeDocument/2006/customXml" ds:itemID="{55492C17-F475-4D20-9357-EFBABB87DECF}">
+<ds:datastoreItem xmlns:ds="http://schemas.openxmlformats.org/officeDocument/2006/customXml" ds:itemID="{81222285-2AB4-43E9-A0E6-981E1027B3A3}">
   <ds:schemaRefs>
     <ds:schemaRef ds:uri="http://schemas.openxmlformats.org/officeDocument/2006/bibliography"/>
   </ds:schemaRefs>

</xml_diff>

<commit_message>
added characterData class with builder
</commit_message>
<xml_diff>
--- a/my-gdx-game-desktop/SchemaER/relazione basi.docx
+++ b/my-gdx-game-desktop/SchemaER/relazione basi.docx
@@ -1683,13 +1683,31 @@
         <w:t>.</w:t>
       </w:r>
       <w:r>
+        <w:t xml:space="preserve"> Ogni istanza personaggio appartiene ad una sola classe alla volta.</w:t>
+      </w:r>
+      <w:r>
         <w:t xml:space="preserve"> </w:t>
       </w:r>
       <w:r>
         <w:rPr>
           <w:highlight w:val="yellow"/>
         </w:rPr>
-        <w:t>Dell’istanza personaggio non vengono memorizzati stato, punti vita, punti magia per decisioni progettuali. (Quando un giocatore salva il gioco in appositi punti di salvataggio viene curato il personaggio)</w:t>
+        <w:t xml:space="preserve">Dell’istanza personaggio non vengono memorizzati stato, punti vita, punti magia </w:t>
+      </w:r>
+      <w:r>
+        <w:rPr>
+          <w:highlight w:val="yellow"/>
+        </w:rPr>
+        <w:t xml:space="preserve">attuali </w:t>
+      </w:r>
+      <w:r>
+        <w:rPr>
+          <w:highlight w:val="yellow"/>
+        </w:rPr>
+        <w:t>per decisioni progettuali. (Quando un giocatore salva il gioco in appositi punti di salvataggio viene curato il personaggio)</w:t>
+      </w:r>
+      <w:r>
+        <w:t xml:space="preserve">. </w:t>
       </w:r>
     </w:p>
     <w:p>
@@ -1735,6 +1753,14 @@
       </w:r>
       <w:r>
         <w:t xml:space="preserve"> </w:t>
+      </w:r>
+      <w:r>
+        <w:t>. Una stessa classe può essere equipaggiata da più personaggi. Si vuole</w:t>
+      </w:r>
+      <w:bookmarkStart w:id="2" w:name="_GoBack"/>
+      <w:bookmarkEnd w:id="2"/>
+      <w:r>
+        <w:t xml:space="preserve"> memorizzare tutte le classi assunte da un’istanza personaggio e il livello ed esperienza raggiunti per ogni classe.</w:t>
       </w:r>
     </w:p>
     <w:p>
@@ -1858,7 +1884,7 @@
       <w:pPr>
         <w:pStyle w:val="Heading2"/>
       </w:pPr>
-      <w:bookmarkStart w:id="2" w:name="_Toc413763968"/>
+      <w:bookmarkStart w:id="3" w:name="_Toc413763968"/>
       <w:r>
         <w:t>1</w:t>
       </w:r>
@@ -1869,7 +1895,7 @@
         <w:tab/>
         <w:t>Operazioni sulla base di dati</w:t>
       </w:r>
-      <w:bookmarkEnd w:id="2"/>
+      <w:bookmarkEnd w:id="3"/>
     </w:p>
     <w:p>
       <w:r>
@@ -2503,7 +2529,7 @@
       <w:pPr>
         <w:pStyle w:val="Heading2"/>
       </w:pPr>
-      <w:bookmarkStart w:id="3" w:name="_Toc413763969"/>
+      <w:bookmarkStart w:id="4" w:name="_Toc413763969"/>
       <w:r>
         <w:t xml:space="preserve">1.3 </w:t>
       </w:r>
@@ -2511,7 +2537,7 @@
         <w:tab/>
         <w:t>Glossario</w:t>
       </w:r>
-      <w:bookmarkEnd w:id="3"/>
+      <w:bookmarkEnd w:id="4"/>
     </w:p>
     <w:tbl>
       <w:tblPr>
@@ -2953,7 +2979,7 @@
       <w:pPr>
         <w:pStyle w:val="Heading1"/>
       </w:pPr>
-      <w:bookmarkStart w:id="4" w:name="_Toc413763970"/>
+      <w:bookmarkStart w:id="5" w:name="_Toc413763970"/>
       <w:r>
         <w:t>2</w:t>
       </w:r>
@@ -2961,13 +2987,13 @@
         <w:tab/>
         <w:t>Progettazione concettuale</w:t>
       </w:r>
-      <w:bookmarkEnd w:id="4"/>
+      <w:bookmarkEnd w:id="5"/>
     </w:p>
     <w:p>
       <w:pPr>
         <w:pStyle w:val="Heading2"/>
       </w:pPr>
-      <w:bookmarkStart w:id="5" w:name="_Toc413763971"/>
+      <w:bookmarkStart w:id="6" w:name="_Toc413763971"/>
       <w:r>
         <w:t xml:space="preserve">2.1 </w:t>
       </w:r>
@@ -2975,7 +3001,7 @@
         <w:tab/>
         <w:t>Modello Concettuale: Entità-Associazione (E-R)</w:t>
       </w:r>
-      <w:bookmarkEnd w:id="5"/>
+      <w:bookmarkEnd w:id="6"/>
     </w:p>
     <w:p>
       <w:r>
@@ -3046,7 +3072,7 @@
       <w:pPr>
         <w:pStyle w:val="Heading2"/>
       </w:pPr>
-      <w:bookmarkStart w:id="6" w:name="_Toc413763972"/>
+      <w:bookmarkStart w:id="7" w:name="_Toc413763972"/>
       <w:r>
         <w:t xml:space="preserve">2.2 </w:t>
       </w:r>
@@ -3054,13 +3080,13 @@
         <w:tab/>
         <w:t>Dizionario dei dati</w:t>
       </w:r>
-      <w:bookmarkEnd w:id="6"/>
+      <w:bookmarkEnd w:id="7"/>
     </w:p>
     <w:p>
       <w:pPr>
         <w:pStyle w:val="Heading3"/>
       </w:pPr>
-      <w:bookmarkStart w:id="7" w:name="_Toc413763973"/>
+      <w:bookmarkStart w:id="8" w:name="_Toc413763973"/>
       <w:r>
         <w:t>2.2.1</w:t>
       </w:r>
@@ -3068,7 +3094,7 @@
         <w:tab/>
         <w:t>Entità</w:t>
       </w:r>
-      <w:bookmarkEnd w:id="7"/>
+      <w:bookmarkEnd w:id="8"/>
     </w:p>
     <w:tbl>
       <w:tblPr>
@@ -3188,8 +3214,6 @@
               </w:rPr>
               <w:t>_Personaggio</w:t>
             </w:r>
-            <w:bookmarkStart w:id="8" w:name="_GoBack"/>
-            <w:bookmarkEnd w:id="8"/>
           </w:p>
         </w:tc>
       </w:tr>
@@ -5873,6 +5897,7 @@
     <w:rsidRoot w:val="007E7EDA"/>
     <w:rsid w:val="0000757E"/>
     <w:rsid w:val="001F71DA"/>
+    <w:rsid w:val="002D3D05"/>
     <w:rsid w:val="00761E11"/>
     <w:rsid w:val="007E7EDA"/>
     <w:rsid w:val="00B72A97"/>
@@ -6616,7 +6641,7 @@
 </file>
 
 <file path=customXml/itemProps1.xml><?xml version="1.0" encoding="utf-8"?>
-<ds:datastoreItem xmlns:ds="http://schemas.openxmlformats.org/officeDocument/2006/customXml" ds:itemID="{81222285-2AB4-43E9-A0E6-981E1027B3A3}">
+<ds:datastoreItem xmlns:ds="http://schemas.openxmlformats.org/officeDocument/2006/customXml" ds:itemID="{092F809A-7C66-4A06-82FD-C9BC573224D9}">
   <ds:schemaRefs>
     <ds:schemaRef ds:uri="http://schemas.openxmlformats.org/officeDocument/2006/bibliography"/>
   </ds:schemaRefs>

</xml_diff>

<commit_message>
skeleton of status menu done
</commit_message>
<xml_diff>
--- a/my-gdx-game-desktop/SchemaER/relazione basi.docx
+++ b/my-gdx-game-desktop/SchemaER/relazione basi.docx
@@ -255,6 +255,7 @@
         </w:p>
         <w:p>
           <w:r>
+            <w:lastRenderedPageBreak/>
             <w:br w:type="page"/>
           </w:r>
         </w:p>
@@ -1336,6 +1337,7 @@
         </w:p>
         <w:p>
           <w:r>
+            <w:lastRenderedPageBreak/>
             <w:t>-+</w:t>
           </w:r>
         </w:p>
@@ -1611,6 +1613,9 @@
       <w:r>
         <w:t>Per ogni salvataggio memorizzato su disco, identificato univocamente dalla data di creazione, rappresentiamo il nome del salvataggio, il tempo giocato, la data dell’ultima volta che si sono aggiornati i dati del salvataggio corrispondente. Ad ogni salvataggio è associato un inventario di oggetti e una squadra di personaggi giocabili.</w:t>
       </w:r>
+      <w:r>
+        <w:t xml:space="preserve"> Quando la quantità dell’oggetto è pari a zero questi viene eliminato dall’inventario.</w:t>
+      </w:r>
     </w:p>
     <w:p>
       <w:pPr>
@@ -1749,18 +1754,17 @@
         <w:t>ivello massimo in un’altra classe.</w:t>
       </w:r>
       <w:r>
-        <w:t xml:space="preserve"> (Cosiddetta promozione in un’altra classe)</w:t>
+        <w:t xml:space="preserve"> (Cosiddetta promozione in </w:t>
+      </w:r>
+      <w:r>
+        <w:lastRenderedPageBreak/>
+        <w:t>un’altra classe)</w:t>
       </w:r>
       <w:r>
         <w:t xml:space="preserve"> </w:t>
       </w:r>
       <w:r>
-        <w:t>. Una stessa classe può essere equipaggiata da più personaggi. Si vuole</w:t>
-      </w:r>
-      <w:bookmarkStart w:id="2" w:name="_GoBack"/>
-      <w:bookmarkEnd w:id="2"/>
-      <w:r>
-        <w:t xml:space="preserve"> memorizzare tutte le classi assunte da un’istanza personaggio e il livello ed esperienza raggiunti per ogni classe.</w:t>
+        <w:t>. Una stessa classe può essere equipaggiata da più personaggi. Si vuole memorizzare tutte le classi assunte da un’istanza personaggio e il livello ed esperienza raggiunti per ogni classe.</w:t>
       </w:r>
     </w:p>
     <w:p>
@@ -1855,15 +1859,24 @@
         <w:t>Per ogni oggetto, identificato univocamente da un codice ID, rappresentiamo il nome e una descrizione. Un oggetto può essere equipaggiabile, e causare modifiche alle statistiche del personaggio che lo equipaggia, chiave o consumabile. Gli effetti dell’oggetto vengono esplicitati dalla tecnica che utilizzano. Un oggetto può modificare lo stato di un personaggio. Un oggetto equipaggiabile può essere un’arma, un equipaggiamento per il corpo o per la testa.</w:t>
       </w:r>
       <w:r>
-        <w:t xml:space="preserve"> Un personaggio può equipaggiare solo due armi, un equipaggiamento per il corpo e un </w:t>
+        <w:t xml:space="preserve"> Un personaggio può equipaggiare solo due armi, un equipaggiamento per il corpo e </w:t>
       </w:r>
       <w:proofErr w:type="spellStart"/>
       <w:r>
-        <w:t>equip</w:t>
+        <w:t>un</w:t>
       </w:r>
       <w:proofErr w:type="spellEnd"/>
       <w:r>
+        <w:t xml:space="preserve"> equip</w:t>
+      </w:r>
+      <w:r>
+        <w:t>aggiamento</w:t>
+      </w:r>
+      <w:r>
         <w:t xml:space="preserve"> per la testa.</w:t>
+      </w:r>
+      <w:r>
+        <w:t xml:space="preserve"> </w:t>
       </w:r>
     </w:p>
     <w:p/>
@@ -1884,8 +1897,9 @@
       <w:pPr>
         <w:pStyle w:val="Heading2"/>
       </w:pPr>
-      <w:bookmarkStart w:id="3" w:name="_Toc413763968"/>
-      <w:r>
+      <w:bookmarkStart w:id="2" w:name="_Toc413763968"/>
+      <w:r>
+        <w:lastRenderedPageBreak/>
         <w:t>1</w:t>
       </w:r>
       <w:r>
@@ -1895,7 +1909,7 @@
         <w:tab/>
         <w:t>Operazioni sulla base di dati</w:t>
       </w:r>
-      <w:bookmarkEnd w:id="3"/>
+      <w:bookmarkEnd w:id="2"/>
     </w:p>
     <w:p>
       <w:r>
@@ -2215,6 +2229,8 @@
             <w:r>
               <w:t>1/ora</w:t>
             </w:r>
+            <w:bookmarkStart w:id="3" w:name="_GoBack"/>
+            <w:bookmarkEnd w:id="3"/>
           </w:p>
           <w:p/>
         </w:tc>
@@ -2531,6 +2547,7 @@
       </w:pPr>
       <w:bookmarkStart w:id="4" w:name="_Toc413763969"/>
       <w:r>
+        <w:lastRenderedPageBreak/>
         <w:t xml:space="preserve">1.3 </w:t>
       </w:r>
       <w:r>
@@ -2981,6 +2998,7 @@
       </w:pPr>
       <w:bookmarkStart w:id="5" w:name="_Toc413763970"/>
       <w:r>
+        <w:lastRenderedPageBreak/>
         <w:t>2</w:t>
       </w:r>
       <w:r>
@@ -3016,6 +3034,7 @@
       <w:r>
         <w:rPr>
           <w:noProof/>
+          <w:lang w:val="en-US"/>
         </w:rPr>
         <w:drawing>
           <wp:inline distT="0" distB="0" distL="0" distR="0" wp14:anchorId="0A05CCE2" wp14:editId="1B91B06D">
@@ -3035,7 +3054,7 @@
                     </pic:cNvPicPr>
                   </pic:nvPicPr>
                   <pic:blipFill>
-                    <a:blip r:embed="rId6" cstate="print">
+                    <a:blip r:embed="rId8" cstate="print">
                       <a:extLst>
                         <a:ext uri="{28A0092B-C50C-407E-A947-70E740481C1C}">
                           <a14:useLocalDpi xmlns:a14="http://schemas.microsoft.com/office/drawing/2010/main" val="0"/>
@@ -4176,6 +4195,7 @@
           </w:tcPr>
           <w:p>
             <w:r>
+              <w:lastRenderedPageBreak/>
               <w:t>Utilizza</w:t>
             </w:r>
           </w:p>
@@ -4453,6 +4473,7 @@
       </w:pPr>
       <w:bookmarkStart w:id="11" w:name="_Toc413763976"/>
       <w:r>
+        <w:lastRenderedPageBreak/>
         <w:t xml:space="preserve">3 </w:t>
       </w:r>
       <w:r>
@@ -4479,6 +4500,11 @@
       <w:bookmarkEnd w:id="12"/>
     </w:p>
     <w:p>
+      <w:pPr>
+        <w:rPr>
+          <w:noProof/>
+        </w:rPr>
+      </w:pPr>
       <w:r>
         <w:t>Di seguito in figura 2 è rappresentato lo schema E.R. concettuale ristrutturato, sono state eliminate due generalizzazione, seguendo un’analisi formale qualitativa, scegliendo un accorpamento dei figli nel genitore in entrambi i casi. Si sono anche eliminati gli attributi composti, accorpandoli all’entità a cui appartengono.</w:t>
       </w:r>
@@ -4491,6 +4517,7 @@
       <w:r>
         <w:rPr>
           <w:noProof/>
+          <w:lang w:val="en-US"/>
         </w:rPr>
         <w:drawing>
           <wp:inline distT="0" distB="0" distL="0" distR="0" wp14:anchorId="6D326D17" wp14:editId="428FFF58">
@@ -4510,7 +4537,7 @@
                     </pic:cNvPicPr>
                   </pic:nvPicPr>
                   <pic:blipFill>
-                    <a:blip r:embed="rId7" cstate="print">
+                    <a:blip r:embed="rId9" cstate="print">
                       <a:extLst>
                         <a:ext uri="{28A0092B-C50C-407E-A947-70E740481C1C}">
                           <a14:useLocalDpi xmlns:a14="http://schemas.microsoft.com/office/drawing/2010/main" val="0"/>
@@ -4548,6 +4575,114 @@
         <w:t xml:space="preserve"> </w:t>
       </w:r>
     </w:p>
+    <w:p>
+      <w:pPr>
+        <w:pStyle w:val="Heading3"/>
+      </w:pPr>
+      <w:r>
+        <w:lastRenderedPageBreak/>
+        <w:t>3.2</w:t>
+      </w:r>
+      <w:r>
+        <w:tab/>
+        <w:t>Modello Logico Relazionale</w:t>
+      </w:r>
+    </w:p>
+    <w:p>
+      <w:r>
+        <w:rPr>
+          <w:noProof/>
+          <w:lang w:val="en-US"/>
+        </w:rPr>
+        <w:drawing>
+          <wp:anchor distT="0" distB="0" distL="114300" distR="114300" simplePos="0" relativeHeight="251658240" behindDoc="0" locked="0" layoutInCell="1" allowOverlap="1" wp14:anchorId="79E217C7" wp14:editId="71B71CDC">
+            <wp:simplePos x="0" y="0"/>
+            <wp:positionH relativeFrom="margin">
+              <wp:align>right</wp:align>
+            </wp:positionH>
+            <wp:positionV relativeFrom="paragraph">
+              <wp:posOffset>200660</wp:posOffset>
+            </wp:positionV>
+            <wp:extent cx="6115050" cy="8648700"/>
+            <wp:effectExtent l="0" t="0" r="0" b="0"/>
+            <wp:wrapTopAndBottom/>
+            <wp:docPr id="4" name="Picture 4" descr="C:\Users\Andrea\git\basididati\my-gdx-game-desktop\SchemaER\Logico.png"/>
+            <wp:cNvGraphicFramePr>
+              <a:graphicFrameLocks xmlns:a="http://schemas.openxmlformats.org/drawingml/2006/main" noChangeAspect="1"/>
+            </wp:cNvGraphicFramePr>
+            <a:graphic xmlns:a="http://schemas.openxmlformats.org/drawingml/2006/main">
+              <a:graphicData uri="http://schemas.openxmlformats.org/drawingml/2006/picture">
+                <pic:pic xmlns:pic="http://schemas.openxmlformats.org/drawingml/2006/picture">
+                  <pic:nvPicPr>
+                    <pic:cNvPr id="0" name="Picture 2" descr="C:\Users\Andrea\git\basididati\my-gdx-game-desktop\SchemaER\Logico.png"/>
+                    <pic:cNvPicPr>
+                      <a:picLocks noChangeAspect="1" noChangeArrowheads="1"/>
+                    </pic:cNvPicPr>
+                  </pic:nvPicPr>
+                  <pic:blipFill>
+                    <a:blip r:embed="rId10" cstate="print">
+                      <a:extLst>
+                        <a:ext uri="{28A0092B-C50C-407E-A947-70E740481C1C}">
+                          <a14:useLocalDpi xmlns:a14="http://schemas.microsoft.com/office/drawing/2010/main" val="0"/>
+                        </a:ext>
+                      </a:extLst>
+                    </a:blip>
+                    <a:srcRect/>
+                    <a:stretch>
+                      <a:fillRect/>
+                    </a:stretch>
+                  </pic:blipFill>
+                  <pic:spPr bwMode="auto">
+                    <a:xfrm>
+                      <a:off x="0" y="0"/>
+                      <a:ext cx="6115050" cy="8648700"/>
+                    </a:xfrm>
+                    <a:prstGeom prst="rect">
+                      <a:avLst/>
+                    </a:prstGeom>
+                    <a:noFill/>
+                    <a:ln>
+                      <a:noFill/>
+                    </a:ln>
+                  </pic:spPr>
+                </pic:pic>
+              </a:graphicData>
+            </a:graphic>
+            <wp14:sizeRelH relativeFrom="page">
+              <wp14:pctWidth>0</wp14:pctWidth>
+            </wp14:sizeRelH>
+            <wp14:sizeRelV relativeFrom="page">
+              <wp14:pctHeight>0</wp14:pctHeight>
+            </wp14:sizeRelV>
+          </wp:anchor>
+        </w:drawing>
+      </w:r>
+      <w:r>
+        <w:rPr>
+          <w:rStyle w:val="NoSpacingChar"/>
+        </w:rPr>
+        <w:t>Di seguito in figura 3 lo schema l</w:t>
+      </w:r>
+      <w:r>
+        <w:t>ogico prodotto per la</w:t>
+      </w:r>
+      <w:r>
+        <w:t xml:space="preserve"> rappresentazione della realtà </w:t>
+      </w:r>
+      <w:r>
+        <w:t>di interesse:</w:t>
+      </w:r>
+    </w:p>
+    <w:p>
+      <w:pPr>
+        <w:pStyle w:val="Heading3"/>
+      </w:pPr>
+      <w:r>
+        <w:lastRenderedPageBreak/>
+        <w:t>3.3 Schema Logico, Regole di vincolo</w:t>
+      </w:r>
+    </w:p>
+    <w:p/>
     <w:sectPr>
       <w:pgSz w:w="11906" w:h="16838"/>
       <w:pgMar w:top="1417" w:right="1134" w:bottom="1134" w:left="1134" w:header="708" w:footer="708" w:gutter="0"/>
@@ -4558,6 +4693,56 @@
     </w:sectPr>
   </w:body>
 </w:document>
+</file>
+
+<file path=word/endnotes.xml><?xml version="1.0" encoding="utf-8"?>
+<w:endnotes xmlns:wpc="http://schemas.microsoft.com/office/word/2010/wordprocessingCanvas" xmlns:mc="http://schemas.openxmlformats.org/markup-compatibility/2006" xmlns:o="urn:schemas-microsoft-com:office:office" xmlns:r="http://schemas.openxmlformats.org/officeDocument/2006/relationships" xmlns:m="http://schemas.openxmlformats.org/officeDocument/2006/math" xmlns:v="urn:schemas-microsoft-com:vml" xmlns:wp14="http://schemas.microsoft.com/office/word/2010/wordprocessingDrawing" xmlns:wp="http://schemas.openxmlformats.org/drawingml/2006/wordprocessingDrawing" xmlns:w10="urn:schemas-microsoft-com:office:word" xmlns:w="http://schemas.openxmlformats.org/wordprocessingml/2006/main" xmlns:w14="http://schemas.microsoft.com/office/word/2010/wordml" xmlns:w15="http://schemas.microsoft.com/office/word/2012/wordml" xmlns:wpg="http://schemas.microsoft.com/office/word/2010/wordprocessingGroup" xmlns:wpi="http://schemas.microsoft.com/office/word/2010/wordprocessingInk" xmlns:wne="http://schemas.microsoft.com/office/word/2006/wordml" xmlns:wps="http://schemas.microsoft.com/office/word/2010/wordprocessingShape" mc:Ignorable="w14 w15 wp14">
+  <w:endnote w:type="separator" w:id="-1">
+    <w:p>
+      <w:pPr>
+        <w:spacing w:after="0" w:line="240" w:lineRule="auto"/>
+      </w:pPr>
+      <w:r>
+        <w:separator/>
+      </w:r>
+    </w:p>
+  </w:endnote>
+  <w:endnote w:type="continuationSeparator" w:id="0">
+    <w:p>
+      <w:pPr>
+        <w:spacing w:after="0" w:line="240" w:lineRule="auto"/>
+      </w:pPr>
+      <w:r>
+        <w:continuationSeparator/>
+      </w:r>
+    </w:p>
+  </w:endnote>
+</w:endnotes>
+</file>
+
+<file path=word/footnotes.xml><?xml version="1.0" encoding="utf-8"?>
+<w:footnotes xmlns:wpc="http://schemas.microsoft.com/office/word/2010/wordprocessingCanvas" xmlns:mc="http://schemas.openxmlformats.org/markup-compatibility/2006" xmlns:o="urn:schemas-microsoft-com:office:office" xmlns:r="http://schemas.openxmlformats.org/officeDocument/2006/relationships" xmlns:m="http://schemas.openxmlformats.org/officeDocument/2006/math" xmlns:v="urn:schemas-microsoft-com:vml" xmlns:wp14="http://schemas.microsoft.com/office/word/2010/wordprocessingDrawing" xmlns:wp="http://schemas.openxmlformats.org/drawingml/2006/wordprocessingDrawing" xmlns:w10="urn:schemas-microsoft-com:office:word" xmlns:w="http://schemas.openxmlformats.org/wordprocessingml/2006/main" xmlns:w14="http://schemas.microsoft.com/office/word/2010/wordml" xmlns:w15="http://schemas.microsoft.com/office/word/2012/wordml" xmlns:wpg="http://schemas.microsoft.com/office/word/2010/wordprocessingGroup" xmlns:wpi="http://schemas.microsoft.com/office/word/2010/wordprocessingInk" xmlns:wne="http://schemas.microsoft.com/office/word/2006/wordml" xmlns:wps="http://schemas.microsoft.com/office/word/2010/wordprocessingShape" mc:Ignorable="w14 w15 wp14">
+  <w:footnote w:type="separator" w:id="-1">
+    <w:p>
+      <w:pPr>
+        <w:spacing w:after="0" w:line="240" w:lineRule="auto"/>
+      </w:pPr>
+      <w:r>
+        <w:separator/>
+      </w:r>
+    </w:p>
+  </w:footnote>
+  <w:footnote w:type="continuationSeparator" w:id="0">
+    <w:p>
+      <w:pPr>
+        <w:spacing w:after="0" w:line="240" w:lineRule="auto"/>
+      </w:pPr>
+      <w:r>
+        <w:continuationSeparator/>
+      </w:r>
+    </w:p>
+  </w:footnote>
+</w:footnotes>
 </file>
 
 <file path=word/numbering.xml><?xml version="1.0" encoding="utf-8"?>
@@ -5483,7 +5668,6 @@
   <w:style w:type="character" w:default="1" w:styleId="DefaultParagraphFont">
     <w:name w:val="Default Paragraph Font"/>
     <w:uiPriority w:val="1"/>
-    <w:semiHidden/>
     <w:unhideWhenUsed/>
   </w:style>
   <w:style w:type="table" w:default="1" w:styleId="TableNormal">
@@ -5712,6 +5896,50 @@
       <w:ind w:left="440"/>
     </w:pPr>
   </w:style>
+  <w:style w:type="paragraph" w:styleId="Header">
+    <w:name w:val="header"/>
+    <w:basedOn w:val="Normal"/>
+    <w:link w:val="HeaderChar"/>
+    <w:uiPriority w:val="99"/>
+    <w:unhideWhenUsed/>
+    <w:rsid w:val="006302D2"/>
+    <w:pPr>
+      <w:tabs>
+        <w:tab w:val="center" w:pos="4986"/>
+        <w:tab w:val="right" w:pos="9972"/>
+      </w:tabs>
+      <w:spacing w:after="0" w:line="240" w:lineRule="auto"/>
+    </w:pPr>
+  </w:style>
+  <w:style w:type="character" w:customStyle="1" w:styleId="HeaderChar">
+    <w:name w:val="Header Char"/>
+    <w:basedOn w:val="DefaultParagraphFont"/>
+    <w:link w:val="Header"/>
+    <w:uiPriority w:val="99"/>
+    <w:rsid w:val="006302D2"/>
+  </w:style>
+  <w:style w:type="paragraph" w:styleId="Footer">
+    <w:name w:val="footer"/>
+    <w:basedOn w:val="Normal"/>
+    <w:link w:val="FooterChar"/>
+    <w:uiPriority w:val="99"/>
+    <w:unhideWhenUsed/>
+    <w:rsid w:val="006302D2"/>
+    <w:pPr>
+      <w:tabs>
+        <w:tab w:val="center" w:pos="4986"/>
+        <w:tab w:val="right" w:pos="9972"/>
+      </w:tabs>
+      <w:spacing w:after="0" w:line="240" w:lineRule="auto"/>
+    </w:pPr>
+  </w:style>
+  <w:style w:type="character" w:customStyle="1" w:styleId="FooterChar">
+    <w:name w:val="Footer Char"/>
+    <w:basedOn w:val="DefaultParagraphFont"/>
+    <w:link w:val="Footer"/>
+    <w:uiPriority w:val="99"/>
+    <w:rsid w:val="006302D2"/>
+  </w:style>
 </w:styles>
 </file>
 
@@ -5896,6 +6124,7 @@
   <w:rsids>
     <w:rsidRoot w:val="007E7EDA"/>
     <w:rsid w:val="0000757E"/>
+    <w:rsid w:val="00101662"/>
     <w:rsid w:val="001F71DA"/>
     <w:rsid w:val="002D3D05"/>
     <w:rsid w:val="00761E11"/>
@@ -6641,7 +6870,7 @@
 </file>
 
 <file path=customXml/itemProps1.xml><?xml version="1.0" encoding="utf-8"?>
-<ds:datastoreItem xmlns:ds="http://schemas.openxmlformats.org/officeDocument/2006/customXml" ds:itemID="{092F809A-7C66-4A06-82FD-C9BC573224D9}">
+<ds:datastoreItem xmlns:ds="http://schemas.openxmlformats.org/officeDocument/2006/customXml" ds:itemID="{DF53912D-05E2-4277-AA70-0D543BEF1B7B}">
   <ds:schemaRefs>
     <ds:schemaRef ds:uri="http://schemas.openxmlformats.org/officeDocument/2006/bibliography"/>
   </ds:schemaRefs>

</xml_diff>

<commit_message>
now no problem inserting a savename with a '
</commit_message>
<xml_diff>
--- a/my-gdx-game-desktop/SchemaER/relazione basi.docx
+++ b/my-gdx-game-desktop/SchemaER/relazione basi.docx
@@ -2,8 +2,6 @@
 <file path=word/document.xml><?xml version="1.0" encoding="utf-8"?>
 <w:document xmlns:wpc="http://schemas.microsoft.com/office/word/2010/wordprocessingCanvas" xmlns:mc="http://schemas.openxmlformats.org/markup-compatibility/2006" xmlns:o="urn:schemas-microsoft-com:office:office" xmlns:r="http://schemas.openxmlformats.org/officeDocument/2006/relationships" xmlns:m="http://schemas.openxmlformats.org/officeDocument/2006/math" xmlns:v="urn:schemas-microsoft-com:vml" xmlns:wp14="http://schemas.microsoft.com/office/word/2010/wordprocessingDrawing" xmlns:wp="http://schemas.openxmlformats.org/drawingml/2006/wordprocessingDrawing" xmlns:w10="urn:schemas-microsoft-com:office:word" xmlns:w="http://schemas.openxmlformats.org/wordprocessingml/2006/main" xmlns:w14="http://schemas.microsoft.com/office/word/2010/wordml" xmlns:w15="http://schemas.microsoft.com/office/word/2012/wordml" xmlns:wpg="http://schemas.microsoft.com/office/word/2010/wordprocessingGroup" xmlns:wpi="http://schemas.microsoft.com/office/word/2010/wordprocessingInk" xmlns:wne="http://schemas.microsoft.com/office/word/2006/wordml" xmlns:wps="http://schemas.microsoft.com/office/word/2010/wordprocessingShape" mc:Ignorable="w14 w15 wp14">
   <w:body>
-    <w:bookmarkStart w:id="0" w:name="_GoBack" w:displacedByCustomXml="next"/>
-    <w:bookmarkEnd w:id="0" w:displacedByCustomXml="next"/>
     <w:sdt>
       <w:sdtPr>
         <w:id w:val="-1914540771"/>
@@ -12,7 +10,6 @@
           <w:docPartUnique/>
         </w:docPartObj>
       </w:sdtPr>
-      <w:sdtEndPr/>
       <w:sdtContent>
         <w:p/>
         <w:tbl>
@@ -49,14 +46,14 @@
                   </w:tabs>
                   <w:rPr>
                     <w:color w:val="002060"/>
-                    <w:sz w:val="24"/>
+                    <w:sz w:val="36"/>
                   </w:rPr>
                 </w:pPr>
                 <w:sdt>
                   <w:sdtPr>
                     <w:rPr>
                       <w:color w:val="002060"/>
-                      <w:sz w:val="24"/>
+                      <w:sz w:val="36"/>
                       <w:szCs w:val="24"/>
                     </w:rPr>
                     <w:alias w:val="Company"/>
@@ -67,12 +64,11 @@
                     <w:dataBinding w:prefixMappings="xmlns:ns0='http://schemas.openxmlformats.org/officeDocument/2006/extended-properties'" w:xpath="/ns0:Properties[1]/ns0:Company[1]" w:storeItemID="{6668398D-A668-4E3E-A5EB-62B293D839F1}"/>
                     <w:text/>
                   </w:sdtPr>
-                  <w:sdtEndPr/>
                   <w:sdtContent>
                     <w:r>
                       <w:rPr>
                         <w:color w:val="002060"/>
-                        <w:sz w:val="24"/>
+                        <w:sz w:val="36"/>
                         <w:szCs w:val="24"/>
                       </w:rPr>
                       <w:t>Andrea De Agnoi, Jiajie Xu</w:t>
@@ -82,7 +78,7 @@
                 <w:r>
                   <w:rPr>
                     <w:color w:val="002060"/>
-                    <w:sz w:val="24"/>
+                    <w:sz w:val="36"/>
                     <w:szCs w:val="24"/>
                   </w:rPr>
                   <w:tab/>
@@ -100,6 +96,7 @@
                   <w:rPr>
                     <w:i/>
                     <w:color w:val="002060"/>
+                    <w:sz w:val="36"/>
                   </w:rPr>
                   <w:alias w:val="Title"/>
                   <w:id w:val="13406919"/>
@@ -109,20 +106,37 @@
                   <w:dataBinding w:prefixMappings="xmlns:ns0='http://schemas.openxmlformats.org/package/2006/metadata/core-properties' xmlns:ns1='http://purl.org/dc/elements/1.1/'" w:xpath="/ns0:coreProperties[1]/ns1:title[1]" w:storeItemID="{6C3C8BC8-F283-45AE-878A-BAB7291924A1}"/>
                   <w:text/>
                 </w:sdtPr>
-                <w:sdtEndPr/>
                 <w:sdtContent>
                   <w:p>
                     <w:pPr>
                       <w:rPr>
                         <w:i/>
+                        <w:sz w:val="36"/>
                       </w:rPr>
                     </w:pPr>
                     <w:r>
                       <w:rPr>
                         <w:i/>
                         <w:color w:val="002060"/>
+                        <w:sz w:val="36"/>
                       </w:rPr>
-                      <w:t>Progettazione Base di Dati per creazione    di gioco di ruolo</w:t>
+                      <w:t>Progettazi</w:t>
+                    </w:r>
+                    <w:r>
+                      <w:rPr>
+                        <w:i/>
+                        <w:color w:val="002060"/>
+                        <w:sz w:val="36"/>
+                      </w:rPr>
+                      <w:t>one Base di Dati per video</w:t>
+                    </w:r>
+                    <w:r>
+                      <w:rPr>
+                        <w:i/>
+                        <w:color w:val="002060"/>
+                        <w:sz w:val="36"/>
+                      </w:rPr>
+                      <w:t>gioco di ruolo</w:t>
                     </w:r>
                   </w:p>
                 </w:sdtContent>
@@ -134,7 +148,7 @@
               <w:sdtPr>
                 <w:rPr>
                   <w:color w:val="002060"/>
-                  <w:sz w:val="24"/>
+                  <w:sz w:val="36"/>
                   <w:szCs w:val="24"/>
                 </w:rPr>
                 <w:alias w:val="Subtitle"/>
@@ -145,7 +159,6 @@
                 <w:dataBinding w:prefixMappings="xmlns:ns0='http://schemas.openxmlformats.org/package/2006/metadata/core-properties' xmlns:ns1='http://purl.org/dc/elements/1.1/'" w:xpath="/ns0:coreProperties[1]/ns1:subject[1]" w:storeItemID="{6C3C8BC8-F283-45AE-878A-BAB7291924A1}"/>
                 <w:text/>
               </w:sdtPr>
-              <w:sdtEndPr/>
               <w:sdtContent>
                 <w:tc>
                   <w:tcPr>
@@ -161,13 +174,13 @@
                     <w:pPr>
                       <w:rPr>
                         <w:color w:val="002060"/>
-                        <w:sz w:val="24"/>
+                        <w:sz w:val="36"/>
                       </w:rPr>
                     </w:pPr>
                     <w:r>
                       <w:rPr>
                         <w:color w:val="002060"/>
-                        <w:sz w:val="24"/>
+                        <w:sz w:val="36"/>
                         <w:szCs w:val="24"/>
                       </w:rPr>
                       <w:t>Basi di dati AA 2014/15</w:t>
@@ -233,8 +246,14 @@
             <w:p>
               <w:pPr>
                 <w:pStyle w:val="TOC1"/>
+                <w:rPr>
+                  <w:rStyle w:val="Heading1Char"/>
+                </w:rPr>
               </w:pPr>
               <w:r>
+                <w:rPr>
+                  <w:rStyle w:val="Heading1Char"/>
+                </w:rPr>
                 <w:t>Indice</w:t>
               </w:r>
             </w:p>
@@ -1683,7 +1702,7 @@
       <w:pPr>
         <w:pStyle w:val="Heading1"/>
       </w:pPr>
-      <w:bookmarkStart w:id="1" w:name="_Toc418349091"/>
+      <w:bookmarkStart w:id="0" w:name="_Toc418349091"/>
       <w:r>
         <w:lastRenderedPageBreak/>
         <w:t>1</w:t>
@@ -1694,7 +1713,7 @@
       <w:r>
         <w:t>Descrizione del progetto</w:t>
       </w:r>
-      <w:bookmarkEnd w:id="1"/>
+      <w:bookmarkEnd w:id="0"/>
     </w:p>
     <w:p/>
     <w:tbl>
@@ -1810,314 +1829,393 @@
         <w:t xml:space="preserve">Si </w:t>
       </w:r>
       <w:r>
-        <w:t xml:space="preserve">giocatore </w:t>
-      </w:r>
-      <w:r>
-        <w:t>che verrà utilizzata dal motore di gioco per il salvataggio della partita e dal menu di gioco per definire il contenuto dei vari menù. Verrà trattata la porzione del gioco riguardata l’inventario, lo stato dei personaggi e la definizione delle varie tipologie di nemico</w:t>
+        <w:t>vuole realizzare una base di dati</w:t>
+      </w:r>
+      <w:r>
+        <w:t xml:space="preserve"> </w:t>
+      </w:r>
+      <w:r>
+        <w:t xml:space="preserve">che verrà utilizzata da un videogioco di ruolo </w:t>
+      </w:r>
+      <w:r>
+        <w:t>per il salvataggio della partita e</w:t>
+      </w:r>
+      <w:r>
+        <w:t xml:space="preserve"> dei vari contenuti statici del gioco (ad esempio i nemici e gli oggetti)</w:t>
+      </w:r>
+      <w:r>
+        <w:t>. Verrà trattata la porzione del gi</w:t>
+      </w:r>
+      <w:r>
+        <w:t xml:space="preserve">oco riguardata l’inventario, le caratteristiche </w:t>
+      </w:r>
+      <w:r>
+        <w:t xml:space="preserve">dei personaggi e la definizione </w:t>
+      </w:r>
+      <w:r>
+        <w:t>dei vari nemici.</w:t>
+      </w:r>
+    </w:p>
+    <w:p>
+      <w:pPr>
+        <w:pStyle w:val="Heading2"/>
+        <w:numPr>
+          <w:ilvl w:val="1"/>
+          <w:numId w:val="6"/>
+        </w:numPr>
+        <w:spacing w:line="360" w:lineRule="auto"/>
+      </w:pPr>
+      <w:bookmarkStart w:id="1" w:name="_Toc418349092"/>
+      <w:r>
+        <w:t>Requisiti strutturati</w:t>
+      </w:r>
+      <w:bookmarkEnd w:id="1"/>
+    </w:p>
+    <w:p>
+      <w:pPr>
+        <w:rPr>
+          <w:b/>
+        </w:rPr>
+      </w:pPr>
+      <w:r>
+        <w:rPr>
+          <w:b/>
+        </w:rPr>
+        <w:t xml:space="preserve">Frasi per salvataggio giocatore: </w:t>
+      </w:r>
+      <w:r>
+        <w:rPr>
+          <w:b/>
+        </w:rPr>
+        <w:br/>
+      </w:r>
+      <w:r>
+        <w:t>Per ogni salvataggio memorizzato su disco, identificato univocamente dalla data di creazione, rappresentiamo il nome del</w:t>
+      </w:r>
+      <w:r>
+        <w:t xml:space="preserve"> salvataggio, il tempo giocato e </w:t>
+      </w:r>
+      <w:r>
+        <w:t>la data dell’ultima volta che si sono aggiornati i dati del salvataggio corrispondente.</w:t>
+      </w:r>
+      <w:r>
+        <w:t xml:space="preserve"> Ad ogni salvataggio è associata</w:t>
+      </w:r>
+      <w:r>
+        <w:t xml:space="preserve"> una squadra di personaggi </w:t>
+      </w:r>
+      <w:r>
+        <w:t>istanziati</w:t>
+      </w:r>
+      <w:r>
+        <w:t xml:space="preserve"> </w:t>
+      </w:r>
+      <w:r>
+        <w:t>e un inventario di oggetti</w:t>
+      </w:r>
+      <w:r>
+        <w:t>.</w:t>
+      </w:r>
+      <w:r>
+        <w:t xml:space="preserve"> </w:t>
+      </w:r>
+      <w:r>
+        <w:t>Quando la quantità dell’oggetto è pari a zero questi viene eliminato dall’inventario.</w:t>
+      </w:r>
+    </w:p>
+    <w:p>
+      <w:r>
+        <w:rPr>
+          <w:b/>
+        </w:rPr>
+        <w:t>Frasi per Personaggio</w:t>
+      </w:r>
+      <w:r>
+        <w:rPr>
+          <w:b/>
+        </w:rPr>
+        <w:t>:</w:t>
+      </w:r>
+      <w:r>
+        <w:rPr>
+          <w:b/>
+        </w:rPr>
+        <w:t xml:space="preserve"> </w:t>
+      </w:r>
+      <w:r>
+        <w:rPr>
+          <w:b/>
+        </w:rPr>
+        <w:br/>
+      </w:r>
+      <w:r>
+        <w:t>Per ogni personaggio disponibile nel gioco, id</w:t>
+      </w:r>
+      <w:r>
+        <w:t xml:space="preserve">entificato univocamente da un codice ID, </w:t>
+      </w:r>
+      <w:r>
+        <w:t xml:space="preserve">rappresentiamo nome, statistiche base (composte da punti vita, punti magia, attacco, difesa, </w:t>
+      </w:r>
+      <w:r>
+        <w:t>mente e agilità) e nome del file relativo allo sprite utilizzato.</w:t>
+      </w:r>
+      <w:r>
+        <w:t xml:space="preserve"> Ogni personaggio può avere più istanze in quanto salvataggi diversi possono utilizzare personaggi uguali, ma con statistiche diverse.</w:t>
+      </w:r>
+    </w:p>
+    <w:p>
+      <w:pPr>
+        <w:rPr>
+          <w:b/>
+        </w:rPr>
+      </w:pPr>
+      <w:r>
+        <w:rPr>
+          <w:b/>
+        </w:rPr>
+        <w:t>Frasi per Istanza Personaggio</w:t>
+      </w:r>
+      <w:r>
+        <w:rPr>
+          <w:b/>
+        </w:rPr>
+        <w:t xml:space="preserve">: </w:t>
+      </w:r>
+      <w:r>
+        <w:rPr>
+          <w:b/>
+        </w:rPr>
+        <w:br/>
+      </w:r>
+      <w:r>
+        <w:t>Per ogni istanza personaggio, identificata univocamente dal salvataggio giocatore e il personaggio associato, rappresentiamo nome e statistiche. Ogni istanza personaggio appartiene ad una certa classe, a cui è associato un certo livello di maestria, e avrà un certo equipaggiamento. Tengo in memoria tutte le classi a cui il personaggio ha fatto parte</w:t>
+      </w:r>
+      <w:r>
+        <w:t>.</w:t>
+      </w:r>
+      <w:r>
+        <w:t xml:space="preserve"> Ogni istanza personaggio appartiene ad una sola classe alla volta.</w:t>
+      </w:r>
+      <w:r>
+        <w:t xml:space="preserve"> </w:t>
       </w:r>
       <w:r>
         <w:rPr>
           <w:highlight w:val="yellow"/>
         </w:rPr>
-        <w:t>. Da questo database viene esclusa la porzione riguardante il salvataggio delle variabili di gioco e dettagli riguardanti l’effettiva implementazione a codice (posizione dei nemici su mappa, eventi di gioco</w:t>
+        <w:t xml:space="preserve">Dell’istanza personaggio non vengono memorizzati stato, punti vita, punti magia </w:t>
       </w:r>
       <w:r>
         <w:rPr>
           <w:highlight w:val="yellow"/>
         </w:rPr>
-        <w:t>, file di animazione dei personaggi e delle tecniche</w:t>
+        <w:t xml:space="preserve">attuali </w:t>
       </w:r>
       <w:r>
         <w:rPr>
           <w:highlight w:val="yellow"/>
         </w:rPr>
-        <w:t>).</w:t>
+        <w:t>per decisioni progettuali. (Quando un giocatore salva il gioco in appositi punti di salvataggio viene curato il personaggio)</w:t>
+      </w:r>
+      <w:r>
+        <w:t xml:space="preserve">. </w:t>
+      </w:r>
+    </w:p>
+    <w:p>
+      <w:pPr>
+        <w:rPr>
+          <w:b/>
+        </w:rPr>
+      </w:pPr>
+      <w:r>
+        <w:rPr>
+          <w:b/>
+        </w:rPr>
+        <w:t xml:space="preserve">Frasi per Classe: </w:t>
+      </w:r>
+      <w:r>
+        <w:rPr>
+          <w:b/>
+        </w:rPr>
+        <w:br/>
+      </w:r>
+      <w:r>
+        <w:t>Per ogni classe, identificata da un codice ID,</w:t>
+      </w:r>
+      <w:r>
+        <w:t xml:space="preserve"> rappresentiamo nome della classe, modificatori delle statistiche</w:t>
+      </w:r>
+      <w:r>
+        <w:t xml:space="preserve"> e</w:t>
+      </w:r>
+      <w:r>
+        <w:t xml:space="preserve"> livello massimo raggiungibile</w:t>
+      </w:r>
+      <w:r>
+        <w:t>.</w:t>
+      </w:r>
+      <w:r>
+        <w:t xml:space="preserve">  Ogni classe permette al personaggio che la assume di equipaggiare certi tipi di oggetto e di utilizzare delle tecniche. </w:t>
+      </w:r>
+      <w:r>
+        <w:t>Alcune classi per essere assunte hanno come requisito che il personaggio abbia raggiunto il l</w:t>
+      </w:r>
+      <w:r>
+        <w:t>ivello massimo in un’altra classe.</w:t>
+      </w:r>
+      <w:r>
+        <w:t xml:space="preserve"> (Cosiddetta promozione in un’altra classe)</w:t>
+      </w:r>
+      <w:r>
+        <w:t xml:space="preserve"> </w:t>
+      </w:r>
+      <w:r>
+        <w:t>. Una stessa classe può essere equipaggiata da più personaggi. Si vuole memorizzare tutte le classi assunte da un’istanza personaggio e il livello ed esperienza raggiunti per ogni classe.</w:t>
+      </w:r>
+    </w:p>
+    <w:p>
+      <w:pPr>
+        <w:rPr>
+          <w:b/>
+        </w:rPr>
+      </w:pPr>
+      <w:r>
+        <w:rPr>
+          <w:b/>
+        </w:rPr>
+        <w:t>Frasi</w:t>
+      </w:r>
+      <w:r>
+        <w:rPr>
+          <w:b/>
+        </w:rPr>
+        <w:t xml:space="preserve"> per Tecnica: </w:t>
+      </w:r>
+      <w:r>
+        <w:rPr>
+          <w:b/>
+        </w:rPr>
+        <w:br/>
+      </w:r>
+      <w:r>
+        <w:t xml:space="preserve">Per ogni tecnica, identifica da un codice ID, rappresentiamo nome, descrizione, costo per utilizzarla e un certo danno (positivo se diminuisce i punti vita del nemico, negativo se fa recuperare punti vita ad un alleato). Ogni tecnica può essere utilizzata da personaggi di una certa classe una volta che si raggiunge il </w:t>
+      </w:r>
+      <w:r>
+        <w:t>livello richiesto</w:t>
+      </w:r>
+      <w:r>
+        <w:t xml:space="preserve"> o avendo utilizzato un certo oggetto,</w:t>
+      </w:r>
+      <w:r>
+        <w:t xml:space="preserve"> può esser</w:t>
+      </w:r>
+      <w:r>
+        <w:t>e utilizzata da nemici diversi e</w:t>
+      </w:r>
+      <w:r>
+        <w:t xml:space="preserve"> può provocare modifiche allo stato con una certa percentuale di successo.</w:t>
+      </w:r>
+      <w:r>
+        <w:t xml:space="preserve"> Per utilizzare una tecnica può essere necessario che un personaggio abbia equipaggiato un certo oggetto. </w:t>
+      </w:r>
+    </w:p>
+    <w:p>
+      <w:pPr>
+        <w:rPr>
+          <w:b/>
+        </w:rPr>
+      </w:pPr>
+      <w:r>
+        <w:rPr>
+          <w:b/>
+        </w:rPr>
+        <w:lastRenderedPageBreak/>
+        <w:t>Frasi per Stato:</w:t>
+      </w:r>
+      <w:r>
+        <w:rPr>
+          <w:b/>
+        </w:rPr>
+        <w:t xml:space="preserve"> </w:t>
+      </w:r>
+      <w:r>
+        <w:rPr>
+          <w:b/>
+        </w:rPr>
+        <w:br/>
+      </w:r>
+      <w:r>
+        <w:t>Per ogni stato, identificato univocamente da una sigla, rappresentiamo il nome e una breve descrizione. Gli stati possono essere causati da tecniche o da oggetti.</w:t>
+      </w:r>
+    </w:p>
+    <w:p>
+      <w:pPr>
+        <w:rPr>
+          <w:b/>
+        </w:rPr>
+      </w:pPr>
+      <w:r>
+        <w:rPr>
+          <w:b/>
+        </w:rPr>
+        <w:t xml:space="preserve">Frasi per Nemico: </w:t>
+      </w:r>
+      <w:r>
+        <w:rPr>
+          <w:b/>
+        </w:rPr>
+        <w:br/>
+      </w:r>
+      <w:r>
+        <w:t>Per ogni nemico, identificato univocamente da un nome, rappresentiamo la famiglia di appartenenza, una descrizione, le statistiche e lo sprite. Un nemico se sconfitto può cedere uno o più oggetti con una certa percentuale di successo e utilizza delle tecniche per attaccare, che possono essere esclusive del nemico.</w:t>
+      </w:r>
+    </w:p>
+    <w:p>
+      <w:pPr>
+        <w:rPr>
+          <w:b/>
+        </w:rPr>
+      </w:pPr>
+      <w:r>
+        <w:rPr>
+          <w:b/>
+        </w:rPr>
+        <w:t>Frasi per Oggetto:</w:t>
+      </w:r>
+      <w:r>
+        <w:rPr>
+          <w:b/>
+        </w:rPr>
+        <w:t xml:space="preserve"> </w:t>
+      </w:r>
+      <w:r>
+        <w:rPr>
+          <w:b/>
+        </w:rPr>
+        <w:br/>
+      </w:r>
+      <w:r>
+        <w:t>Per ogni oggetto, identificato univocamente da un codice ID, rappresentiamo il nome e una descrizione. Un oggetto può essere equipaggiabile, e causare modifiche alle statistiche del personaggio che lo equipaggia, chiave o consumabile. Gli effetti dell’oggetto vengono esplicitati dalla tecnica che utilizzano. Un oggetto può modificare lo stato di un personaggio. Un oggetto equipaggiabile può essere un’arma, un equipaggiamento per il corpo o per la testa.</w:t>
+      </w:r>
+      <w:r>
+        <w:t xml:space="preserve"> Un personaggio può equipaggiare solo due armi, un equipaggiamento per il corpo e un equip</w:t>
+      </w:r>
+      <w:r>
+        <w:t>aggiamento</w:t>
+      </w:r>
+      <w:r>
+        <w:t xml:space="preserve"> per la testa.</w:t>
+      </w:r>
+      <w:r>
+        <w:t xml:space="preserve"> </w:t>
       </w:r>
     </w:p>
     <w:p>
       <w:pPr>
         <w:pStyle w:val="Heading2"/>
       </w:pPr>
-      <w:bookmarkStart w:id="2" w:name="_Toc418349092"/>
-      <w:r>
-        <w:t>1.1</w:t>
-      </w:r>
-      <w:r>
-        <w:tab/>
-        <w:t>Requisiti strutturati</w:t>
-      </w:r>
-      <w:bookmarkEnd w:id="2"/>
-    </w:p>
-    <w:p>
-      <w:pPr>
-        <w:rPr>
-          <w:b/>
-        </w:rPr>
-      </w:pPr>
-      <w:r>
-        <w:rPr>
-          <w:b/>
-        </w:rPr>
-        <w:t>Frasi per Salvataggio Giocatore:</w:t>
-      </w:r>
-    </w:p>
-    <w:p>
-      <w:r>
-        <w:t>Per ogni salvataggio memorizzato su disco, identificato univocamente dalla data di creazione, rappresentiamo il nome del salvataggio, il tempo giocato, la data dell’ultima volta che si sono aggiornati i dati del salvataggio corrispondente. Ad ogni salvataggio è associato un inventario di oggetti e una squadra di personaggi giocabili.</w:t>
-      </w:r>
-      <w:r>
-        <w:t xml:space="preserve"> Quando la quantità dell’oggetto è pari a zero questi viene eliminato dall’inventario.</w:t>
-      </w:r>
-    </w:p>
-    <w:p>
-      <w:pPr>
-        <w:rPr>
-          <w:b/>
-        </w:rPr>
-      </w:pPr>
-      <w:r>
-        <w:rPr>
-          <w:b/>
-        </w:rPr>
-        <w:t>Frasi per Personaggio</w:t>
-      </w:r>
-      <w:r>
-        <w:rPr>
-          <w:b/>
-        </w:rPr>
-        <w:t>:</w:t>
-      </w:r>
-    </w:p>
-    <w:p>
-      <w:r>
-        <w:t>Per ogni personaggio disponibile nel gioco, id</w:t>
-      </w:r>
-      <w:r>
-        <w:t xml:space="preserve">entificato univocamente da un codice ID, </w:t>
-      </w:r>
-      <w:r>
-        <w:t xml:space="preserve">rappresentiamo nome, statistiche base (composte da punti vita, punti magia, attacco, difesa, </w:t>
-      </w:r>
-      <w:r>
-        <w:t>mente e agilità) e nome del file relativo allo sprite utilizzato.</w:t>
-      </w:r>
-      <w:r>
-        <w:t xml:space="preserve"> Ogni personaggio può avere più istanze in quanto salvataggi diversi possono utilizzare personaggi uguali, ma con statistiche diverse.</w:t>
-      </w:r>
-    </w:p>
-    <w:p>
-      <w:pPr>
-        <w:rPr>
-          <w:b/>
-        </w:rPr>
-      </w:pPr>
-      <w:r>
-        <w:rPr>
-          <w:b/>
-        </w:rPr>
-        <w:t>Frasi per Istanza Personaggio</w:t>
-      </w:r>
-      <w:r>
-        <w:rPr>
-          <w:b/>
-        </w:rPr>
-        <w:t>:</w:t>
-      </w:r>
-    </w:p>
-    <w:p>
-      <w:r>
-        <w:t>Per ogni istanza personaggio, identificata univocamente dal salvataggio giocatore e il personaggio associato, rappresentiamo nome e statistiche. Ogni istanza personaggio appartiene ad una certa classe, a cui è associato un certo livello di maestria, e avrà un certo equipaggiamento. Tengo in memoria tutte le classi a cui il personaggio ha fatto parte</w:t>
-      </w:r>
-      <w:r>
-        <w:t>.</w:t>
-      </w:r>
-      <w:r>
-        <w:t xml:space="preserve"> Ogni istanza personaggio appartiene ad una sola classe alla volta.</w:t>
-      </w:r>
-      <w:r>
-        <w:t xml:space="preserve"> </w:t>
-      </w:r>
-      <w:r>
-        <w:rPr>
-          <w:highlight w:val="yellow"/>
-        </w:rPr>
-        <w:t xml:space="preserve">Dell’istanza personaggio non vengono memorizzati stato, punti vita, punti magia </w:t>
-      </w:r>
-      <w:r>
-        <w:rPr>
-          <w:highlight w:val="yellow"/>
-        </w:rPr>
-        <w:t xml:space="preserve">attuali </w:t>
-      </w:r>
-      <w:r>
-        <w:rPr>
-          <w:highlight w:val="yellow"/>
-        </w:rPr>
-        <w:t>per decisioni progettuali. (Quando un giocatore salva il gioco in appositi punti di salvataggio viene curato il personaggio)</w:t>
-      </w:r>
-      <w:r>
-        <w:t xml:space="preserve">. </w:t>
-      </w:r>
-    </w:p>
-    <w:p>
-      <w:pPr>
-        <w:rPr>
-          <w:b/>
-        </w:rPr>
-      </w:pPr>
-      <w:r>
-        <w:rPr>
-          <w:b/>
-        </w:rPr>
-        <w:t>Frasi per Classe:</w:t>
-      </w:r>
-    </w:p>
-    <w:p>
-      <w:r>
-        <w:t>Per ogni classe, identificata da un codice ID,</w:t>
-      </w:r>
-      <w:r>
-        <w:t xml:space="preserve"> rappresentiamo nome della classe, modificatori delle statistiche</w:t>
-      </w:r>
-      <w:r>
-        <w:t xml:space="preserve"> e</w:t>
-      </w:r>
-      <w:r>
-        <w:t xml:space="preserve"> livello massimo raggiungibile</w:t>
-      </w:r>
-      <w:r>
-        <w:t>.</w:t>
-      </w:r>
-      <w:r>
-        <w:t xml:space="preserve">  Ogni classe permette al personaggio che la assume di equipaggiare certi tipi di oggetto e di utilizzare delle tecniche. </w:t>
-      </w:r>
-      <w:r>
-        <w:t>Alcune classi per essere assunte hanno come requisito che il personaggio abbia raggiunto il l</w:t>
-      </w:r>
-      <w:r>
-        <w:t>ivello massimo in un’altra classe.</w:t>
-      </w:r>
-      <w:r>
-        <w:t xml:space="preserve"> (Cosiddetta promozione in un’altra classe)</w:t>
-      </w:r>
-      <w:r>
-        <w:t xml:space="preserve"> </w:t>
-      </w:r>
-      <w:r>
-        <w:t>. Una stessa classe può essere equipaggiata da più personaggi. Si vuole memorizzare tutte le classi assunte da un’istanza personaggio e il livello ed esperienza raggiunti per ogni classe.</w:t>
-      </w:r>
-    </w:p>
-    <w:p>
-      <w:pPr>
-        <w:rPr>
-          <w:b/>
-        </w:rPr>
-      </w:pPr>
-      <w:r>
-        <w:rPr>
-          <w:b/>
-        </w:rPr>
-        <w:t>Frasi per Tecnica:</w:t>
-      </w:r>
-    </w:p>
-    <w:p>
-      <w:r>
-        <w:t xml:space="preserve">Per ogni tecnica, identifica da un codice ID, rappresentiamo nome, descrizione, costo per utilizzarla e un certo danno (positivo se diminuisce i punti vita del nemico, negativo se fa recuperare punti vita ad un alleato). Ogni tecnica può essere utilizzata da personaggi di una certa classe una volta che si raggiunge il </w:t>
-      </w:r>
-      <w:r>
-        <w:t>livello richiesto</w:t>
-      </w:r>
-      <w:r>
-        <w:t xml:space="preserve"> o avendo utilizzato un certo oggetto,</w:t>
-      </w:r>
-      <w:r>
-        <w:t xml:space="preserve"> può esser</w:t>
-      </w:r>
-      <w:r>
-        <w:t>e utilizzata da nemici diversi e</w:t>
-      </w:r>
-      <w:r>
-        <w:t xml:space="preserve"> può provocare </w:t>
-      </w:r>
-      <w:r>
-        <w:lastRenderedPageBreak/>
-        <w:t>modifiche allo stato con una certa percentuale di successo.</w:t>
-      </w:r>
-      <w:r>
-        <w:t xml:space="preserve"> Per utilizzare una tecnica può essere necessario che un personaggio abbia equipaggiato un certo oggetto. </w:t>
-      </w:r>
-    </w:p>
-    <w:p>
-      <w:pPr>
-        <w:rPr>
-          <w:b/>
-        </w:rPr>
-      </w:pPr>
-      <w:r>
-        <w:rPr>
-          <w:b/>
-        </w:rPr>
-        <w:t>Frasi per Stato:</w:t>
-      </w:r>
-    </w:p>
-    <w:p>
-      <w:r>
-        <w:t>Per ogni stato, identificato univocamente da una sigla, rappresentiamo il nome e una breve descrizione. Gli stati possono essere causati da tecniche o da oggetti.</w:t>
-      </w:r>
-    </w:p>
-    <w:p>
-      <w:pPr>
-        <w:rPr>
-          <w:b/>
-        </w:rPr>
-      </w:pPr>
-      <w:r>
-        <w:rPr>
-          <w:b/>
-        </w:rPr>
-        <w:t>Frasi per Nemico:</w:t>
-      </w:r>
-    </w:p>
-    <w:p>
-      <w:r>
-        <w:t>Per ogni nemico, identificato univocamente da un nome, rappresentiamo la famiglia di appartenenza, una descrizione, le statistiche e lo sprite. Un nemico se sconfitto può cedere uno o più oggetti con una certa percentuale di successo e utilizza delle tecniche per attaccare, che possono essere esclusive del nemico.</w:t>
-      </w:r>
-    </w:p>
-    <w:p>
-      <w:pPr>
-        <w:rPr>
-          <w:b/>
-        </w:rPr>
-      </w:pPr>
-      <w:r>
-        <w:rPr>
-          <w:b/>
-        </w:rPr>
-        <w:t>Frasi per Oggetto:</w:t>
-      </w:r>
-    </w:p>
-    <w:p>
-      <w:r>
-        <w:t>Per ogni oggetto, identificato univocamente da un codice ID, rappresentiamo il nome e una descrizione. Un oggetto può essere equipaggiabile, e causare modifiche alle statistiche del personaggio che lo equipaggia, chiave o consumabile. Gli effetti dell’oggetto vengono esplicitati dalla tecnica che utilizzano. Un oggetto può modificare lo stato di un personaggio. Un oggetto equipaggiabile può essere un’arma, un equipaggiamento per il corpo o per la testa.</w:t>
-      </w:r>
-      <w:r>
-        <w:t xml:space="preserve"> Un personaggio può equipaggiare solo due armi, un equipaggiamento per il corpo e un equip</w:t>
-      </w:r>
-      <w:r>
-        <w:t>aggiamento</w:t>
-      </w:r>
-      <w:r>
-        <w:t xml:space="preserve"> per la testa.</w:t>
-      </w:r>
-      <w:r>
-        <w:t xml:space="preserve"> </w:t>
-      </w:r>
-    </w:p>
-    <w:p>
-      <w:pPr>
-        <w:pStyle w:val="Heading2"/>
-      </w:pPr>
-      <w:bookmarkStart w:id="3" w:name="_Toc418349093"/>
+      <w:bookmarkStart w:id="2" w:name="_Toc418349093"/>
       <w:r>
         <w:t>1</w:t>
       </w:r>
@@ -2128,7 +2226,7 @@
         <w:tab/>
         <w:t>Operazioni sulla base di dati</w:t>
       </w:r>
-      <w:bookmarkEnd w:id="3"/>
+      <w:bookmarkEnd w:id="2"/>
     </w:p>
     <w:tbl>
       <w:tblPr>
@@ -2795,7 +2893,7 @@
       <w:pPr>
         <w:pStyle w:val="Heading2"/>
       </w:pPr>
-      <w:bookmarkStart w:id="4" w:name="_Toc418349094"/>
+      <w:bookmarkStart w:id="3" w:name="_Toc418349094"/>
       <w:r>
         <w:t xml:space="preserve">1.3 </w:t>
       </w:r>
@@ -2803,7 +2901,7 @@
         <w:tab/>
         <w:t>Glossario</w:t>
       </w:r>
-      <w:bookmarkEnd w:id="4"/>
+      <w:bookmarkEnd w:id="3"/>
     </w:p>
     <w:tbl>
       <w:tblPr>
@@ -2940,6 +3038,7 @@
           </w:tcPr>
           <w:p>
             <w:r>
+              <w:lastRenderedPageBreak/>
               <w:t>Istanza personaggio</w:t>
             </w:r>
           </w:p>
@@ -3245,7 +3344,7 @@
       <w:pPr>
         <w:pStyle w:val="Heading1"/>
       </w:pPr>
-      <w:bookmarkStart w:id="5" w:name="_Toc418349095"/>
+      <w:bookmarkStart w:id="4" w:name="_Toc418349095"/>
       <w:r>
         <w:lastRenderedPageBreak/>
         <w:t>2</w:t>
@@ -3254,13 +3353,13 @@
         <w:tab/>
         <w:t>Progettazione concettuale</w:t>
       </w:r>
-      <w:bookmarkEnd w:id="5"/>
+      <w:bookmarkEnd w:id="4"/>
     </w:p>
     <w:p>
       <w:pPr>
         <w:pStyle w:val="Heading2"/>
       </w:pPr>
-      <w:bookmarkStart w:id="6" w:name="_Toc418349096"/>
+      <w:bookmarkStart w:id="5" w:name="_Toc418349096"/>
       <w:r>
         <w:t xml:space="preserve">2.1 </w:t>
       </w:r>
@@ -3268,7 +3367,7 @@
         <w:tab/>
         <w:t>Modello Concettuale: Entità-Associazione (E-R)</w:t>
       </w:r>
-      <w:bookmarkEnd w:id="6"/>
+      <w:bookmarkEnd w:id="5"/>
     </w:p>
     <w:p>
       <w:r>
@@ -3340,7 +3439,7 @@
       <w:pPr>
         <w:pStyle w:val="Heading2"/>
       </w:pPr>
-      <w:bookmarkStart w:id="7" w:name="_Toc418349097"/>
+      <w:bookmarkStart w:id="6" w:name="_Toc418349097"/>
       <w:r>
         <w:t xml:space="preserve">2.2 </w:t>
       </w:r>
@@ -3348,13 +3447,13 @@
         <w:tab/>
         <w:t>Dizionario dei dati</w:t>
       </w:r>
-      <w:bookmarkEnd w:id="7"/>
+      <w:bookmarkEnd w:id="6"/>
     </w:p>
     <w:p>
       <w:pPr>
         <w:pStyle w:val="Heading3"/>
       </w:pPr>
-      <w:bookmarkStart w:id="8" w:name="_Toc418349098"/>
+      <w:bookmarkStart w:id="7" w:name="_Toc418349098"/>
       <w:r>
         <w:t>2.2.1</w:t>
       </w:r>
@@ -3362,7 +3461,7 @@
         <w:tab/>
         <w:t>Entità</w:t>
       </w:r>
-      <w:bookmarkEnd w:id="8"/>
+      <w:bookmarkEnd w:id="7"/>
     </w:p>
     <w:tbl>
       <w:tblPr>
@@ -4084,7 +4183,7 @@
       <w:pPr>
         <w:pStyle w:val="Heading3"/>
       </w:pPr>
-      <w:bookmarkStart w:id="9" w:name="_Toc418349099"/>
+      <w:bookmarkStart w:id="8" w:name="_Toc418349099"/>
       <w:r>
         <w:t xml:space="preserve">2.2.2 </w:t>
       </w:r>
@@ -4092,7 +4191,7 @@
         <w:tab/>
         <w:t>Associazioni</w:t>
       </w:r>
-      <w:bookmarkEnd w:id="9"/>
+      <w:bookmarkEnd w:id="8"/>
     </w:p>
     <w:tbl>
       <w:tblPr>
@@ -4536,7 +4635,7 @@
       <w:pPr>
         <w:pStyle w:val="Heading2"/>
       </w:pPr>
-      <w:bookmarkStart w:id="10" w:name="_Toc418349100"/>
+      <w:bookmarkStart w:id="9" w:name="_Toc418349100"/>
       <w:r>
         <w:t xml:space="preserve">2.3 </w:t>
       </w:r>
@@ -4544,7 +4643,7 @@
         <w:tab/>
         <w:t>Schema Concettuale, Regole di vincolo</w:t>
       </w:r>
-      <w:bookmarkEnd w:id="10"/>
+      <w:bookmarkEnd w:id="9"/>
       <w:r>
         <w:t xml:space="preserve"> </w:t>
       </w:r>
@@ -4593,7 +4692,7 @@
       <w:pPr>
         <w:pStyle w:val="Heading1"/>
       </w:pPr>
-      <w:bookmarkStart w:id="11" w:name="_Toc418349101"/>
+      <w:bookmarkStart w:id="10" w:name="_Toc418349101"/>
       <w:r>
         <w:lastRenderedPageBreak/>
         <w:t xml:space="preserve">3 </w:t>
@@ -4602,7 +4701,7 @@
         <w:tab/>
         <w:t>Progettazione Logica</w:t>
       </w:r>
-      <w:bookmarkEnd w:id="11"/>
+      <w:bookmarkEnd w:id="10"/>
     </w:p>
     <w:p>
       <w:pPr>
@@ -4611,7 +4710,7 @@
       <w:r>
         <w:t xml:space="preserve"> </w:t>
       </w:r>
-      <w:bookmarkStart w:id="12" w:name="_Toc418349102"/>
+      <w:bookmarkStart w:id="11" w:name="_Toc418349102"/>
       <w:r>
         <w:t xml:space="preserve">3.1 </w:t>
       </w:r>
@@ -4619,7 +4718,7 @@
         <w:tab/>
         <w:t>Ristrutturazione schema E.R</w:t>
       </w:r>
-      <w:bookmarkEnd w:id="12"/>
+      <w:bookmarkEnd w:id="11"/>
     </w:p>
     <w:p>
       <w:pPr>
@@ -4708,7 +4807,7 @@
       <w:pPr>
         <w:pStyle w:val="Heading2"/>
       </w:pPr>
-      <w:bookmarkStart w:id="13" w:name="_Toc418349103"/>
+      <w:bookmarkStart w:id="12" w:name="_Toc418349103"/>
       <w:r>
         <w:lastRenderedPageBreak/>
         <w:t>3.2</w:t>
@@ -4717,7 +4816,7 @@
         <w:tab/>
         <w:t>Modello Logico Relazionale</w:t>
       </w:r>
-      <w:bookmarkEnd w:id="13"/>
+      <w:bookmarkEnd w:id="12"/>
     </w:p>
     <w:p>
       <w:r>
@@ -4795,17 +4894,17 @@
       <w:pPr>
         <w:pStyle w:val="Heading2"/>
       </w:pPr>
-      <w:bookmarkStart w:id="14" w:name="_Toc418349104"/>
+      <w:bookmarkStart w:id="13" w:name="_Toc418349104"/>
       <w:r>
         <w:t>3.3 Schema Logico, Regole di vincolo</w:t>
       </w:r>
-      <w:bookmarkEnd w:id="14"/>
+      <w:bookmarkEnd w:id="13"/>
     </w:p>
     <w:p>
       <w:pPr>
         <w:pStyle w:val="Heading1"/>
       </w:pPr>
-      <w:bookmarkStart w:id="15" w:name="_Toc418349105"/>
+      <w:bookmarkStart w:id="14" w:name="_Toc418349105"/>
       <w:r>
         <w:t>4</w:t>
       </w:r>
@@ -4813,13 +4912,13 @@
         <w:tab/>
         <w:t>Codice SQL</w:t>
       </w:r>
-      <w:bookmarkEnd w:id="15"/>
+      <w:bookmarkEnd w:id="14"/>
     </w:p>
     <w:p>
       <w:pPr>
         <w:pStyle w:val="Heading2"/>
       </w:pPr>
-      <w:bookmarkStart w:id="16" w:name="_Toc418349106"/>
+      <w:bookmarkStart w:id="15" w:name="_Toc418349106"/>
       <w:r>
         <w:t>4.1</w:t>
       </w:r>
@@ -4827,7 +4926,7 @@
         <w:tab/>
         <w:t>Struttura</w:t>
       </w:r>
-      <w:bookmarkEnd w:id="16"/>
+      <w:bookmarkEnd w:id="15"/>
     </w:p>
     <w:p>
       <w:pPr>
@@ -27485,7 +27584,7 @@
       <w:pPr>
         <w:pStyle w:val="Heading2"/>
       </w:pPr>
-      <w:bookmarkStart w:id="17" w:name="_Toc418349107"/>
+      <w:bookmarkStart w:id="16" w:name="_Toc418349107"/>
       <w:r>
         <w:t>4.2</w:t>
       </w:r>
@@ -27493,7 +27592,7 @@
         <w:tab/>
         <w:t>Query</w:t>
       </w:r>
-      <w:bookmarkEnd w:id="17"/>
+      <w:bookmarkEnd w:id="16"/>
     </w:p>
     <w:p>
       <w:pPr>
@@ -27924,6 +28023,19 @@
         </w:rPr>
         <w:t>DESC</w:t>
       </w:r>
+      <w:r>
+        <w:rPr>
+          <w:rFonts w:ascii="Courier New" w:eastAsia="Times New Roman" w:hAnsi="Courier New" w:cs="Courier New"/>
+          <w:b/>
+          <w:bCs/>
+          <w:color w:val="0000FF"/>
+          <w:sz w:val="20"/>
+          <w:szCs w:val="20"/>
+        </w:rPr>
+        <w:t>;</w:t>
+      </w:r>
+      <w:bookmarkStart w:id="17" w:name="_GoBack"/>
+      <w:bookmarkEnd w:id="17"/>
     </w:p>
     <w:p>
       <w:pPr>
@@ -31207,18 +31319,16 @@
           <w:color w:val="000000"/>
           <w:sz w:val="20"/>
           <w:szCs w:val="20"/>
-          <w:lang w:val="en-US"/>
-        </w:rPr>
-      </w:pPr>
-      <w:r>
-        <w:rPr>
-          <w:rFonts w:ascii="Courier New" w:eastAsia="Times New Roman" w:hAnsi="Courier New" w:cs="Courier New"/>
-          <w:b/>
-          <w:bCs/>
-          <w:color w:val="0000FF"/>
-          <w:sz w:val="20"/>
-          <w:szCs w:val="20"/>
-          <w:lang w:val="en-US"/>
+        </w:rPr>
+      </w:pPr>
+      <w:r>
+        <w:rPr>
+          <w:rFonts w:ascii="Courier New" w:eastAsia="Times New Roman" w:hAnsi="Courier New" w:cs="Courier New"/>
+          <w:b/>
+          <w:bCs/>
+          <w:color w:val="0000FF"/>
+          <w:sz w:val="20"/>
+          <w:szCs w:val="20"/>
         </w:rPr>
         <w:t>SELECT</w:t>
       </w:r>
@@ -31228,7 +31338,6 @@
           <w:color w:val="000000"/>
           <w:sz w:val="20"/>
           <w:szCs w:val="20"/>
-          <w:lang w:val="en-US"/>
         </w:rPr>
         <w:t xml:space="preserve"> ID_OGGETTO</w:t>
       </w:r>
@@ -31240,7 +31349,6 @@
           <w:color w:val="000080"/>
           <w:sz w:val="20"/>
           <w:szCs w:val="20"/>
-          <w:lang w:val="en-US"/>
         </w:rPr>
         <w:t>,</w:t>
       </w:r>
@@ -31250,19 +31358,17 @@
           <w:color w:val="000000"/>
           <w:sz w:val="20"/>
           <w:szCs w:val="20"/>
-          <w:lang w:val="en-US"/>
-        </w:rPr>
-        <w:t xml:space="preserve"> </w:t>
-      </w:r>
-      <w:r>
-        <w:rPr>
-          <w:rFonts w:ascii="Courier New" w:eastAsia="Times New Roman" w:hAnsi="Courier New" w:cs="Courier New"/>
-          <w:b/>
-          <w:bCs/>
-          <w:color w:val="0000FF"/>
-          <w:sz w:val="20"/>
-          <w:szCs w:val="20"/>
-          <w:lang w:val="en-US"/>
+        </w:rPr>
+        <w:t xml:space="preserve"> </w:t>
+      </w:r>
+      <w:r>
+        <w:rPr>
+          <w:rFonts w:ascii="Courier New" w:eastAsia="Times New Roman" w:hAnsi="Courier New" w:cs="Courier New"/>
+          <w:b/>
+          <w:bCs/>
+          <w:color w:val="0000FF"/>
+          <w:sz w:val="20"/>
+          <w:szCs w:val="20"/>
         </w:rPr>
         <w:t>COUNT</w:t>
       </w:r>
@@ -31274,7 +31380,6 @@
           <w:color w:val="000080"/>
           <w:sz w:val="20"/>
           <w:szCs w:val="20"/>
-          <w:lang w:val="en-US"/>
         </w:rPr>
         <w:t>(</w:t>
       </w:r>
@@ -31284,7 +31389,6 @@
           <w:color w:val="000000"/>
           <w:sz w:val="20"/>
           <w:szCs w:val="20"/>
-          <w:lang w:val="en-US"/>
         </w:rPr>
         <w:t>ID_OGGETTO</w:t>
       </w:r>
@@ -31296,7 +31400,6 @@
           <w:color w:val="000080"/>
           <w:sz w:val="20"/>
           <w:szCs w:val="20"/>
-          <w:lang w:val="en-US"/>
         </w:rPr>
         <w:t>)</w:t>
       </w:r>
@@ -31306,19 +31409,17 @@
           <w:color w:val="000000"/>
           <w:sz w:val="20"/>
           <w:szCs w:val="20"/>
-          <w:lang w:val="en-US"/>
-        </w:rPr>
-        <w:t xml:space="preserve"> </w:t>
-      </w:r>
-      <w:r>
-        <w:rPr>
-          <w:rFonts w:ascii="Courier New" w:eastAsia="Times New Roman" w:hAnsi="Courier New" w:cs="Courier New"/>
-          <w:b/>
-          <w:bCs/>
-          <w:color w:val="0000FF"/>
-          <w:sz w:val="20"/>
-          <w:szCs w:val="20"/>
-          <w:lang w:val="en-US"/>
+        </w:rPr>
+        <w:t xml:space="preserve"> </w:t>
+      </w:r>
+      <w:r>
+        <w:rPr>
+          <w:rFonts w:ascii="Courier New" w:eastAsia="Times New Roman" w:hAnsi="Courier New" w:cs="Courier New"/>
+          <w:b/>
+          <w:bCs/>
+          <w:color w:val="0000FF"/>
+          <w:sz w:val="20"/>
+          <w:szCs w:val="20"/>
         </w:rPr>
         <w:t>AS</w:t>
       </w:r>
@@ -31328,7 +31429,6 @@
           <w:color w:val="000000"/>
           <w:sz w:val="20"/>
           <w:szCs w:val="20"/>
-          <w:lang w:val="en-US"/>
         </w:rPr>
         <w:t xml:space="preserve"> equipaggiati</w:t>
       </w:r>
@@ -31343,18 +31443,16 @@
           <w:color w:val="000000"/>
           <w:sz w:val="20"/>
           <w:szCs w:val="20"/>
-          <w:lang w:val="en-US"/>
-        </w:rPr>
-      </w:pPr>
-      <w:r>
-        <w:rPr>
-          <w:rFonts w:ascii="Courier New" w:eastAsia="Times New Roman" w:hAnsi="Courier New" w:cs="Courier New"/>
-          <w:b/>
-          <w:bCs/>
-          <w:color w:val="0000FF"/>
-          <w:sz w:val="20"/>
-          <w:szCs w:val="20"/>
-          <w:lang w:val="en-US"/>
+        </w:rPr>
+      </w:pPr>
+      <w:r>
+        <w:rPr>
+          <w:rFonts w:ascii="Courier New" w:eastAsia="Times New Roman" w:hAnsi="Courier New" w:cs="Courier New"/>
+          <w:b/>
+          <w:bCs/>
+          <w:color w:val="0000FF"/>
+          <w:sz w:val="20"/>
+          <w:szCs w:val="20"/>
         </w:rPr>
         <w:t>FROM</w:t>
       </w:r>
@@ -31364,7 +31462,6 @@
           <w:color w:val="000000"/>
           <w:sz w:val="20"/>
           <w:szCs w:val="20"/>
-          <w:lang w:val="en-US"/>
         </w:rPr>
         <w:t xml:space="preserve"> Equipaggia </w:t>
       </w:r>
@@ -31379,16 +31476,14 @@
           <w:color w:val="000000"/>
           <w:sz w:val="20"/>
           <w:szCs w:val="20"/>
-          <w:lang w:val="en-US"/>
-        </w:rPr>
-      </w:pPr>
-      <w:r>
-        <w:rPr>
-          <w:rFonts w:ascii="Courier New" w:eastAsia="Times New Roman" w:hAnsi="Courier New" w:cs="Courier New"/>
-          <w:color w:val="000000"/>
-          <w:sz w:val="20"/>
-          <w:szCs w:val="20"/>
-          <w:lang w:val="en-US"/>
+        </w:rPr>
+      </w:pPr>
+      <w:r>
+        <w:rPr>
+          <w:rFonts w:ascii="Courier New" w:eastAsia="Times New Roman" w:hAnsi="Courier New" w:cs="Courier New"/>
+          <w:color w:val="000000"/>
+          <w:sz w:val="20"/>
+          <w:szCs w:val="20"/>
         </w:rPr>
         <w:t xml:space="preserve">        </w:t>
       </w:r>
@@ -31400,7 +31495,6 @@
           <w:color w:val="0000FF"/>
           <w:sz w:val="20"/>
           <w:szCs w:val="20"/>
-          <w:lang w:val="en-US"/>
         </w:rPr>
         <w:t>NATURAL</w:t>
       </w:r>
@@ -31410,19 +31504,17 @@
           <w:color w:val="000000"/>
           <w:sz w:val="20"/>
           <w:szCs w:val="20"/>
-          <w:lang w:val="en-US"/>
-        </w:rPr>
-        <w:t xml:space="preserve"> </w:t>
-      </w:r>
-      <w:r>
-        <w:rPr>
-          <w:rFonts w:ascii="Courier New" w:eastAsia="Times New Roman" w:hAnsi="Courier New" w:cs="Courier New"/>
-          <w:b/>
-          <w:bCs/>
-          <w:color w:val="0000FF"/>
-          <w:sz w:val="20"/>
-          <w:szCs w:val="20"/>
-          <w:lang w:val="en-US"/>
+        </w:rPr>
+        <w:t xml:space="preserve"> </w:t>
+      </w:r>
+      <w:r>
+        <w:rPr>
+          <w:rFonts w:ascii="Courier New" w:eastAsia="Times New Roman" w:hAnsi="Courier New" w:cs="Courier New"/>
+          <w:b/>
+          <w:bCs/>
+          <w:color w:val="0000FF"/>
+          <w:sz w:val="20"/>
+          <w:szCs w:val="20"/>
         </w:rPr>
         <w:t>JOIN</w:t>
       </w:r>
@@ -31432,7 +31524,6 @@
           <w:color w:val="000000"/>
           <w:sz w:val="20"/>
           <w:szCs w:val="20"/>
-          <w:lang w:val="en-US"/>
         </w:rPr>
         <w:t xml:space="preserve"> possiede </w:t>
       </w:r>
@@ -31447,18 +31538,16 @@
           <w:color w:val="000000"/>
           <w:sz w:val="20"/>
           <w:szCs w:val="20"/>
-          <w:lang w:val="en-US"/>
-        </w:rPr>
-      </w:pPr>
-      <w:r>
-        <w:rPr>
-          <w:rFonts w:ascii="Courier New" w:eastAsia="Times New Roman" w:hAnsi="Courier New" w:cs="Courier New"/>
-          <w:b/>
-          <w:bCs/>
-          <w:color w:val="0000FF"/>
-          <w:sz w:val="20"/>
-          <w:szCs w:val="20"/>
-          <w:lang w:val="en-US"/>
+        </w:rPr>
+      </w:pPr>
+      <w:r>
+        <w:rPr>
+          <w:rFonts w:ascii="Courier New" w:eastAsia="Times New Roman" w:hAnsi="Courier New" w:cs="Courier New"/>
+          <w:b/>
+          <w:bCs/>
+          <w:color w:val="0000FF"/>
+          <w:sz w:val="20"/>
+          <w:szCs w:val="20"/>
         </w:rPr>
         <w:t>WHERE</w:t>
       </w:r>
@@ -31468,7 +31557,6 @@
           <w:color w:val="000000"/>
           <w:sz w:val="20"/>
           <w:szCs w:val="20"/>
-          <w:lang w:val="en-US"/>
         </w:rPr>
         <w:t xml:space="preserve"> DataCreazione </w:t>
       </w:r>
@@ -31480,7 +31568,6 @@
           <w:color w:val="000080"/>
           <w:sz w:val="20"/>
           <w:szCs w:val="20"/>
-          <w:lang w:val="en-US"/>
         </w:rPr>
         <w:t>=</w:t>
       </w:r>
@@ -31490,7 +31577,6 @@
           <w:color w:val="000000"/>
           <w:sz w:val="20"/>
           <w:szCs w:val="20"/>
-          <w:lang w:val="en-US"/>
         </w:rPr>
         <w:t xml:space="preserve"> </w:t>
       </w:r>
@@ -31500,7 +31586,6 @@
           <w:color w:val="808080"/>
           <w:sz w:val="20"/>
           <w:szCs w:val="20"/>
-          <w:lang w:val="en-US"/>
         </w:rPr>
         <w:t>'2015-01-31 19:32:45'</w:t>
       </w:r>
@@ -31515,18 +31600,16 @@
           <w:color w:val="000000"/>
           <w:sz w:val="20"/>
           <w:szCs w:val="20"/>
-          <w:lang w:val="en-US"/>
-        </w:rPr>
-      </w:pPr>
-      <w:r>
-        <w:rPr>
-          <w:rFonts w:ascii="Courier New" w:eastAsia="Times New Roman" w:hAnsi="Courier New" w:cs="Courier New"/>
-          <w:b/>
-          <w:bCs/>
-          <w:color w:val="0000FF"/>
-          <w:sz w:val="20"/>
-          <w:szCs w:val="20"/>
-          <w:lang w:val="en-US"/>
+        </w:rPr>
+      </w:pPr>
+      <w:r>
+        <w:rPr>
+          <w:rFonts w:ascii="Courier New" w:eastAsia="Times New Roman" w:hAnsi="Courier New" w:cs="Courier New"/>
+          <w:b/>
+          <w:bCs/>
+          <w:color w:val="0000FF"/>
+          <w:sz w:val="20"/>
+          <w:szCs w:val="20"/>
         </w:rPr>
         <w:t>GROUP</w:t>
       </w:r>
@@ -31536,19 +31619,17 @@
           <w:color w:val="000000"/>
           <w:sz w:val="20"/>
           <w:szCs w:val="20"/>
-          <w:lang w:val="en-US"/>
-        </w:rPr>
-        <w:t xml:space="preserve"> </w:t>
-      </w:r>
-      <w:r>
-        <w:rPr>
-          <w:rFonts w:ascii="Courier New" w:eastAsia="Times New Roman" w:hAnsi="Courier New" w:cs="Courier New"/>
-          <w:b/>
-          <w:bCs/>
-          <w:color w:val="0000FF"/>
-          <w:sz w:val="20"/>
-          <w:szCs w:val="20"/>
-          <w:lang w:val="en-US"/>
+        </w:rPr>
+        <w:t xml:space="preserve"> </w:t>
+      </w:r>
+      <w:r>
+        <w:rPr>
+          <w:rFonts w:ascii="Courier New" w:eastAsia="Times New Roman" w:hAnsi="Courier New" w:cs="Courier New"/>
+          <w:b/>
+          <w:bCs/>
+          <w:color w:val="0000FF"/>
+          <w:sz w:val="20"/>
+          <w:szCs w:val="20"/>
         </w:rPr>
         <w:t>BY</w:t>
       </w:r>
@@ -31558,19 +31639,17 @@
           <w:color w:val="000000"/>
           <w:sz w:val="20"/>
           <w:szCs w:val="20"/>
-          <w:lang w:val="en-US"/>
-        </w:rPr>
-        <w:t xml:space="preserve"> </w:t>
-      </w:r>
-      <w:r>
-        <w:rPr>
-          <w:rFonts w:ascii="Courier New" w:eastAsia="Times New Roman" w:hAnsi="Courier New" w:cs="Courier New"/>
-          <w:b/>
-          <w:bCs/>
-          <w:color w:val="000080"/>
-          <w:sz w:val="20"/>
-          <w:szCs w:val="20"/>
-          <w:lang w:val="en-US"/>
+        </w:rPr>
+        <w:t xml:space="preserve"> </w:t>
+      </w:r>
+      <w:r>
+        <w:rPr>
+          <w:rFonts w:ascii="Courier New" w:eastAsia="Times New Roman" w:hAnsi="Courier New" w:cs="Courier New"/>
+          <w:b/>
+          <w:bCs/>
+          <w:color w:val="000080"/>
+          <w:sz w:val="20"/>
+          <w:szCs w:val="20"/>
         </w:rPr>
         <w:t>(</w:t>
       </w:r>
@@ -31580,7 +31659,6 @@
           <w:color w:val="000000"/>
           <w:sz w:val="20"/>
           <w:szCs w:val="20"/>
-          <w:lang w:val="en-US"/>
         </w:rPr>
         <w:t>ID_OGGETTO</w:t>
       </w:r>
@@ -31592,7 +31670,6 @@
           <w:color w:val="000080"/>
           <w:sz w:val="20"/>
           <w:szCs w:val="20"/>
-          <w:lang w:val="en-US"/>
         </w:rPr>
         <w:t>)</w:t>
       </w:r>
@@ -31853,6 +31930,119 @@
     </w:lvl>
   </w:abstractNum>
   <w:abstractNum w:abstractNumId="1">
+    <w:nsid w:val="2B9D6EF9"/>
+    <w:multiLevelType w:val="multilevel"/>
+    <w:tmpl w:val="235CEA92"/>
+    <w:lvl w:ilvl="0">
+      <w:start w:val="1"/>
+      <w:numFmt w:val="decimal"/>
+      <w:lvlText w:val="%1"/>
+      <w:lvlJc w:val="left"/>
+      <w:pPr>
+        <w:ind w:left="705" w:hanging="705"/>
+      </w:pPr>
+      <w:rPr>
+        <w:rFonts w:hint="default"/>
+      </w:rPr>
+    </w:lvl>
+    <w:lvl w:ilvl="1">
+      <w:start w:val="1"/>
+      <w:numFmt w:val="decimal"/>
+      <w:lvlText w:val="%1.%2"/>
+      <w:lvlJc w:val="left"/>
+      <w:pPr>
+        <w:ind w:left="705" w:hanging="705"/>
+      </w:pPr>
+      <w:rPr>
+        <w:rFonts w:hint="default"/>
+      </w:rPr>
+    </w:lvl>
+    <w:lvl w:ilvl="2">
+      <w:start w:val="1"/>
+      <w:numFmt w:val="decimal"/>
+      <w:lvlText w:val="%1.%2.%3"/>
+      <w:lvlJc w:val="left"/>
+      <w:pPr>
+        <w:ind w:left="720" w:hanging="720"/>
+      </w:pPr>
+      <w:rPr>
+        <w:rFonts w:hint="default"/>
+      </w:rPr>
+    </w:lvl>
+    <w:lvl w:ilvl="3">
+      <w:start w:val="1"/>
+      <w:numFmt w:val="decimal"/>
+      <w:lvlText w:val="%1.%2.%3.%4"/>
+      <w:lvlJc w:val="left"/>
+      <w:pPr>
+        <w:ind w:left="720" w:hanging="720"/>
+      </w:pPr>
+      <w:rPr>
+        <w:rFonts w:hint="default"/>
+      </w:rPr>
+    </w:lvl>
+    <w:lvl w:ilvl="4">
+      <w:start w:val="1"/>
+      <w:numFmt w:val="decimal"/>
+      <w:lvlText w:val="%1.%2.%3.%4.%5"/>
+      <w:lvlJc w:val="left"/>
+      <w:pPr>
+        <w:ind w:left="1080" w:hanging="1080"/>
+      </w:pPr>
+      <w:rPr>
+        <w:rFonts w:hint="default"/>
+      </w:rPr>
+    </w:lvl>
+    <w:lvl w:ilvl="5">
+      <w:start w:val="1"/>
+      <w:numFmt w:val="decimal"/>
+      <w:lvlText w:val="%1.%2.%3.%4.%5.%6"/>
+      <w:lvlJc w:val="left"/>
+      <w:pPr>
+        <w:ind w:left="1080" w:hanging="1080"/>
+      </w:pPr>
+      <w:rPr>
+        <w:rFonts w:hint="default"/>
+      </w:rPr>
+    </w:lvl>
+    <w:lvl w:ilvl="6">
+      <w:start w:val="1"/>
+      <w:numFmt w:val="decimal"/>
+      <w:lvlText w:val="%1.%2.%3.%4.%5.%6.%7"/>
+      <w:lvlJc w:val="left"/>
+      <w:pPr>
+        <w:ind w:left="1440" w:hanging="1440"/>
+      </w:pPr>
+      <w:rPr>
+        <w:rFonts w:hint="default"/>
+      </w:rPr>
+    </w:lvl>
+    <w:lvl w:ilvl="7">
+      <w:start w:val="1"/>
+      <w:numFmt w:val="decimal"/>
+      <w:lvlText w:val="%1.%2.%3.%4.%5.%6.%7.%8"/>
+      <w:lvlJc w:val="left"/>
+      <w:pPr>
+        <w:ind w:left="1440" w:hanging="1440"/>
+      </w:pPr>
+      <w:rPr>
+        <w:rFonts w:hint="default"/>
+      </w:rPr>
+    </w:lvl>
+    <w:lvl w:ilvl="8">
+      <w:start w:val="1"/>
+      <w:numFmt w:val="decimal"/>
+      <w:lvlText w:val="%1.%2.%3.%4.%5.%6.%7.%8.%9"/>
+      <w:lvlJc w:val="left"/>
+      <w:pPr>
+        <w:ind w:left="1440" w:hanging="1440"/>
+      </w:pPr>
+      <w:rPr>
+        <w:rFonts w:hint="default"/>
+      </w:rPr>
+    </w:lvl>
+  </w:abstractNum>
+  <w:abstractNum w:abstractNumId="2">
     <w:nsid w:val="352C2811"/>
     <w:multiLevelType w:val="hybridMultilevel"/>
     <w:tmpl w:val="52225F4E"/>
@@ -31965,7 +32155,7 @@
       </w:rPr>
     </w:lvl>
   </w:abstractNum>
-  <w:abstractNum w:abstractNumId="2">
+  <w:abstractNum w:abstractNumId="3">
     <w:nsid w:val="54A50543"/>
     <w:multiLevelType w:val="hybridMultilevel"/>
     <w:tmpl w:val="FDA8BF36"/>
@@ -32054,7 +32244,7 @@
       </w:pPr>
     </w:lvl>
   </w:abstractNum>
-  <w:abstractNum w:abstractNumId="3">
+  <w:abstractNum w:abstractNumId="4">
     <w:nsid w:val="72E33B96"/>
     <w:multiLevelType w:val="multilevel"/>
     <w:tmpl w:val="1C624F6E"/>
@@ -32175,7 +32365,7 @@
       </w:rPr>
     </w:lvl>
   </w:abstractNum>
-  <w:abstractNum w:abstractNumId="4">
+  <w:abstractNum w:abstractNumId="5">
     <w:nsid w:val="74971F31"/>
     <w:multiLevelType w:val="hybridMultilevel"/>
     <w:tmpl w:val="706A2344"/>
@@ -32289,19 +32479,22 @@
     </w:lvl>
   </w:abstractNum>
   <w:num w:numId="1">
-    <w:abstractNumId w:val="2"/>
+    <w:abstractNumId w:val="3"/>
   </w:num>
   <w:num w:numId="2">
     <w:abstractNumId w:val="0"/>
   </w:num>
   <w:num w:numId="3">
-    <w:abstractNumId w:val="3"/>
+    <w:abstractNumId w:val="4"/>
   </w:num>
   <w:num w:numId="4">
-    <w:abstractNumId w:val="1"/>
+    <w:abstractNumId w:val="2"/>
   </w:num>
   <w:num w:numId="5">
-    <w:abstractNumId w:val="4"/>
+    <w:abstractNumId w:val="5"/>
+  </w:num>
+  <w:num w:numId="6">
+    <w:abstractNumId w:val="1"/>
   </w:num>
 </w:numbering>
 </file>
@@ -33346,6 +33539,7 @@
     <w:rsid w:val="0000757E"/>
     <w:rsid w:val="00101662"/>
     <w:rsid w:val="001F71DA"/>
+    <w:rsid w:val="00285A6E"/>
     <w:rsid w:val="002D3D05"/>
     <w:rsid w:val="00761E11"/>
     <w:rsid w:val="007E7EDA"/>
@@ -34094,7 +34288,7 @@
 </file>
 
 <file path=customXml/itemProps1.xml><?xml version="1.0" encoding="utf-8"?>
-<ds:datastoreItem xmlns:ds="http://schemas.openxmlformats.org/officeDocument/2006/customXml" ds:itemID="{AB8DBFE4-5B77-4FA2-8971-94EF10832F4A}">
+<ds:datastoreItem xmlns:ds="http://schemas.openxmlformats.org/officeDocument/2006/customXml" ds:itemID="{A7D2C1FA-A42C-4DD5-B580-E0E7F6931404}">
   <ds:schemaRefs>
     <ds:schemaRef ds:uri="http://schemas.openxmlformats.org/officeDocument/2006/bibliography"/>
   </ds:schemaRefs>

</xml_diff>

<commit_message>
added delete button to select save data
</commit_message>
<xml_diff>
--- a/my-gdx-game-desktop/SchemaER/relazione basi.docx
+++ b/my-gdx-game-desktop/SchemaER/relazione basi.docx
@@ -10,7 +10,6 @@
           <w:docPartUnique/>
         </w:docPartObj>
       </w:sdtPr>
-      <w:sdtEndPr/>
       <w:sdtContent>
         <w:p/>
         <w:tbl>
@@ -65,7 +64,6 @@
                     <w:dataBinding w:prefixMappings="xmlns:ns0='http://schemas.openxmlformats.org/officeDocument/2006/extended-properties'" w:xpath="/ns0:Properties[1]/ns0:Company[1]" w:storeItemID="{6668398D-A668-4E3E-A5EB-62B293D839F1}"/>
                     <w:text/>
                   </w:sdtPr>
-                  <w:sdtEndPr/>
                   <w:sdtContent>
                     <w:r>
                       <w:rPr>
@@ -108,7 +106,6 @@
                   <w:dataBinding w:prefixMappings="xmlns:ns0='http://schemas.openxmlformats.org/package/2006/metadata/core-properties' xmlns:ns1='http://purl.org/dc/elements/1.1/'" w:xpath="/ns0:coreProperties[1]/ns1:title[1]" w:storeItemID="{6C3C8BC8-F283-45AE-878A-BAB7291924A1}"/>
                   <w:text/>
                 </w:sdtPr>
-                <w:sdtEndPr/>
                 <w:sdtContent>
                   <w:p>
                     <w:pPr>
@@ -162,7 +159,6 @@
                 <w:dataBinding w:prefixMappings="xmlns:ns0='http://schemas.openxmlformats.org/package/2006/metadata/core-properties' xmlns:ns1='http://purl.org/dc/elements/1.1/'" w:xpath="/ns0:coreProperties[1]/ns1:subject[1]" w:storeItemID="{6C3C8BC8-F283-45AE-878A-BAB7291924A1}"/>
                 <w:text/>
               </w:sdtPr>
-              <w:sdtEndPr/>
               <w:sdtContent>
                 <w:tc>
                   <w:tcPr>
@@ -4696,6 +4692,8 @@
         <w:pStyle w:val="Heading2"/>
       </w:pPr>
       <w:bookmarkStart w:id="12" w:name="_Toc418349103"/>
+      <w:bookmarkStart w:id="13" w:name="_GoBack"/>
+      <w:bookmarkEnd w:id="13"/>
       <w:r>
         <w:lastRenderedPageBreak/>
         <w:t>3.2</w:t>
@@ -4781,11 +4779,11 @@
       <w:pPr>
         <w:pStyle w:val="Heading2"/>
       </w:pPr>
-      <w:bookmarkStart w:id="13" w:name="_Toc418349104"/>
+      <w:bookmarkStart w:id="14" w:name="_Toc418349104"/>
       <w:r>
         <w:t>3.3 Schema Logico, Regole di vincolo</w:t>
       </w:r>
-      <w:bookmarkEnd w:id="13"/>
+      <w:bookmarkEnd w:id="14"/>
     </w:p>
     <w:p>
       <w:pPr>
@@ -5073,7 +5071,7 @@
       <w:pPr>
         <w:pStyle w:val="Heading1"/>
       </w:pPr>
-      <w:bookmarkStart w:id="14" w:name="_Toc418349105"/>
+      <w:bookmarkStart w:id="15" w:name="_Toc418349105"/>
       <w:r>
         <w:t>4</w:t>
       </w:r>
@@ -5081,13 +5079,13 @@
         <w:tab/>
         <w:t>Codice SQL</w:t>
       </w:r>
-      <w:bookmarkEnd w:id="14"/>
+      <w:bookmarkEnd w:id="15"/>
     </w:p>
     <w:p>
       <w:pPr>
         <w:pStyle w:val="Heading2"/>
       </w:pPr>
-      <w:bookmarkStart w:id="15" w:name="_Toc418349106"/>
+      <w:bookmarkStart w:id="16" w:name="_Toc418349106"/>
       <w:r>
         <w:t>4.1</w:t>
       </w:r>
@@ -5095,7 +5093,7 @@
         <w:tab/>
         <w:t>Struttura</w:t>
       </w:r>
-      <w:bookmarkEnd w:id="15"/>
+      <w:bookmarkEnd w:id="16"/>
     </w:p>
     <w:p>
       <w:pPr>
@@ -27088,7 +27086,7 @@
       <w:pPr>
         <w:pStyle w:val="Heading2"/>
       </w:pPr>
-      <w:bookmarkStart w:id="16" w:name="_Toc418349107"/>
+      <w:bookmarkStart w:id="17" w:name="_Toc418349107"/>
       <w:r>
         <w:t>4.2</w:t>
       </w:r>
@@ -27096,7 +27094,7 @@
         <w:tab/>
         <w:t>Query</w:t>
       </w:r>
-      <w:bookmarkEnd w:id="16"/>
+      <w:bookmarkEnd w:id="17"/>
     </w:p>
     <w:p>
       <w:pPr>
@@ -30399,7 +30397,6 @@
           <w:color w:val="000000"/>
           <w:sz w:val="20"/>
           <w:szCs w:val="20"/>
-          <w:lang w:val="en-US"/>
         </w:rPr>
       </w:pPr>
       <w:r>
@@ -30419,7 +30416,6 @@
           <w:color w:val="0000FF"/>
           <w:sz w:val="20"/>
           <w:szCs w:val="20"/>
-          <w:lang w:val="en-US"/>
         </w:rPr>
         <w:t>AND</w:t>
       </w:r>
@@ -30429,17 +30425,15 @@
           <w:color w:val="000000"/>
           <w:sz w:val="20"/>
           <w:szCs w:val="20"/>
-          <w:lang w:val="en-US"/>
-        </w:rPr>
-        <w:t xml:space="preserve"> </w:t>
-      </w:r>
-      <w:r>
-        <w:rPr>
-          <w:rFonts w:ascii="Courier New" w:eastAsia="Times New Roman" w:hAnsi="Courier New" w:cs="Courier New"/>
-          <w:color w:val="000000"/>
-          <w:sz w:val="20"/>
-          <w:szCs w:val="20"/>
-          <w:lang w:val="en-US"/>
+        </w:rPr>
+        <w:t xml:space="preserve"> </w:t>
+      </w:r>
+      <w:r>
+        <w:rPr>
+          <w:rFonts w:ascii="Courier New" w:eastAsia="Times New Roman" w:hAnsi="Courier New" w:cs="Courier New"/>
+          <w:color w:val="000000"/>
+          <w:sz w:val="20"/>
+          <w:szCs w:val="20"/>
         </w:rPr>
         <w:t>id_oggetto in</w:t>
       </w:r>
@@ -30449,19 +30443,17 @@
           <w:color w:val="000000"/>
           <w:sz w:val="20"/>
           <w:szCs w:val="20"/>
-          <w:lang w:val="en-US"/>
-        </w:rPr>
-        <w:t xml:space="preserve"> </w:t>
-      </w:r>
-      <w:r>
-        <w:rPr>
-          <w:rFonts w:ascii="Courier New" w:eastAsia="Times New Roman" w:hAnsi="Courier New" w:cs="Courier New"/>
-          <w:b/>
-          <w:bCs/>
-          <w:color w:val="000080"/>
-          <w:sz w:val="20"/>
-          <w:szCs w:val="20"/>
-          <w:lang w:val="en-US"/>
+        </w:rPr>
+        <w:t xml:space="preserve"> </w:t>
+      </w:r>
+      <w:r>
+        <w:rPr>
+          <w:rFonts w:ascii="Courier New" w:eastAsia="Times New Roman" w:hAnsi="Courier New" w:cs="Courier New"/>
+          <w:b/>
+          <w:bCs/>
+          <w:color w:val="000080"/>
+          <w:sz w:val="20"/>
+          <w:szCs w:val="20"/>
         </w:rPr>
         <w:t>(</w:t>
       </w:r>
@@ -30473,7 +30465,6 @@
           <w:color w:val="0000FF"/>
           <w:sz w:val="20"/>
           <w:szCs w:val="20"/>
-          <w:lang w:val="en-US"/>
         </w:rPr>
         <w:t>SELECT</w:t>
       </w:r>
@@ -30483,17 +30474,15 @@
           <w:color w:val="000000"/>
           <w:sz w:val="20"/>
           <w:szCs w:val="20"/>
-          <w:lang w:val="en-US"/>
-        </w:rPr>
-        <w:t xml:space="preserve"> </w:t>
-      </w:r>
-      <w:r>
-        <w:rPr>
-          <w:rFonts w:ascii="Courier New" w:eastAsia="Times New Roman" w:hAnsi="Courier New" w:cs="Courier New"/>
-          <w:color w:val="000000"/>
-          <w:sz w:val="20"/>
-          <w:szCs w:val="20"/>
-          <w:lang w:val="en-US"/>
+        </w:rPr>
+        <w:t xml:space="preserve"> </w:t>
+      </w:r>
+      <w:r>
+        <w:rPr>
+          <w:rFonts w:ascii="Courier New" w:eastAsia="Times New Roman" w:hAnsi="Courier New" w:cs="Courier New"/>
+          <w:color w:val="000000"/>
+          <w:sz w:val="20"/>
+          <w:szCs w:val="20"/>
         </w:rPr>
         <w:t>Id_oggetto</w:t>
       </w:r>
@@ -30508,18 +30497,16 @@
           <w:color w:val="000000"/>
           <w:sz w:val="20"/>
           <w:szCs w:val="20"/>
-          <w:lang w:val="en-US"/>
-        </w:rPr>
-      </w:pPr>
-      <w:r>
-        <w:rPr>
-          <w:rFonts w:ascii="Courier New" w:eastAsia="Times New Roman" w:hAnsi="Courier New" w:cs="Courier New"/>
-          <w:b/>
-          <w:bCs/>
-          <w:color w:val="0000FF"/>
-          <w:sz w:val="20"/>
-          <w:szCs w:val="20"/>
-          <w:lang w:val="en-US"/>
+        </w:rPr>
+      </w:pPr>
+      <w:r>
+        <w:rPr>
+          <w:rFonts w:ascii="Courier New" w:eastAsia="Times New Roman" w:hAnsi="Courier New" w:cs="Courier New"/>
+          <w:b/>
+          <w:bCs/>
+          <w:color w:val="0000FF"/>
+          <w:sz w:val="20"/>
+          <w:szCs w:val="20"/>
         </w:rPr>
         <w:t xml:space="preserve">FROM </w:t>
       </w:r>
@@ -30529,7 +30516,6 @@
           <w:color w:val="000000"/>
           <w:sz w:val="20"/>
           <w:szCs w:val="20"/>
-          <w:lang w:val="en-US"/>
         </w:rPr>
         <w:t xml:space="preserve">Equipaggia </w:t>
       </w:r>
@@ -30707,7 +30693,6 @@
           <w:color w:val="000000"/>
           <w:sz w:val="20"/>
           <w:szCs w:val="20"/>
-          <w:lang w:val="en-US"/>
         </w:rPr>
         <w:t>Id_oggetto</w:t>
       </w:r>
@@ -30717,7 +30702,6 @@
           <w:color w:val="000000"/>
           <w:sz w:val="20"/>
           <w:szCs w:val="20"/>
-          <w:lang w:val="en-US"/>
         </w:rPr>
         <w:t>, quantita</w:t>
       </w:r>
@@ -30805,8 +30789,6 @@
         </w:rPr>
         <w:t>*</w:t>
       </w:r>
-      <w:bookmarkStart w:id="17" w:name="_GoBack"/>
-      <w:bookmarkEnd w:id="17"/>
       <w:r>
         <w:rPr>
           <w:rFonts w:ascii="Courier New" w:eastAsia="Times New Roman" w:hAnsi="Courier New" w:cs="Courier New"/>
@@ -33272,6 +33254,7 @@
     <w:rsid w:val="00761E11"/>
     <w:rsid w:val="007D7C2C"/>
     <w:rsid w:val="007E7EDA"/>
+    <w:rsid w:val="00934268"/>
     <w:rsid w:val="00A439D5"/>
     <w:rsid w:val="00B72A97"/>
     <w:rsid w:val="00B73D24"/>
@@ -34017,7 +34000,7 @@
 </file>
 
 <file path=customXml/itemProps1.xml><?xml version="1.0" encoding="utf-8"?>
-<ds:datastoreItem xmlns:ds="http://schemas.openxmlformats.org/officeDocument/2006/customXml" ds:itemID="{06DDDC55-B1F7-4B3E-99B8-97AB0BB23BF4}">
+<ds:datastoreItem xmlns:ds="http://schemas.openxmlformats.org/officeDocument/2006/customXml" ds:itemID="{800A2B67-7ED9-440C-BDE6-44C0E685883D}">
   <ds:schemaRefs>
     <ds:schemaRef ds:uri="http://schemas.openxmlformats.org/officeDocument/2006/bibliography"/>
   </ds:schemaRefs>

</xml_diff>

<commit_message>
removed arm2 from statusmenuview
</commit_message>
<xml_diff>
--- a/my-gdx-game-desktop/SchemaER/relazione basi.docx
+++ b/my-gdx-game-desktop/SchemaER/relazione basi.docx
@@ -10,6 +10,7 @@
           <w:docPartUnique/>
         </w:docPartObj>
       </w:sdtPr>
+      <w:sdtEndPr/>
       <w:sdtContent>
         <w:p/>
         <w:tbl>
@@ -64,6 +65,7 @@
                     <w:dataBinding w:prefixMappings="xmlns:ns0='http://schemas.openxmlformats.org/officeDocument/2006/extended-properties'" w:xpath="/ns0:Properties[1]/ns0:Company[1]" w:storeItemID="{6668398D-A668-4E3E-A5EB-62B293D839F1}"/>
                     <w:text/>
                   </w:sdtPr>
+                  <w:sdtEndPr/>
                   <w:sdtContent>
                     <w:r>
                       <w:rPr>
@@ -106,6 +108,7 @@
                   <w:dataBinding w:prefixMappings="xmlns:ns0='http://schemas.openxmlformats.org/package/2006/metadata/core-properties' xmlns:ns1='http://purl.org/dc/elements/1.1/'" w:xpath="/ns0:coreProperties[1]/ns1:title[1]" w:storeItemID="{6C3C8BC8-F283-45AE-878A-BAB7291924A1}"/>
                   <w:text/>
                 </w:sdtPr>
+                <w:sdtEndPr/>
                 <w:sdtContent>
                   <w:p>
                     <w:pPr>
@@ -159,6 +162,7 @@
                 <w:dataBinding w:prefixMappings="xmlns:ns0='http://schemas.openxmlformats.org/package/2006/metadata/core-properties' xmlns:ns1='http://purl.org/dc/elements/1.1/'" w:xpath="/ns0:coreProperties[1]/ns1:subject[1]" w:storeItemID="{6C3C8BC8-F283-45AE-878A-BAB7291924A1}"/>
                 <w:text/>
               </w:sdtPr>
+              <w:sdtEndPr/>
               <w:sdtContent>
                 <w:tc>
                   <w:tcPr>
@@ -2001,7 +2005,13 @@
         <w:t xml:space="preserve"> </w:t>
       </w:r>
       <w:r>
-        <w:t xml:space="preserve">Dell’istanza personaggio non vengono memorizzati stato, punti vita, punti magia </w:t>
+        <w:t>Dell’istanza personaggio non vengono memorizzati stato, punti vita</w:t>
+      </w:r>
+      <w:r>
+        <w:t xml:space="preserve"> e</w:t>
+      </w:r>
+      <w:r>
+        <w:t xml:space="preserve"> punti magia </w:t>
       </w:r>
       <w:r>
         <w:t xml:space="preserve">attuali </w:t>
@@ -2187,13 +2197,25 @@
         <w:t>Per ogni oggetto, identificato univocamente da un codice ID, rappresentiamo il nome e una descrizione. Un oggetto può essere equipaggiabile, e causare modifiche alle statistiche del personaggio che lo equipaggia, chiave o consumabile. Gli effetti dell’oggetto vengono esplicitati dalla tecnica che utilizzano. Un oggetto può modificare lo stato di un personaggio. Un oggetto equipaggiabile può essere un’arma, un equipaggiamento per il corpo o per la testa.</w:t>
       </w:r>
       <w:r>
-        <w:t xml:space="preserve"> Un personaggio può equipaggiare solo due armi, un equipaggiamento per il corpo e un equip</w:t>
+        <w:t xml:space="preserve"> Un personaggio può equipaggiare solo </w:t>
+      </w:r>
+      <w:r>
+        <w:t>un’arma</w:t>
+      </w:r>
+      <w:r>
+        <w:t>, un equipaggiamento per il corpo e un equip</w:t>
       </w:r>
       <w:r>
         <w:t>aggiamento</w:t>
       </w:r>
       <w:r>
-        <w:t xml:space="preserve"> per la testa.</w:t>
+        <w:t xml:space="preserve"> per la testa</w:t>
+      </w:r>
+      <w:r>
+        <w:t xml:space="preserve"> contemporaneamente</w:t>
+      </w:r>
+      <w:r>
+        <w:t>.</w:t>
       </w:r>
       <w:r>
         <w:t xml:space="preserve"> </w:t>
@@ -4550,7 +4572,13 @@
       </w:r>
       <w:r>
         <w:br/>
-        <w:t>Un Istanza Personaggio non può equipaggiare più di due armi, un equip per il corpo e un equip per la testa.</w:t>
+        <w:t xml:space="preserve">Un Istanza Personaggio non può equipaggiare più di </w:t>
+      </w:r>
+      <w:r>
+        <w:t>un’arma</w:t>
+      </w:r>
+      <w:r>
+        <w:t>, un equip per il corpo e un equip per la testa.</w:t>
       </w:r>
     </w:p>
     <w:p>
@@ -4565,7 +4593,10 @@
       </w:r>
       <w:r>
         <w:br/>
-        <w:t>Un Istanza Personaggio non può equipaggiare equip che non siano equipaggiabili dalla classe in uso.</w:t>
+        <w:t>Un Istanza Personaggio non può equipaggiare equip che non siano equ</w:t>
+      </w:r>
+      <w:r>
+        <w:t>ipaggiabili dalla classe in uso o che non siano presenti nell’inventario in quantità sufficiente.</w:t>
       </w:r>
     </w:p>
     <w:p>
@@ -4612,35 +4643,13 @@
         </w:rPr>
       </w:pPr>
       <w:r>
-        <w:t>Di seguito in figura 2 è rappresentato lo schema E.R. concettuale ristrutturato, sono state eliminate due generalizzazione, seguendo un’analisi formale qualitativa, scegliendo un accorpamento dei figli nel genitore in entrambi i casi. Si sono anche eliminati gli attributi composti, accorpandoli all’entità a cui appartengono.</w:t>
-      </w:r>
-      <w:r>
-        <w:rPr>
-          <w:noProof/>
-        </w:rPr>
-        <w:t xml:space="preserve"> </w:t>
-      </w:r>
-      <w:r>
-        <w:rPr>
-          <w:noProof/>
-        </w:rPr>
-        <w:t xml:space="preserve"> </w:t>
-      </w:r>
-    </w:p>
-    <w:p>
-      <w:pPr>
-        <w:rPr>
-          <w:noProof/>
-        </w:rPr>
-      </w:pPr>
-      <w:r>
         <w:rPr>
           <w:noProof/>
         </w:rPr>
         <w:drawing>
           <wp:inline distT="0" distB="0" distL="0" distR="0">
-            <wp:extent cx="7879525" cy="5572125"/>
-            <wp:effectExtent l="0" t="8573" r="0" b="0"/>
+            <wp:extent cx="8524481" cy="6028215"/>
+            <wp:effectExtent l="0" t="9208" r="953" b="952"/>
             <wp:docPr id="2" name="Picture 2" descr="C:\Users\Andrea\git\basididati\my-gdx-game-desktop\SchemaER\Schema_ER_Ristrutturato.png"/>
             <wp:cNvGraphicFramePr>
               <a:graphicFrameLocks xmlns:a="http://schemas.openxmlformats.org/drawingml/2006/main" noChangeAspect="1"/>
@@ -4670,7 +4679,7 @@
                   <pic:spPr bwMode="auto">
                     <a:xfrm rot="16200000">
                       <a:off x="0" y="0"/>
-                      <a:ext cx="7884913" cy="5575935"/>
+                      <a:ext cx="8534024" cy="6034964"/>
                     </a:xfrm>
                     <a:prstGeom prst="rect">
                       <a:avLst/>
@@ -4689,18 +4698,46 @@
     </w:p>
     <w:p>
       <w:pPr>
-        <w:pStyle w:val="Heading2"/>
-      </w:pPr>
+        <w:rPr>
+          <w:rStyle w:val="Heading2Char"/>
+        </w:rPr>
+      </w:pPr>
+      <w:r>
+        <w:lastRenderedPageBreak/>
+        <w:t>In</w:t>
+      </w:r>
+      <w:r>
+        <w:t xml:space="preserve"> figura 2 è rappresentato lo schema E.R. concettuale ristrutturato, sono state eliminate due generalizzazione, seguendo un’analisi formale qualitativa, scegliendo un accorpamento dei figli nel genitore in entrambi i casi. Si sono anche eliminati gli attributi composti, accorpandoli all’entità a cui appartengono.</w:t>
+      </w:r>
+      <w:r>
+        <w:rPr>
+          <w:noProof/>
+        </w:rPr>
+        <w:t xml:space="preserve"> </w:t>
+      </w:r>
+      <w:r>
+        <w:rPr>
+          <w:noProof/>
+        </w:rPr>
+        <w:t xml:space="preserve"> </w:t>
+      </w:r>
       <w:bookmarkStart w:id="12" w:name="_Toc418349103"/>
       <w:r>
-        <w:lastRenderedPageBreak/>
+        <w:rPr>
+          <w:rStyle w:val="Heading2Char"/>
+        </w:rPr>
         <w:t>3.2</w:t>
       </w:r>
       <w:r>
+        <w:rPr>
+          <w:rStyle w:val="Heading2Char"/>
+        </w:rPr>
         <w:tab/>
         <w:t>Modello Logico Relazionale</w:t>
       </w:r>
+      <w:bookmarkStart w:id="13" w:name="_GoBack"/>
       <w:bookmarkEnd w:id="12"/>
+      <w:bookmarkEnd w:id="13"/>
     </w:p>
     <w:p>
       <w:r>
@@ -4724,9 +4761,9 @@
         </w:rPr>
         <w:drawing>
           <wp:inline distT="0" distB="0" distL="0" distR="0">
-            <wp:extent cx="6115050" cy="8648700"/>
+            <wp:extent cx="6098274" cy="8010525"/>
             <wp:effectExtent l="0" t="0" r="0" b="0"/>
-            <wp:docPr id="4" name="Picture 4" descr="C:\Users\Andrea\git\basididati\my-gdx-game-desktop\SchemaER\Schema_Logico.png"/>
+            <wp:docPr id="3" name="Picture 3" descr="C:\Users\Andrea\git\basididati\my-gdx-game-desktop\SchemaER\Schema_Logico.png"/>
             <wp:cNvGraphicFramePr>
               <a:graphicFrameLocks xmlns:a="http://schemas.openxmlformats.org/drawingml/2006/main" noChangeAspect="1"/>
             </wp:cNvGraphicFramePr>
@@ -4734,7 +4771,7 @@
               <a:graphicData uri="http://schemas.openxmlformats.org/drawingml/2006/picture">
                 <pic:pic xmlns:pic="http://schemas.openxmlformats.org/drawingml/2006/picture">
                   <pic:nvPicPr>
-                    <pic:cNvPr id="0" name="Picture 3" descr="C:\Users\Andrea\git\basididati\my-gdx-game-desktop\SchemaER\Schema_Logico.png"/>
+                    <pic:cNvPr id="0" name="Picture 1" descr="C:\Users\Andrea\git\basididati\my-gdx-game-desktop\SchemaER\Schema_Logico.png"/>
                     <pic:cNvPicPr>
                       <a:picLocks noChangeAspect="1" noChangeArrowheads="1"/>
                     </pic:cNvPicPr>
@@ -4755,7 +4792,7 @@
                   <pic:spPr bwMode="auto">
                     <a:xfrm>
                       <a:off x="0" y="0"/>
-                      <a:ext cx="6115050" cy="8648700"/>
+                      <a:ext cx="6101695" cy="8015019"/>
                     </a:xfrm>
                     <a:prstGeom prst="rect">
                       <a:avLst/>
@@ -4777,11 +4814,11 @@
       <w:pPr>
         <w:pStyle w:val="Heading2"/>
       </w:pPr>
-      <w:bookmarkStart w:id="13" w:name="_Toc418349104"/>
+      <w:bookmarkStart w:id="14" w:name="_Toc418349104"/>
       <w:r>
         <w:t>3.3 Schema Logico, Regole di vincolo</w:t>
       </w:r>
-      <w:bookmarkEnd w:id="13"/>
+      <w:bookmarkEnd w:id="14"/>
     </w:p>
     <w:p>
       <w:pPr>
@@ -5069,7 +5106,7 @@
       <w:pPr>
         <w:pStyle w:val="Heading1"/>
       </w:pPr>
-      <w:bookmarkStart w:id="14" w:name="_Toc418349105"/>
+      <w:bookmarkStart w:id="15" w:name="_Toc418349105"/>
       <w:r>
         <w:t>4</w:t>
       </w:r>
@@ -5077,13 +5114,13 @@
         <w:tab/>
         <w:t>Codice SQL</w:t>
       </w:r>
-      <w:bookmarkEnd w:id="14"/>
+      <w:bookmarkEnd w:id="15"/>
     </w:p>
     <w:p>
       <w:pPr>
         <w:pStyle w:val="Heading2"/>
       </w:pPr>
-      <w:bookmarkStart w:id="15" w:name="_Toc418349106"/>
+      <w:bookmarkStart w:id="16" w:name="_Toc418349106"/>
       <w:r>
         <w:t>4.1</w:t>
       </w:r>
@@ -5091,7 +5128,7 @@
         <w:tab/>
         <w:t>Struttura</w:t>
       </w:r>
-      <w:bookmarkEnd w:id="15"/>
+      <w:bookmarkEnd w:id="16"/>
     </w:p>
     <w:p>
       <w:pPr>
@@ -7173,28 +7210,35 @@
           <w:color w:val="000000"/>
           <w:sz w:val="20"/>
           <w:szCs w:val="20"/>
-          <w:lang w:val="en-US"/>
-        </w:rPr>
-      </w:pPr>
-      <w:r>
-        <w:rPr>
-          <w:rFonts w:ascii="Courier New" w:eastAsia="Times New Roman" w:hAnsi="Courier New" w:cs="Courier New"/>
-          <w:color w:val="000000"/>
-          <w:sz w:val="20"/>
-          <w:szCs w:val="20"/>
-          <w:lang w:val="en-US"/>
-        </w:rPr>
-        <w:t xml:space="preserve">    DataUltimoSalvataggio </w:t>
-      </w:r>
-      <w:r>
-        <w:rPr>
-          <w:rFonts w:ascii="Courier New" w:eastAsia="Times New Roman" w:hAnsi="Courier New" w:cs="Courier New"/>
-          <w:b/>
-          <w:bCs/>
-          <w:color w:val="0000FF"/>
-          <w:sz w:val="20"/>
-          <w:szCs w:val="20"/>
-          <w:lang w:val="en-US"/>
+        </w:rPr>
+      </w:pPr>
+      <w:r>
+        <w:rPr>
+          <w:rFonts w:ascii="Courier New" w:eastAsia="Times New Roman" w:hAnsi="Courier New" w:cs="Courier New"/>
+          <w:color w:val="000000"/>
+          <w:sz w:val="20"/>
+          <w:szCs w:val="20"/>
+          <w:lang w:val="en-US"/>
+        </w:rPr>
+        <w:t xml:space="preserve">    </w:t>
+      </w:r>
+      <w:r>
+        <w:rPr>
+          <w:rFonts w:ascii="Courier New" w:eastAsia="Times New Roman" w:hAnsi="Courier New" w:cs="Courier New"/>
+          <w:color w:val="000000"/>
+          <w:sz w:val="20"/>
+          <w:szCs w:val="20"/>
+        </w:rPr>
+        <w:t xml:space="preserve">DataUltimoSalvataggio </w:t>
+      </w:r>
+      <w:r>
+        <w:rPr>
+          <w:rFonts w:ascii="Courier New" w:eastAsia="Times New Roman" w:hAnsi="Courier New" w:cs="Courier New"/>
+          <w:b/>
+          <w:bCs/>
+          <w:color w:val="0000FF"/>
+          <w:sz w:val="20"/>
+          <w:szCs w:val="20"/>
         </w:rPr>
         <w:t>TIMESTAMP</w:t>
       </w:r>
@@ -7204,19 +7248,17 @@
           <w:color w:val="000000"/>
           <w:sz w:val="20"/>
           <w:szCs w:val="20"/>
-          <w:lang w:val="en-US"/>
-        </w:rPr>
-        <w:t xml:space="preserve"> </w:t>
-      </w:r>
-      <w:r>
-        <w:rPr>
-          <w:rFonts w:ascii="Courier New" w:eastAsia="Times New Roman" w:hAnsi="Courier New" w:cs="Courier New"/>
-          <w:b/>
-          <w:bCs/>
-          <w:color w:val="0000FF"/>
-          <w:sz w:val="20"/>
-          <w:szCs w:val="20"/>
-          <w:lang w:val="en-US"/>
+        </w:rPr>
+        <w:t xml:space="preserve"> </w:t>
+      </w:r>
+      <w:r>
+        <w:rPr>
+          <w:rFonts w:ascii="Courier New" w:eastAsia="Times New Roman" w:hAnsi="Courier New" w:cs="Courier New"/>
+          <w:b/>
+          <w:bCs/>
+          <w:color w:val="0000FF"/>
+          <w:sz w:val="20"/>
+          <w:szCs w:val="20"/>
         </w:rPr>
         <w:t>NOT</w:t>
       </w:r>
@@ -7226,19 +7268,17 @@
           <w:color w:val="000000"/>
           <w:sz w:val="20"/>
           <w:szCs w:val="20"/>
-          <w:lang w:val="en-US"/>
-        </w:rPr>
-        <w:t xml:space="preserve"> </w:t>
-      </w:r>
-      <w:r>
-        <w:rPr>
-          <w:rFonts w:ascii="Courier New" w:eastAsia="Times New Roman" w:hAnsi="Courier New" w:cs="Courier New"/>
-          <w:b/>
-          <w:bCs/>
-          <w:color w:val="0000FF"/>
-          <w:sz w:val="20"/>
-          <w:szCs w:val="20"/>
-          <w:lang w:val="en-US"/>
+        </w:rPr>
+        <w:t xml:space="preserve"> </w:t>
+      </w:r>
+      <w:r>
+        <w:rPr>
+          <w:rFonts w:ascii="Courier New" w:eastAsia="Times New Roman" w:hAnsi="Courier New" w:cs="Courier New"/>
+          <w:b/>
+          <w:bCs/>
+          <w:color w:val="0000FF"/>
+          <w:sz w:val="20"/>
+          <w:szCs w:val="20"/>
         </w:rPr>
         <w:t>NULL</w:t>
       </w:r>
@@ -7248,19 +7288,17 @@
           <w:color w:val="000000"/>
           <w:sz w:val="20"/>
           <w:szCs w:val="20"/>
-          <w:lang w:val="en-US"/>
-        </w:rPr>
-        <w:t xml:space="preserve"> </w:t>
-      </w:r>
-      <w:r>
-        <w:rPr>
-          <w:rFonts w:ascii="Courier New" w:eastAsia="Times New Roman" w:hAnsi="Courier New" w:cs="Courier New"/>
-          <w:b/>
-          <w:bCs/>
-          <w:color w:val="0000FF"/>
-          <w:sz w:val="20"/>
-          <w:szCs w:val="20"/>
-          <w:lang w:val="en-US"/>
+        </w:rPr>
+        <w:t xml:space="preserve"> </w:t>
+      </w:r>
+      <w:r>
+        <w:rPr>
+          <w:rFonts w:ascii="Courier New" w:eastAsia="Times New Roman" w:hAnsi="Courier New" w:cs="Courier New"/>
+          <w:b/>
+          <w:bCs/>
+          <w:color w:val="0000FF"/>
+          <w:sz w:val="20"/>
+          <w:szCs w:val="20"/>
         </w:rPr>
         <w:t>DEFAULT</w:t>
       </w:r>
@@ -7270,19 +7308,17 @@
           <w:color w:val="000000"/>
           <w:sz w:val="20"/>
           <w:szCs w:val="20"/>
-          <w:lang w:val="en-US"/>
-        </w:rPr>
-        <w:t xml:space="preserve"> </w:t>
-      </w:r>
-      <w:r>
-        <w:rPr>
-          <w:rFonts w:ascii="Courier New" w:eastAsia="Times New Roman" w:hAnsi="Courier New" w:cs="Courier New"/>
-          <w:b/>
-          <w:bCs/>
-          <w:color w:val="0000FF"/>
-          <w:sz w:val="20"/>
-          <w:szCs w:val="20"/>
-          <w:lang w:val="en-US"/>
+        </w:rPr>
+        <w:t xml:space="preserve"> </w:t>
+      </w:r>
+      <w:r>
+        <w:rPr>
+          <w:rFonts w:ascii="Courier New" w:eastAsia="Times New Roman" w:hAnsi="Courier New" w:cs="Courier New"/>
+          <w:b/>
+          <w:bCs/>
+          <w:color w:val="0000FF"/>
+          <w:sz w:val="20"/>
+          <w:szCs w:val="20"/>
         </w:rPr>
         <w:t>CURRENT_TIMESTAMP</w:t>
       </w:r>
@@ -11769,6 +11805,7 @@
           <w:color w:val="000000"/>
           <w:sz w:val="20"/>
           <w:szCs w:val="20"/>
+          <w:lang w:val="en-US"/>
         </w:rPr>
       </w:pPr>
       <w:r>
@@ -11787,6 +11824,7 @@
           <w:bCs/>
           <w:sz w:val="20"/>
           <w:szCs w:val="20"/>
+          <w:lang w:val="en-US"/>
         </w:rPr>
         <w:t>EXP</w:t>
       </w:r>
@@ -11795,17 +11833,19 @@
           <w:rFonts w:ascii="Courier New" w:eastAsia="Times New Roman" w:hAnsi="Courier New" w:cs="Courier New"/>
           <w:sz w:val="20"/>
           <w:szCs w:val="20"/>
-        </w:rPr>
-        <w:t xml:space="preserve"> </w:t>
-      </w:r>
-      <w:r>
-        <w:rPr>
-          <w:rFonts w:ascii="Courier New" w:eastAsia="Times New Roman" w:hAnsi="Courier New" w:cs="Courier New"/>
-          <w:b/>
-          <w:bCs/>
-          <w:color w:val="0000FF"/>
-          <w:sz w:val="20"/>
-          <w:szCs w:val="20"/>
+          <w:lang w:val="en-US"/>
+        </w:rPr>
+        <w:t xml:space="preserve"> </w:t>
+      </w:r>
+      <w:r>
+        <w:rPr>
+          <w:rFonts w:ascii="Courier New" w:eastAsia="Times New Roman" w:hAnsi="Courier New" w:cs="Courier New"/>
+          <w:b/>
+          <w:bCs/>
+          <w:color w:val="0000FF"/>
+          <w:sz w:val="20"/>
+          <w:szCs w:val="20"/>
+          <w:lang w:val="en-US"/>
         </w:rPr>
         <w:t>INTEGER</w:t>
       </w:r>
@@ -11817,6 +11857,7 @@
           <w:color w:val="0000FF"/>
           <w:sz w:val="20"/>
           <w:szCs w:val="20"/>
+          <w:lang w:val="en-US"/>
         </w:rPr>
         <w:t xml:space="preserve"> NOT NULL</w:t>
       </w:r>
@@ -11828,6 +11869,7 @@
           <w:color w:val="000080"/>
           <w:sz w:val="20"/>
           <w:szCs w:val="20"/>
+          <w:lang w:val="en-US"/>
         </w:rPr>
         <w:t>,</w:t>
       </w:r>
@@ -11841,14 +11883,16 @@
           <w:color w:val="000000"/>
           <w:sz w:val="20"/>
           <w:szCs w:val="20"/>
-        </w:rPr>
-      </w:pPr>
-      <w:r>
-        <w:rPr>
-          <w:rFonts w:ascii="Courier New" w:eastAsia="Times New Roman" w:hAnsi="Courier New" w:cs="Courier New"/>
-          <w:color w:val="000000"/>
-          <w:sz w:val="20"/>
-          <w:szCs w:val="20"/>
+          <w:lang w:val="en-US"/>
+        </w:rPr>
+      </w:pPr>
+      <w:r>
+        <w:rPr>
+          <w:rFonts w:ascii="Courier New" w:eastAsia="Times New Roman" w:hAnsi="Courier New" w:cs="Courier New"/>
+          <w:color w:val="000000"/>
+          <w:sz w:val="20"/>
+          <w:szCs w:val="20"/>
+          <w:lang w:val="en-US"/>
         </w:rPr>
         <w:t xml:space="preserve">    </w:t>
       </w:r>
@@ -11870,6 +11914,7 @@
           <w:color w:val="000000"/>
           <w:sz w:val="20"/>
           <w:szCs w:val="20"/>
+          <w:lang w:val="en-US"/>
         </w:rPr>
         <w:t xml:space="preserve">    </w:t>
       </w:r>
@@ -13236,6 +13281,7 @@
           <w:color w:val="000000"/>
           <w:sz w:val="20"/>
           <w:szCs w:val="20"/>
+          <w:lang w:val="en-US"/>
         </w:rPr>
       </w:pPr>
       <w:r>
@@ -13254,6 +13300,7 @@
           <w:color w:val="000000"/>
           <w:sz w:val="20"/>
           <w:szCs w:val="20"/>
+          <w:lang w:val="en-US"/>
         </w:rPr>
         <w:t xml:space="preserve">Descrizione </w:t>
       </w:r>
@@ -13265,6 +13312,7 @@
           <w:color w:val="0000FF"/>
           <w:sz w:val="20"/>
           <w:szCs w:val="20"/>
+          <w:lang w:val="en-US"/>
         </w:rPr>
         <w:t>VARCHAR</w:t>
       </w:r>
@@ -13276,6 +13324,7 @@
           <w:color w:val="0000FF"/>
           <w:sz w:val="20"/>
           <w:szCs w:val="20"/>
+          <w:lang w:val="en-US"/>
         </w:rPr>
         <w:t>(</w:t>
       </w:r>
@@ -13297,6 +13346,7 @@
           <w:color w:val="0000FF"/>
           <w:sz w:val="20"/>
           <w:szCs w:val="20"/>
+          <w:lang w:val="en-US"/>
         </w:rPr>
         <w:t>)</w:t>
       </w:r>
@@ -13308,6 +13358,7 @@
           <w:color w:val="0000FF"/>
           <w:sz w:val="20"/>
           <w:szCs w:val="20"/>
+          <w:lang w:val="en-US"/>
         </w:rPr>
         <w:t xml:space="preserve"> NOT NULL</w:t>
       </w:r>
@@ -13319,6 +13370,7 @@
           <w:color w:val="000080"/>
           <w:sz w:val="20"/>
           <w:szCs w:val="20"/>
+          <w:lang w:val="en-US"/>
         </w:rPr>
         <w:t>,</w:t>
       </w:r>
@@ -13334,14 +13386,16 @@
           <w:color w:val="0000FF"/>
           <w:sz w:val="20"/>
           <w:szCs w:val="20"/>
-        </w:rPr>
-      </w:pPr>
-      <w:r>
-        <w:rPr>
-          <w:rFonts w:ascii="Courier New" w:eastAsia="Times New Roman" w:hAnsi="Courier New" w:cs="Courier New"/>
-          <w:color w:val="000000"/>
-          <w:sz w:val="20"/>
-          <w:szCs w:val="20"/>
+          <w:lang w:val="en-US"/>
+        </w:rPr>
+      </w:pPr>
+      <w:r>
+        <w:rPr>
+          <w:rFonts w:ascii="Courier New" w:eastAsia="Times New Roman" w:hAnsi="Courier New" w:cs="Courier New"/>
+          <w:color w:val="000000"/>
+          <w:sz w:val="20"/>
+          <w:szCs w:val="20"/>
+          <w:lang w:val="en-US"/>
         </w:rPr>
         <w:t xml:space="preserve">    Costo </w:t>
       </w:r>
@@ -13353,6 +13407,7 @@
           <w:color w:val="0000FF"/>
           <w:sz w:val="20"/>
           <w:szCs w:val="20"/>
+          <w:lang w:val="en-US"/>
         </w:rPr>
         <w:t>INTEGER</w:t>
       </w:r>
@@ -13364,6 +13419,7 @@
           <w:color w:val="0000FF"/>
           <w:sz w:val="20"/>
           <w:szCs w:val="20"/>
+          <w:lang w:val="en-US"/>
         </w:rPr>
         <w:t xml:space="preserve"> NOT NULL</w:t>
       </w:r>
@@ -13375,6 +13431,7 @@
           <w:color w:val="000080"/>
           <w:sz w:val="20"/>
           <w:szCs w:val="20"/>
+          <w:lang w:val="en-US"/>
         </w:rPr>
         <w:t>,</w:t>
       </w:r>
@@ -13388,14 +13445,16 @@
           <w:color w:val="000000"/>
           <w:sz w:val="20"/>
           <w:szCs w:val="20"/>
-        </w:rPr>
-      </w:pPr>
-      <w:r>
-        <w:rPr>
-          <w:rFonts w:ascii="Courier New" w:eastAsia="Times New Roman" w:hAnsi="Courier New" w:cs="Courier New"/>
-          <w:color w:val="000000"/>
-          <w:sz w:val="20"/>
-          <w:szCs w:val="20"/>
+          <w:lang w:val="en-US"/>
+        </w:rPr>
+      </w:pPr>
+      <w:r>
+        <w:rPr>
+          <w:rFonts w:ascii="Courier New" w:eastAsia="Times New Roman" w:hAnsi="Courier New" w:cs="Courier New"/>
+          <w:color w:val="000000"/>
+          <w:sz w:val="20"/>
+          <w:szCs w:val="20"/>
+          <w:lang w:val="en-US"/>
         </w:rPr>
         <w:t xml:space="preserve">    Danno </w:t>
       </w:r>
@@ -13407,6 +13466,7 @@
           <w:color w:val="0000FF"/>
           <w:sz w:val="20"/>
           <w:szCs w:val="20"/>
+          <w:lang w:val="en-US"/>
         </w:rPr>
         <w:t>INTEGER</w:t>
       </w:r>
@@ -13418,6 +13478,7 @@
           <w:color w:val="0000FF"/>
           <w:sz w:val="20"/>
           <w:szCs w:val="20"/>
+          <w:lang w:val="en-US"/>
         </w:rPr>
         <w:t xml:space="preserve"> NOT NULL</w:t>
       </w:r>
@@ -13429,6 +13490,7 @@
           <w:color w:val="000080"/>
           <w:sz w:val="20"/>
           <w:szCs w:val="20"/>
+          <w:lang w:val="en-US"/>
         </w:rPr>
         <w:t>,</w:t>
       </w:r>
@@ -13442,14 +13504,16 @@
           <w:color w:val="000000"/>
           <w:sz w:val="20"/>
           <w:szCs w:val="20"/>
-        </w:rPr>
-      </w:pPr>
-      <w:r>
-        <w:rPr>
-          <w:rFonts w:ascii="Courier New" w:eastAsia="Times New Roman" w:hAnsi="Courier New" w:cs="Courier New"/>
-          <w:color w:val="000000"/>
-          <w:sz w:val="20"/>
-          <w:szCs w:val="20"/>
+          <w:lang w:val="en-US"/>
+        </w:rPr>
+      </w:pPr>
+      <w:r>
+        <w:rPr>
+          <w:rFonts w:ascii="Courier New" w:eastAsia="Times New Roman" w:hAnsi="Courier New" w:cs="Courier New"/>
+          <w:color w:val="000000"/>
+          <w:sz w:val="20"/>
+          <w:szCs w:val="20"/>
+          <w:lang w:val="en-US"/>
         </w:rPr>
         <w:t xml:space="preserve">    </w:t>
       </w:r>
@@ -13463,14 +13527,16 @@
           <w:color w:val="000000"/>
           <w:sz w:val="20"/>
           <w:szCs w:val="20"/>
-        </w:rPr>
-      </w:pPr>
-      <w:r>
-        <w:rPr>
-          <w:rFonts w:ascii="Courier New" w:eastAsia="Times New Roman" w:hAnsi="Courier New" w:cs="Courier New"/>
-          <w:color w:val="000000"/>
-          <w:sz w:val="20"/>
-          <w:szCs w:val="20"/>
+          <w:lang w:val="en-US"/>
+        </w:rPr>
+      </w:pPr>
+      <w:r>
+        <w:rPr>
+          <w:rFonts w:ascii="Courier New" w:eastAsia="Times New Roman" w:hAnsi="Courier New" w:cs="Courier New"/>
+          <w:color w:val="000000"/>
+          <w:sz w:val="20"/>
+          <w:szCs w:val="20"/>
+          <w:lang w:val="en-US"/>
         </w:rPr>
         <w:t xml:space="preserve">    </w:t>
       </w:r>
@@ -13482,6 +13548,7 @@
           <w:color w:val="0000FF"/>
           <w:sz w:val="20"/>
           <w:szCs w:val="20"/>
+          <w:lang w:val="en-US"/>
         </w:rPr>
         <w:t>CHECK</w:t>
       </w:r>
@@ -13493,6 +13560,7 @@
           <w:color w:val="000080"/>
           <w:sz w:val="20"/>
           <w:szCs w:val="20"/>
+          <w:lang w:val="en-US"/>
         </w:rPr>
         <w:t>(</w:t>
       </w:r>
@@ -13502,6 +13570,7 @@
           <w:color w:val="000000"/>
           <w:sz w:val="20"/>
           <w:szCs w:val="20"/>
+          <w:lang w:val="en-US"/>
         </w:rPr>
         <w:t xml:space="preserve">ID_Tecnica </w:t>
       </w:r>
@@ -13513,6 +13582,7 @@
           <w:color w:val="000080"/>
           <w:sz w:val="20"/>
           <w:szCs w:val="20"/>
+          <w:lang w:val="en-US"/>
         </w:rPr>
         <w:t>&gt;=</w:t>
       </w:r>
@@ -13522,6 +13592,7 @@
           <w:color w:val="000000"/>
           <w:sz w:val="20"/>
           <w:szCs w:val="20"/>
+          <w:lang w:val="en-US"/>
         </w:rPr>
         <w:t xml:space="preserve"> </w:t>
       </w:r>
@@ -13531,6 +13602,7 @@
           <w:color w:val="FF8000"/>
           <w:sz w:val="20"/>
           <w:szCs w:val="20"/>
+          <w:lang w:val="en-US"/>
         </w:rPr>
         <w:t>0</w:t>
       </w:r>
@@ -13542,6 +13614,7 @@
           <w:color w:val="000080"/>
           <w:sz w:val="20"/>
           <w:szCs w:val="20"/>
+          <w:lang w:val="en-US"/>
         </w:rPr>
         <w:t>)</w:t>
       </w:r>
@@ -13555,16 +13628,18 @@
           <w:color w:val="000000"/>
           <w:sz w:val="20"/>
           <w:szCs w:val="20"/>
-        </w:rPr>
-      </w:pPr>
-      <w:r>
-        <w:rPr>
-          <w:rFonts w:ascii="Courier New" w:eastAsia="Times New Roman" w:hAnsi="Courier New" w:cs="Courier New"/>
-          <w:b/>
-          <w:bCs/>
-          <w:color w:val="000080"/>
-          <w:sz w:val="20"/>
-          <w:szCs w:val="20"/>
+          <w:lang w:val="en-US"/>
+        </w:rPr>
+      </w:pPr>
+      <w:r>
+        <w:rPr>
+          <w:rFonts w:ascii="Courier New" w:eastAsia="Times New Roman" w:hAnsi="Courier New" w:cs="Courier New"/>
+          <w:b/>
+          <w:bCs/>
+          <w:color w:val="000080"/>
+          <w:sz w:val="20"/>
+          <w:szCs w:val="20"/>
+          <w:lang w:val="en-US"/>
         </w:rPr>
         <w:t>);</w:t>
       </w:r>
@@ -13578,6 +13653,7 @@
           <w:color w:val="000000"/>
           <w:sz w:val="20"/>
           <w:szCs w:val="20"/>
+          <w:lang w:val="en-US"/>
         </w:rPr>
       </w:pPr>
     </w:p>
@@ -13590,16 +13666,18 @@
           <w:color w:val="000000"/>
           <w:sz w:val="20"/>
           <w:szCs w:val="20"/>
-        </w:rPr>
-      </w:pPr>
-      <w:r>
-        <w:rPr>
-          <w:rFonts w:ascii="Courier New" w:eastAsia="Times New Roman" w:hAnsi="Courier New" w:cs="Courier New"/>
-          <w:b/>
-          <w:bCs/>
-          <w:color w:val="0000FF"/>
-          <w:sz w:val="20"/>
-          <w:szCs w:val="20"/>
+          <w:lang w:val="en-US"/>
+        </w:rPr>
+      </w:pPr>
+      <w:r>
+        <w:rPr>
+          <w:rFonts w:ascii="Courier New" w:eastAsia="Times New Roman" w:hAnsi="Courier New" w:cs="Courier New"/>
+          <w:b/>
+          <w:bCs/>
+          <w:color w:val="0000FF"/>
+          <w:sz w:val="20"/>
+          <w:szCs w:val="20"/>
+          <w:lang w:val="en-US"/>
         </w:rPr>
         <w:t>CREATE</w:t>
       </w:r>
@@ -13609,17 +13687,19 @@
           <w:color w:val="000000"/>
           <w:sz w:val="20"/>
           <w:szCs w:val="20"/>
-        </w:rPr>
-        <w:t xml:space="preserve"> </w:t>
-      </w:r>
-      <w:r>
-        <w:rPr>
-          <w:rFonts w:ascii="Courier New" w:eastAsia="Times New Roman" w:hAnsi="Courier New" w:cs="Courier New"/>
-          <w:b/>
-          <w:bCs/>
-          <w:color w:val="0000FF"/>
-          <w:sz w:val="20"/>
-          <w:szCs w:val="20"/>
+          <w:lang w:val="en-US"/>
+        </w:rPr>
+        <w:t xml:space="preserve"> </w:t>
+      </w:r>
+      <w:r>
+        <w:rPr>
+          <w:rFonts w:ascii="Courier New" w:eastAsia="Times New Roman" w:hAnsi="Courier New" w:cs="Courier New"/>
+          <w:b/>
+          <w:bCs/>
+          <w:color w:val="0000FF"/>
+          <w:sz w:val="20"/>
+          <w:szCs w:val="20"/>
+          <w:lang w:val="en-US"/>
         </w:rPr>
         <w:t>TABLE</w:t>
       </w:r>
@@ -13629,6 +13709,7 @@
           <w:color w:val="000000"/>
           <w:sz w:val="20"/>
           <w:szCs w:val="20"/>
+          <w:lang w:val="en-US"/>
         </w:rPr>
         <w:t xml:space="preserve"> Impara</w:t>
       </w:r>
@@ -13640,6 +13721,7 @@
           <w:color w:val="000080"/>
           <w:sz w:val="20"/>
           <w:szCs w:val="20"/>
+          <w:lang w:val="en-US"/>
         </w:rPr>
         <w:t>(</w:t>
       </w:r>
@@ -13653,14 +13735,16 @@
           <w:color w:val="000000"/>
           <w:sz w:val="20"/>
           <w:szCs w:val="20"/>
-        </w:rPr>
-      </w:pPr>
-      <w:r>
-        <w:rPr>
-          <w:rFonts w:ascii="Courier New" w:eastAsia="Times New Roman" w:hAnsi="Courier New" w:cs="Courier New"/>
-          <w:color w:val="000000"/>
-          <w:sz w:val="20"/>
-          <w:szCs w:val="20"/>
+          <w:lang w:val="en-US"/>
+        </w:rPr>
+      </w:pPr>
+      <w:r>
+        <w:rPr>
+          <w:rFonts w:ascii="Courier New" w:eastAsia="Times New Roman" w:hAnsi="Courier New" w:cs="Courier New"/>
+          <w:color w:val="000000"/>
+          <w:sz w:val="20"/>
+          <w:szCs w:val="20"/>
+          <w:lang w:val="en-US"/>
         </w:rPr>
         <w:t xml:space="preserve">    ID_Classe </w:t>
       </w:r>
@@ -13672,6 +13756,7 @@
           <w:color w:val="0000FF"/>
           <w:sz w:val="20"/>
           <w:szCs w:val="20"/>
+          <w:lang w:val="en-US"/>
         </w:rPr>
         <w:t>INTEGER</w:t>
       </w:r>
@@ -13681,17 +13766,19 @@
           <w:color w:val="000000"/>
           <w:sz w:val="20"/>
           <w:szCs w:val="20"/>
-        </w:rPr>
-        <w:t xml:space="preserve"> </w:t>
-      </w:r>
-      <w:r>
-        <w:rPr>
-          <w:rFonts w:ascii="Courier New" w:eastAsia="Times New Roman" w:hAnsi="Courier New" w:cs="Courier New"/>
-          <w:b/>
-          <w:bCs/>
-          <w:color w:val="0000FF"/>
-          <w:sz w:val="20"/>
-          <w:szCs w:val="20"/>
+          <w:lang w:val="en-US"/>
+        </w:rPr>
+        <w:t xml:space="preserve"> </w:t>
+      </w:r>
+      <w:r>
+        <w:rPr>
+          <w:rFonts w:ascii="Courier New" w:eastAsia="Times New Roman" w:hAnsi="Courier New" w:cs="Courier New"/>
+          <w:b/>
+          <w:bCs/>
+          <w:color w:val="0000FF"/>
+          <w:sz w:val="20"/>
+          <w:szCs w:val="20"/>
+          <w:lang w:val="en-US"/>
         </w:rPr>
         <w:t>NOT</w:t>
       </w:r>
@@ -13701,17 +13788,19 @@
           <w:color w:val="000000"/>
           <w:sz w:val="20"/>
           <w:szCs w:val="20"/>
-        </w:rPr>
-        <w:t xml:space="preserve"> </w:t>
-      </w:r>
-      <w:r>
-        <w:rPr>
-          <w:rFonts w:ascii="Courier New" w:eastAsia="Times New Roman" w:hAnsi="Courier New" w:cs="Courier New"/>
-          <w:b/>
-          <w:bCs/>
-          <w:color w:val="0000FF"/>
-          <w:sz w:val="20"/>
-          <w:szCs w:val="20"/>
+          <w:lang w:val="en-US"/>
+        </w:rPr>
+        <w:t xml:space="preserve"> </w:t>
+      </w:r>
+      <w:r>
+        <w:rPr>
+          <w:rFonts w:ascii="Courier New" w:eastAsia="Times New Roman" w:hAnsi="Courier New" w:cs="Courier New"/>
+          <w:b/>
+          <w:bCs/>
+          <w:color w:val="0000FF"/>
+          <w:sz w:val="20"/>
+          <w:szCs w:val="20"/>
+          <w:lang w:val="en-US"/>
         </w:rPr>
         <w:t>NULL</w:t>
       </w:r>
@@ -13723,6 +13812,7 @@
           <w:color w:val="000080"/>
           <w:sz w:val="20"/>
           <w:szCs w:val="20"/>
+          <w:lang w:val="en-US"/>
         </w:rPr>
         <w:t>,</w:t>
       </w:r>
@@ -13744,8 +13834,18 @@
           <w:color w:val="000000"/>
           <w:sz w:val="20"/>
           <w:szCs w:val="20"/>
-        </w:rPr>
-        <w:t xml:space="preserve">    ID_Tecnica </w:t>
+          <w:lang w:val="en-US"/>
+        </w:rPr>
+        <w:t xml:space="preserve">    </w:t>
+      </w:r>
+      <w:r>
+        <w:rPr>
+          <w:rFonts w:ascii="Courier New" w:eastAsia="Times New Roman" w:hAnsi="Courier New" w:cs="Courier New"/>
+          <w:color w:val="000000"/>
+          <w:sz w:val="20"/>
+          <w:szCs w:val="20"/>
+        </w:rPr>
+        <w:t xml:space="preserve">ID_Tecnica </w:t>
       </w:r>
       <w:r>
         <w:rPr>
@@ -13894,6 +13994,7 @@
           <w:color w:val="000000"/>
           <w:sz w:val="20"/>
           <w:szCs w:val="20"/>
+          <w:lang w:val="en-US"/>
         </w:rPr>
       </w:pPr>
       <w:r>
@@ -13913,6 +14014,7 @@
           <w:color w:val="0000FF"/>
           <w:sz w:val="20"/>
           <w:szCs w:val="20"/>
+          <w:lang w:val="en-US"/>
         </w:rPr>
         <w:t>PRIMARY</w:t>
       </w:r>
@@ -13922,17 +14024,19 @@
           <w:color w:val="000000"/>
           <w:sz w:val="20"/>
           <w:szCs w:val="20"/>
-        </w:rPr>
-        <w:t xml:space="preserve"> </w:t>
-      </w:r>
-      <w:r>
-        <w:rPr>
-          <w:rFonts w:ascii="Courier New" w:eastAsia="Times New Roman" w:hAnsi="Courier New" w:cs="Courier New"/>
-          <w:b/>
-          <w:bCs/>
-          <w:color w:val="0000FF"/>
-          <w:sz w:val="20"/>
-          <w:szCs w:val="20"/>
+          <w:lang w:val="en-US"/>
+        </w:rPr>
+        <w:t xml:space="preserve"> </w:t>
+      </w:r>
+      <w:r>
+        <w:rPr>
+          <w:rFonts w:ascii="Courier New" w:eastAsia="Times New Roman" w:hAnsi="Courier New" w:cs="Courier New"/>
+          <w:b/>
+          <w:bCs/>
+          <w:color w:val="0000FF"/>
+          <w:sz w:val="20"/>
+          <w:szCs w:val="20"/>
+          <w:lang w:val="en-US"/>
         </w:rPr>
         <w:t>KEY</w:t>
       </w:r>
@@ -13944,6 +14048,7 @@
           <w:color w:val="000080"/>
           <w:sz w:val="20"/>
           <w:szCs w:val="20"/>
+          <w:lang w:val="en-US"/>
         </w:rPr>
         <w:t>(</w:t>
       </w:r>
@@ -13953,6 +14058,7 @@
           <w:color w:val="000000"/>
           <w:sz w:val="20"/>
           <w:szCs w:val="20"/>
+          <w:lang w:val="en-US"/>
         </w:rPr>
         <w:t>ID_Classe</w:t>
       </w:r>
@@ -13964,6 +14070,7 @@
           <w:color w:val="000080"/>
           <w:sz w:val="20"/>
           <w:szCs w:val="20"/>
+          <w:lang w:val="en-US"/>
         </w:rPr>
         <w:t>,</w:t>
       </w:r>
@@ -13973,6 +14080,7 @@
           <w:color w:val="000000"/>
           <w:sz w:val="20"/>
           <w:szCs w:val="20"/>
+          <w:lang w:val="en-US"/>
         </w:rPr>
         <w:t xml:space="preserve"> ID_Tecnica</w:t>
       </w:r>
@@ -13984,6 +14092,7 @@
           <w:color w:val="000080"/>
           <w:sz w:val="20"/>
           <w:szCs w:val="20"/>
+          <w:lang w:val="en-US"/>
         </w:rPr>
         <w:t>),</w:t>
       </w:r>
@@ -13993,6 +14102,7 @@
           <w:color w:val="000000"/>
           <w:sz w:val="20"/>
           <w:szCs w:val="20"/>
+          <w:lang w:val="en-US"/>
         </w:rPr>
         <w:t xml:space="preserve"> </w:t>
       </w:r>
@@ -14015,6 +14125,7 @@
           <w:color w:val="000000"/>
           <w:sz w:val="20"/>
           <w:szCs w:val="20"/>
+          <w:lang w:val="en-US"/>
         </w:rPr>
         <w:t xml:space="preserve">    </w:t>
       </w:r>
@@ -15382,7 +15493,6 @@
           <w:color w:val="0000FF"/>
           <w:sz w:val="20"/>
           <w:szCs w:val="20"/>
-          <w:lang w:val="en-US"/>
         </w:rPr>
         <w:t>NOT NULL</w:t>
       </w:r>
@@ -15627,25 +15737,37 @@
           <w:color w:val="000000"/>
           <w:sz w:val="20"/>
           <w:szCs w:val="20"/>
-        </w:rPr>
-      </w:pPr>
-      <w:r>
-        <w:rPr>
-          <w:rFonts w:ascii="Courier New" w:eastAsia="Times New Roman" w:hAnsi="Courier New" w:cs="Courier New"/>
-          <w:color w:val="000000"/>
-          <w:sz w:val="20"/>
-          <w:szCs w:val="20"/>
-        </w:rPr>
-        <w:t xml:space="preserve">    HP </w:t>
-      </w:r>
-      <w:r>
-        <w:rPr>
-          <w:rFonts w:ascii="Courier New" w:eastAsia="Times New Roman" w:hAnsi="Courier New" w:cs="Courier New"/>
-          <w:b/>
-          <w:bCs/>
-          <w:color w:val="0000FF"/>
-          <w:sz w:val="20"/>
-          <w:szCs w:val="20"/>
+          <w:lang w:val="en-US"/>
+        </w:rPr>
+      </w:pPr>
+      <w:r>
+        <w:rPr>
+          <w:rFonts w:ascii="Courier New" w:eastAsia="Times New Roman" w:hAnsi="Courier New" w:cs="Courier New"/>
+          <w:color w:val="000000"/>
+          <w:sz w:val="20"/>
+          <w:szCs w:val="20"/>
+        </w:rPr>
+        <w:t xml:space="preserve">    </w:t>
+      </w:r>
+      <w:r>
+        <w:rPr>
+          <w:rFonts w:ascii="Courier New" w:eastAsia="Times New Roman" w:hAnsi="Courier New" w:cs="Courier New"/>
+          <w:color w:val="000000"/>
+          <w:sz w:val="20"/>
+          <w:szCs w:val="20"/>
+          <w:lang w:val="en-US"/>
+        </w:rPr>
+        <w:t xml:space="preserve">HP </w:t>
+      </w:r>
+      <w:r>
+        <w:rPr>
+          <w:rFonts w:ascii="Courier New" w:eastAsia="Times New Roman" w:hAnsi="Courier New" w:cs="Courier New"/>
+          <w:b/>
+          <w:bCs/>
+          <w:color w:val="0000FF"/>
+          <w:sz w:val="20"/>
+          <w:szCs w:val="20"/>
+          <w:lang w:val="en-US"/>
         </w:rPr>
         <w:t>INTEGER</w:t>
       </w:r>
@@ -15657,6 +15779,7 @@
           <w:color w:val="000080"/>
           <w:sz w:val="20"/>
           <w:szCs w:val="20"/>
+          <w:lang w:val="en-US"/>
         </w:rPr>
         <w:t>,</w:t>
       </w:r>
@@ -15679,6 +15802,7 @@
           <w:color w:val="000000"/>
           <w:sz w:val="20"/>
           <w:szCs w:val="20"/>
+          <w:lang w:val="en-US"/>
         </w:rPr>
         <w:t xml:space="preserve">    </w:t>
       </w:r>
@@ -26061,6 +26185,7 @@
           <w:color w:val="000000"/>
           <w:sz w:val="20"/>
           <w:szCs w:val="20"/>
+          <w:lang w:val="en-US"/>
         </w:rPr>
       </w:pPr>
       <w:r>
@@ -26081,6 +26206,7 @@
           <w:color w:val="0000FF"/>
           <w:sz w:val="20"/>
           <w:szCs w:val="20"/>
+          <w:lang w:val="en-US"/>
         </w:rPr>
         <w:t>CHECK</w:t>
       </w:r>
@@ -26092,6 +26218,7 @@
           <w:color w:val="000080"/>
           <w:sz w:val="20"/>
           <w:szCs w:val="20"/>
+          <w:lang w:val="en-US"/>
         </w:rPr>
         <w:t>(</w:t>
       </w:r>
@@ -26101,6 +26228,7 @@
           <w:color w:val="000000"/>
           <w:sz w:val="20"/>
           <w:szCs w:val="20"/>
+          <w:lang w:val="en-US"/>
         </w:rPr>
         <w:t xml:space="preserve">ID_Tecnica </w:t>
       </w:r>
@@ -26112,6 +26240,7 @@
           <w:color w:val="000080"/>
           <w:sz w:val="20"/>
           <w:szCs w:val="20"/>
+          <w:lang w:val="en-US"/>
         </w:rPr>
         <w:t>&gt;=</w:t>
       </w:r>
@@ -26121,6 +26250,7 @@
           <w:color w:val="000000"/>
           <w:sz w:val="20"/>
           <w:szCs w:val="20"/>
+          <w:lang w:val="en-US"/>
         </w:rPr>
         <w:t xml:space="preserve"> </w:t>
       </w:r>
@@ -26130,6 +26260,7 @@
           <w:color w:val="FF8000"/>
           <w:sz w:val="20"/>
           <w:szCs w:val="20"/>
+          <w:lang w:val="en-US"/>
         </w:rPr>
         <w:t>0</w:t>
       </w:r>
@@ -26141,6 +26272,7 @@
           <w:color w:val="000080"/>
           <w:sz w:val="20"/>
           <w:szCs w:val="20"/>
+          <w:lang w:val="en-US"/>
         </w:rPr>
         <w:t>)</w:t>
       </w:r>
@@ -26154,16 +26286,18 @@
           <w:color w:val="000000"/>
           <w:sz w:val="20"/>
           <w:szCs w:val="20"/>
-        </w:rPr>
-      </w:pPr>
-      <w:r>
-        <w:rPr>
-          <w:rFonts w:ascii="Courier New" w:eastAsia="Times New Roman" w:hAnsi="Courier New" w:cs="Courier New"/>
-          <w:b/>
-          <w:bCs/>
-          <w:color w:val="000080"/>
-          <w:sz w:val="20"/>
-          <w:szCs w:val="20"/>
+          <w:lang w:val="en-US"/>
+        </w:rPr>
+      </w:pPr>
+      <w:r>
+        <w:rPr>
+          <w:rFonts w:ascii="Courier New" w:eastAsia="Times New Roman" w:hAnsi="Courier New" w:cs="Courier New"/>
+          <w:b/>
+          <w:bCs/>
+          <w:color w:val="000080"/>
+          <w:sz w:val="20"/>
+          <w:szCs w:val="20"/>
+          <w:lang w:val="en-US"/>
         </w:rPr>
         <w:t>);</w:t>
       </w:r>
@@ -26177,6 +26311,7 @@
           <w:color w:val="000000"/>
           <w:sz w:val="20"/>
           <w:szCs w:val="20"/>
+          <w:lang w:val="en-US"/>
         </w:rPr>
       </w:pPr>
     </w:p>
@@ -26189,6 +26324,7 @@
           <w:color w:val="000000"/>
           <w:sz w:val="20"/>
           <w:szCs w:val="20"/>
+          <w:lang w:val="en-US"/>
         </w:rPr>
       </w:pPr>
     </w:p>
@@ -26201,16 +26337,18 @@
           <w:color w:val="000000"/>
           <w:sz w:val="20"/>
           <w:szCs w:val="20"/>
-        </w:rPr>
-      </w:pPr>
-      <w:r>
-        <w:rPr>
-          <w:rFonts w:ascii="Courier New" w:eastAsia="Times New Roman" w:hAnsi="Courier New" w:cs="Courier New"/>
-          <w:b/>
-          <w:bCs/>
-          <w:color w:val="0000FF"/>
-          <w:sz w:val="20"/>
-          <w:szCs w:val="20"/>
+          <w:lang w:val="en-US"/>
+        </w:rPr>
+      </w:pPr>
+      <w:r>
+        <w:rPr>
+          <w:rFonts w:ascii="Courier New" w:eastAsia="Times New Roman" w:hAnsi="Courier New" w:cs="Courier New"/>
+          <w:b/>
+          <w:bCs/>
+          <w:color w:val="0000FF"/>
+          <w:sz w:val="20"/>
+          <w:szCs w:val="20"/>
+          <w:lang w:val="en-US"/>
         </w:rPr>
         <w:t>CREATE</w:t>
       </w:r>
@@ -26220,17 +26358,19 @@
           <w:color w:val="000000"/>
           <w:sz w:val="20"/>
           <w:szCs w:val="20"/>
-        </w:rPr>
-        <w:t xml:space="preserve"> </w:t>
-      </w:r>
-      <w:r>
-        <w:rPr>
-          <w:rFonts w:ascii="Courier New" w:eastAsia="Times New Roman" w:hAnsi="Courier New" w:cs="Courier New"/>
-          <w:b/>
-          <w:bCs/>
-          <w:color w:val="0000FF"/>
-          <w:sz w:val="20"/>
-          <w:szCs w:val="20"/>
+          <w:lang w:val="en-US"/>
+        </w:rPr>
+        <w:t xml:space="preserve"> </w:t>
+      </w:r>
+      <w:r>
+        <w:rPr>
+          <w:rFonts w:ascii="Courier New" w:eastAsia="Times New Roman" w:hAnsi="Courier New" w:cs="Courier New"/>
+          <w:b/>
+          <w:bCs/>
+          <w:color w:val="0000FF"/>
+          <w:sz w:val="20"/>
+          <w:szCs w:val="20"/>
+          <w:lang w:val="en-US"/>
         </w:rPr>
         <w:t>TABLE</w:t>
       </w:r>
@@ -26240,6 +26380,7 @@
           <w:color w:val="000000"/>
           <w:sz w:val="20"/>
           <w:szCs w:val="20"/>
+          <w:lang w:val="en-US"/>
         </w:rPr>
         <w:t xml:space="preserve"> Cede</w:t>
       </w:r>
@@ -26251,6 +26392,7 @@
           <w:color w:val="000080"/>
           <w:sz w:val="20"/>
           <w:szCs w:val="20"/>
+          <w:lang w:val="en-US"/>
         </w:rPr>
         <w:t>(</w:t>
       </w:r>
@@ -26264,14 +26406,16 @@
           <w:color w:val="000000"/>
           <w:sz w:val="20"/>
           <w:szCs w:val="20"/>
-        </w:rPr>
-      </w:pPr>
-      <w:r>
-        <w:rPr>
-          <w:rFonts w:ascii="Courier New" w:eastAsia="Times New Roman" w:hAnsi="Courier New" w:cs="Courier New"/>
-          <w:color w:val="000000"/>
-          <w:sz w:val="20"/>
-          <w:szCs w:val="20"/>
+          <w:lang w:val="en-US"/>
+        </w:rPr>
+      </w:pPr>
+      <w:r>
+        <w:rPr>
+          <w:rFonts w:ascii="Courier New" w:eastAsia="Times New Roman" w:hAnsi="Courier New" w:cs="Courier New"/>
+          <w:color w:val="000000"/>
+          <w:sz w:val="20"/>
+          <w:szCs w:val="20"/>
+          <w:lang w:val="en-US"/>
         </w:rPr>
         <w:t xml:space="preserve">    Nome </w:t>
       </w:r>
@@ -26283,6 +26427,7 @@
           <w:color w:val="0000FF"/>
           <w:sz w:val="20"/>
           <w:szCs w:val="20"/>
+          <w:lang w:val="en-US"/>
         </w:rPr>
         <w:t>VARCHAR</w:t>
       </w:r>
@@ -26294,6 +26439,7 @@
           <w:color w:val="000080"/>
           <w:sz w:val="20"/>
           <w:szCs w:val="20"/>
+          <w:lang w:val="en-US"/>
         </w:rPr>
         <w:t>(</w:t>
       </w:r>
@@ -26303,6 +26449,7 @@
           <w:color w:val="FF8000"/>
           <w:sz w:val="20"/>
           <w:szCs w:val="20"/>
+          <w:lang w:val="en-US"/>
         </w:rPr>
         <w:t>30</w:t>
       </w:r>
@@ -26314,6 +26461,7 @@
           <w:color w:val="000080"/>
           <w:sz w:val="20"/>
           <w:szCs w:val="20"/>
+          <w:lang w:val="en-US"/>
         </w:rPr>
         <w:t>)</w:t>
       </w:r>
@@ -26323,17 +26471,19 @@
           <w:color w:val="000000"/>
           <w:sz w:val="20"/>
           <w:szCs w:val="20"/>
-        </w:rPr>
-        <w:t xml:space="preserve"> </w:t>
-      </w:r>
-      <w:r>
-        <w:rPr>
-          <w:rFonts w:ascii="Courier New" w:eastAsia="Times New Roman" w:hAnsi="Courier New" w:cs="Courier New"/>
-          <w:b/>
-          <w:bCs/>
-          <w:color w:val="0000FF"/>
-          <w:sz w:val="20"/>
-          <w:szCs w:val="20"/>
+          <w:lang w:val="en-US"/>
+        </w:rPr>
+        <w:t xml:space="preserve"> </w:t>
+      </w:r>
+      <w:r>
+        <w:rPr>
+          <w:rFonts w:ascii="Courier New" w:eastAsia="Times New Roman" w:hAnsi="Courier New" w:cs="Courier New"/>
+          <w:b/>
+          <w:bCs/>
+          <w:color w:val="0000FF"/>
+          <w:sz w:val="20"/>
+          <w:szCs w:val="20"/>
+          <w:lang w:val="en-US"/>
         </w:rPr>
         <w:t>NOT</w:t>
       </w:r>
@@ -26343,17 +26493,19 @@
           <w:color w:val="000000"/>
           <w:sz w:val="20"/>
           <w:szCs w:val="20"/>
-        </w:rPr>
-        <w:t xml:space="preserve"> </w:t>
-      </w:r>
-      <w:r>
-        <w:rPr>
-          <w:rFonts w:ascii="Courier New" w:eastAsia="Times New Roman" w:hAnsi="Courier New" w:cs="Courier New"/>
-          <w:b/>
-          <w:bCs/>
-          <w:color w:val="0000FF"/>
-          <w:sz w:val="20"/>
-          <w:szCs w:val="20"/>
+          <w:lang w:val="en-US"/>
+        </w:rPr>
+        <w:t xml:space="preserve"> </w:t>
+      </w:r>
+      <w:r>
+        <w:rPr>
+          <w:rFonts w:ascii="Courier New" w:eastAsia="Times New Roman" w:hAnsi="Courier New" w:cs="Courier New"/>
+          <w:b/>
+          <w:bCs/>
+          <w:color w:val="0000FF"/>
+          <w:sz w:val="20"/>
+          <w:szCs w:val="20"/>
+          <w:lang w:val="en-US"/>
         </w:rPr>
         <w:t>NULL</w:t>
       </w:r>
@@ -26365,6 +26517,7 @@
           <w:color w:val="000080"/>
           <w:sz w:val="20"/>
           <w:szCs w:val="20"/>
+          <w:lang w:val="en-US"/>
         </w:rPr>
         <w:t>,</w:t>
       </w:r>
@@ -26378,14 +26531,16 @@
           <w:color w:val="000000"/>
           <w:sz w:val="20"/>
           <w:szCs w:val="20"/>
-        </w:rPr>
-      </w:pPr>
-      <w:r>
-        <w:rPr>
-          <w:rFonts w:ascii="Courier New" w:eastAsia="Times New Roman" w:hAnsi="Courier New" w:cs="Courier New"/>
-          <w:color w:val="000000"/>
-          <w:sz w:val="20"/>
-          <w:szCs w:val="20"/>
+          <w:lang w:val="en-US"/>
+        </w:rPr>
+      </w:pPr>
+      <w:r>
+        <w:rPr>
+          <w:rFonts w:ascii="Courier New" w:eastAsia="Times New Roman" w:hAnsi="Courier New" w:cs="Courier New"/>
+          <w:color w:val="000000"/>
+          <w:sz w:val="20"/>
+          <w:szCs w:val="20"/>
+          <w:lang w:val="en-US"/>
         </w:rPr>
         <w:t xml:space="preserve">    ID_Oggetto </w:t>
       </w:r>
@@ -26397,6 +26552,7 @@
           <w:color w:val="0000FF"/>
           <w:sz w:val="20"/>
           <w:szCs w:val="20"/>
+          <w:lang w:val="en-US"/>
         </w:rPr>
         <w:t>INTEGER</w:t>
       </w:r>
@@ -26406,17 +26562,19 @@
           <w:color w:val="000000"/>
           <w:sz w:val="20"/>
           <w:szCs w:val="20"/>
-        </w:rPr>
-        <w:t xml:space="preserve"> </w:t>
-      </w:r>
-      <w:r>
-        <w:rPr>
-          <w:rFonts w:ascii="Courier New" w:eastAsia="Times New Roman" w:hAnsi="Courier New" w:cs="Courier New"/>
-          <w:b/>
-          <w:bCs/>
-          <w:color w:val="0000FF"/>
-          <w:sz w:val="20"/>
-          <w:szCs w:val="20"/>
+          <w:lang w:val="en-US"/>
+        </w:rPr>
+        <w:t xml:space="preserve"> </w:t>
+      </w:r>
+      <w:r>
+        <w:rPr>
+          <w:rFonts w:ascii="Courier New" w:eastAsia="Times New Roman" w:hAnsi="Courier New" w:cs="Courier New"/>
+          <w:b/>
+          <w:bCs/>
+          <w:color w:val="0000FF"/>
+          <w:sz w:val="20"/>
+          <w:szCs w:val="20"/>
+          <w:lang w:val="en-US"/>
         </w:rPr>
         <w:t>NOT</w:t>
       </w:r>
@@ -26426,17 +26584,19 @@
           <w:color w:val="000000"/>
           <w:sz w:val="20"/>
           <w:szCs w:val="20"/>
-        </w:rPr>
-        <w:t xml:space="preserve"> </w:t>
-      </w:r>
-      <w:r>
-        <w:rPr>
-          <w:rFonts w:ascii="Courier New" w:eastAsia="Times New Roman" w:hAnsi="Courier New" w:cs="Courier New"/>
-          <w:b/>
-          <w:bCs/>
-          <w:color w:val="0000FF"/>
-          <w:sz w:val="20"/>
-          <w:szCs w:val="20"/>
+          <w:lang w:val="en-US"/>
+        </w:rPr>
+        <w:t xml:space="preserve"> </w:t>
+      </w:r>
+      <w:r>
+        <w:rPr>
+          <w:rFonts w:ascii="Courier New" w:eastAsia="Times New Roman" w:hAnsi="Courier New" w:cs="Courier New"/>
+          <w:b/>
+          <w:bCs/>
+          <w:color w:val="0000FF"/>
+          <w:sz w:val="20"/>
+          <w:szCs w:val="20"/>
+          <w:lang w:val="en-US"/>
         </w:rPr>
         <w:t>NULL</w:t>
       </w:r>
@@ -26448,6 +26608,7 @@
           <w:color w:val="000080"/>
           <w:sz w:val="20"/>
           <w:szCs w:val="20"/>
+          <w:lang w:val="en-US"/>
         </w:rPr>
         <w:t>,</w:t>
       </w:r>
@@ -26461,14 +26622,16 @@
           <w:color w:val="000000"/>
           <w:sz w:val="20"/>
           <w:szCs w:val="20"/>
-        </w:rPr>
-      </w:pPr>
-      <w:r>
-        <w:rPr>
-          <w:rFonts w:ascii="Courier New" w:eastAsia="Times New Roman" w:hAnsi="Courier New" w:cs="Courier New"/>
-          <w:color w:val="000000"/>
-          <w:sz w:val="20"/>
-          <w:szCs w:val="20"/>
+          <w:lang w:val="en-US"/>
+        </w:rPr>
+      </w:pPr>
+      <w:r>
+        <w:rPr>
+          <w:rFonts w:ascii="Courier New" w:eastAsia="Times New Roman" w:hAnsi="Courier New" w:cs="Courier New"/>
+          <w:color w:val="000000"/>
+          <w:sz w:val="20"/>
+          <w:szCs w:val="20"/>
+          <w:lang w:val="en-US"/>
         </w:rPr>
         <w:t xml:space="preserve">    Quantita </w:t>
       </w:r>
@@ -26480,6 +26643,7 @@
           <w:color w:val="0000FF"/>
           <w:sz w:val="20"/>
           <w:szCs w:val="20"/>
+          <w:lang w:val="en-US"/>
         </w:rPr>
         <w:t>INTEGER</w:t>
       </w:r>
@@ -26491,6 +26655,7 @@
           <w:color w:val="0000FF"/>
           <w:sz w:val="20"/>
           <w:szCs w:val="20"/>
+          <w:lang w:val="en-US"/>
         </w:rPr>
         <w:t xml:space="preserve"> NOT NULL</w:t>
       </w:r>
@@ -26502,6 +26667,7 @@
           <w:color w:val="000080"/>
           <w:sz w:val="20"/>
           <w:szCs w:val="20"/>
+          <w:lang w:val="en-US"/>
         </w:rPr>
         <w:t>,</w:t>
       </w:r>
@@ -26515,14 +26681,16 @@
           <w:color w:val="000000"/>
           <w:sz w:val="20"/>
           <w:szCs w:val="20"/>
-        </w:rPr>
-      </w:pPr>
-      <w:r>
-        <w:rPr>
-          <w:rFonts w:ascii="Courier New" w:eastAsia="Times New Roman" w:hAnsi="Courier New" w:cs="Courier New"/>
-          <w:color w:val="000000"/>
-          <w:sz w:val="20"/>
-          <w:szCs w:val="20"/>
+          <w:lang w:val="en-US"/>
+        </w:rPr>
+      </w:pPr>
+      <w:r>
+        <w:rPr>
+          <w:rFonts w:ascii="Courier New" w:eastAsia="Times New Roman" w:hAnsi="Courier New" w:cs="Courier New"/>
+          <w:color w:val="000000"/>
+          <w:sz w:val="20"/>
+          <w:szCs w:val="20"/>
+          <w:lang w:val="en-US"/>
         </w:rPr>
         <w:t xml:space="preserve">    </w:t>
       </w:r>
@@ -26536,14 +26704,16 @@
           <w:color w:val="000000"/>
           <w:sz w:val="20"/>
           <w:szCs w:val="20"/>
-        </w:rPr>
-      </w:pPr>
-      <w:r>
-        <w:rPr>
-          <w:rFonts w:ascii="Courier New" w:eastAsia="Times New Roman" w:hAnsi="Courier New" w:cs="Courier New"/>
-          <w:color w:val="000000"/>
-          <w:sz w:val="20"/>
-          <w:szCs w:val="20"/>
+          <w:lang w:val="en-US"/>
+        </w:rPr>
+      </w:pPr>
+      <w:r>
+        <w:rPr>
+          <w:rFonts w:ascii="Courier New" w:eastAsia="Times New Roman" w:hAnsi="Courier New" w:cs="Courier New"/>
+          <w:color w:val="000000"/>
+          <w:sz w:val="20"/>
+          <w:szCs w:val="20"/>
+          <w:lang w:val="en-US"/>
         </w:rPr>
         <w:t xml:space="preserve">    </w:t>
       </w:r>
@@ -26555,6 +26725,7 @@
           <w:color w:val="0000FF"/>
           <w:sz w:val="20"/>
           <w:szCs w:val="20"/>
+          <w:lang w:val="en-US"/>
         </w:rPr>
         <w:t>PRIMARY</w:t>
       </w:r>
@@ -26564,17 +26735,19 @@
           <w:color w:val="000000"/>
           <w:sz w:val="20"/>
           <w:szCs w:val="20"/>
-        </w:rPr>
-        <w:t xml:space="preserve"> </w:t>
-      </w:r>
-      <w:r>
-        <w:rPr>
-          <w:rFonts w:ascii="Courier New" w:eastAsia="Times New Roman" w:hAnsi="Courier New" w:cs="Courier New"/>
-          <w:b/>
-          <w:bCs/>
-          <w:color w:val="0000FF"/>
-          <w:sz w:val="20"/>
-          <w:szCs w:val="20"/>
+          <w:lang w:val="en-US"/>
+        </w:rPr>
+        <w:t xml:space="preserve"> </w:t>
+      </w:r>
+      <w:r>
+        <w:rPr>
+          <w:rFonts w:ascii="Courier New" w:eastAsia="Times New Roman" w:hAnsi="Courier New" w:cs="Courier New"/>
+          <w:b/>
+          <w:bCs/>
+          <w:color w:val="0000FF"/>
+          <w:sz w:val="20"/>
+          <w:szCs w:val="20"/>
+          <w:lang w:val="en-US"/>
         </w:rPr>
         <w:t>KEY</w:t>
       </w:r>
@@ -26586,6 +26759,7 @@
           <w:color w:val="000080"/>
           <w:sz w:val="20"/>
           <w:szCs w:val="20"/>
+          <w:lang w:val="en-US"/>
         </w:rPr>
         <w:t>(</w:t>
       </w:r>
@@ -26595,6 +26769,7 @@
           <w:color w:val="000000"/>
           <w:sz w:val="20"/>
           <w:szCs w:val="20"/>
+          <w:lang w:val="en-US"/>
         </w:rPr>
         <w:t>Nome</w:t>
       </w:r>
@@ -26606,6 +26781,7 @@
           <w:color w:val="000080"/>
           <w:sz w:val="20"/>
           <w:szCs w:val="20"/>
+          <w:lang w:val="en-US"/>
         </w:rPr>
         <w:t>,</w:t>
       </w:r>
@@ -26615,6 +26791,7 @@
           <w:color w:val="000000"/>
           <w:sz w:val="20"/>
           <w:szCs w:val="20"/>
+          <w:lang w:val="en-US"/>
         </w:rPr>
         <w:t xml:space="preserve"> ID_Oggetto</w:t>
       </w:r>
@@ -26626,6 +26803,7 @@
           <w:color w:val="000080"/>
           <w:sz w:val="20"/>
           <w:szCs w:val="20"/>
+          <w:lang w:val="en-US"/>
         </w:rPr>
         <w:t>),</w:t>
       </w:r>
@@ -26648,6 +26826,7 @@
           <w:color w:val="000000"/>
           <w:sz w:val="20"/>
           <w:szCs w:val="20"/>
+          <w:lang w:val="en-US"/>
         </w:rPr>
         <w:t xml:space="preserve">    </w:t>
       </w:r>
@@ -27432,7 +27611,7 @@
       <w:pPr>
         <w:pStyle w:val="Heading2"/>
       </w:pPr>
-      <w:bookmarkStart w:id="16" w:name="_Toc418349107"/>
+      <w:bookmarkStart w:id="17" w:name="_Toc418349107"/>
       <w:r>
         <w:t>4.2</w:t>
       </w:r>
@@ -27440,7 +27619,7 @@
         <w:tab/>
         <w:t>Query</w:t>
       </w:r>
-      <w:bookmarkEnd w:id="16"/>
+      <w:bookmarkEnd w:id="17"/>
     </w:p>
     <w:p>
       <w:pPr>
@@ -31403,18 +31582,7 @@
           <w:sz w:val="20"/>
           <w:szCs w:val="20"/>
         </w:rPr>
-        <w:t xml:space="preserve"> DataCr</w:t>
-      </w:r>
-      <w:bookmarkStart w:id="17" w:name="_GoBack"/>
-      <w:bookmarkEnd w:id="17"/>
-      <w:r>
-        <w:rPr>
-          <w:rFonts w:ascii="Courier New" w:eastAsia="Times New Roman" w:hAnsi="Courier New" w:cs="Courier New"/>
-          <w:color w:val="000000"/>
-          <w:sz w:val="20"/>
-          <w:szCs w:val="20"/>
-        </w:rPr>
-        <w:t xml:space="preserve">eazione </w:t>
+        <w:t xml:space="preserve"> DataCreazione </w:t>
       </w:r>
       <w:r>
         <w:rPr>
@@ -33614,6 +33782,7 @@
     <w:rsid w:val="008A10CF"/>
     <w:rsid w:val="00934268"/>
     <w:rsid w:val="00A439D5"/>
+    <w:rsid w:val="00B3101A"/>
     <w:rsid w:val="00B72A97"/>
     <w:rsid w:val="00B73D24"/>
     <w:rsid w:val="00D80641"/>
@@ -34358,7 +34527,7 @@
 </file>
 
 <file path=customXml/itemProps1.xml><?xml version="1.0" encoding="utf-8"?>
-<ds:datastoreItem xmlns:ds="http://schemas.openxmlformats.org/officeDocument/2006/customXml" ds:itemID="{57146A1A-362D-4B5F-9A35-4C7577F03B20}">
+<ds:datastoreItem xmlns:ds="http://schemas.openxmlformats.org/officeDocument/2006/customXml" ds:itemID="{EC80FB31-C0FB-40C1-A5C4-E3B38DF460B1}">
   <ds:schemaRefs>
     <ds:schemaRef ds:uri="http://schemas.openxmlformats.org/officeDocument/2006/bibliography"/>
   </ds:schemaRefs>

</xml_diff>